<commit_message>
structure doc, add bib
</commit_message>
<xml_diff>
--- a/docs/manuscripts/jipa/results.docx
+++ b/docs/manuscripts/jipa/results.docx
@@ -2,13 +2,868 @@
 <file path=word/document.xml><?xml version="1.0" encoding="utf-8"?>
 <w:document xmlns:w="http://schemas.openxmlformats.org/wordprocessingml/2006/main" xmlns:m="http://schemas.openxmlformats.org/officeDocument/2006/math" xmlns:r="http://schemas.openxmlformats.org/officeDocument/2006/relationships" xmlns:o="urn:schemas-microsoft-com:office:office" xmlns:v="urn:schemas-microsoft-com:vml" xmlns:w10="urn:schemas-microsoft-com:office:word" xmlns:a="http://schemas.openxmlformats.org/drawingml/2006/main" xmlns:pic="http://schemas.openxmlformats.org/drawingml/2006/picture" xmlns:wp="http://schemas.openxmlformats.org/drawingml/2006/wordprocessingDrawing">
   <w:body>
+    <w:tbl>
+      <w:tblPr>
+        <w:tblStyle w:val="Table"/>
+        <w:tblW w:type="pct" w:w="5000.0"/>
+        <w:tblLook w:firstRow="0"/>
+      </w:tblPr>
+      <w:tblGrid>
+        <w:gridCol w:w="7920"/>
+      </w:tblGrid>
+      <w:tr>
+        <w:tc>
+          <w:p>
+            <w:pPr>
+              <w:pStyle w:val="Compact"/>
+              <w:jc w:val="center"/>
+            </w:pPr>
+            <w:r>
+              <w:t xml:space="preserve">Miquel Simonet</w:t>
+            </w:r>
+            <w:r>
+              <w:rPr>
+                <w:vertAlign w:val="superscript"/>
+              </w:rPr>
+              <w:t xml:space="preserve">1</w:t>
+            </w:r>
+            <w:r>
+              <w:t xml:space="preserve">, Joseph V. Casillas, &amp; Alex Aldrich</w:t>
+            </w:r>
+            <w:r>
+              <w:rPr>
+                <w:vertAlign w:val="superscript"/>
+              </w:rPr>
+              <w:t xml:space="preserve">3</w:t>
+            </w:r>
+          </w:p>
+        </w:tc>
+      </w:tr>
+      <w:tr>
+        <w:tc>
+          <w:p>
+            <w:pPr>
+              <w:pStyle w:val="Compact"/>
+              <w:jc w:val="center"/>
+            </w:pPr>
+            <w:r>
+              <w:rPr>
+                <w:vertAlign w:val="superscript"/>
+              </w:rPr>
+              <w:t xml:space="preserve">1</w:t>
+            </w:r>
+            <w:r>
+              <w:t xml:space="preserve"> </w:t>
+            </w:r>
+            <w:r>
+              <w:t xml:space="preserve">University of Arizona</w:t>
+            </w:r>
+          </w:p>
+        </w:tc>
+      </w:tr>
+      <w:tr>
+        <w:tc>
+          <w:p>
+            <w:pPr>
+              <w:pStyle w:val="Compact"/>
+              <w:jc w:val="center"/>
+            </w:pPr>
+            <w:r>
+              <w:rPr>
+                <w:vertAlign w:val="superscript"/>
+              </w:rPr>
+              <w:t xml:space="preserve">2</w:t>
+            </w:r>
+            <w:r>
+              <w:t xml:space="preserve"> </w:t>
+            </w:r>
+            <w:r>
+              <w:t xml:space="preserve">Rutgers University</w:t>
+            </w:r>
+          </w:p>
+        </w:tc>
+      </w:tr>
+      <w:tr>
+        <w:tc>
+          <w:p>
+            <w:pPr>
+              <w:pStyle w:val="Compact"/>
+              <w:jc w:val="center"/>
+            </w:pPr>
+            <w:r>
+              <w:rPr>
+                <w:vertAlign w:val="superscript"/>
+              </w:rPr>
+              <w:t xml:space="preserve">3</w:t>
+            </w:r>
+            <w:r>
+              <w:t xml:space="preserve"> </w:t>
+            </w:r>
+            <w:r>
+              <w:t xml:space="preserve">Concordia University</w:t>
+            </w:r>
+          </w:p>
+        </w:tc>
+      </w:tr>
+      <w:tr>
+        <w:tc>
+          <w:p>
+            <w:pPr>
+              <w:pStyle w:val="Compact"/>
+              <w:jc w:val="center"/>
+            </w:pPr>
+            <w:r>
+              <w:t xml:space="preserve">                                                                                                                                                    </w:t>
+            </w:r>
+          </w:p>
+        </w:tc>
+      </w:tr>
+    </w:tbl>
     <w:p>
       <w:pPr>
-        <w:pStyle w:val="Title"/>
-      </w:pPr>
-      <w:r>
-        <w:t xml:space="preserve">Coronals</w:t>
-      </w:r>
+        <w:pStyle w:val="Textkrper"/>
+      </w:pPr>
+      <w:r>
+        <w:t xml:space="preserve"> </w:t>
+      </w:r>
+    </w:p>
+    <w:p>
+      <w:pPr>
+        <w:pStyle w:val="Textkrper"/>
+      </w:pPr>
+      <w:r>
+        <w:t xml:space="preserve"> </w:t>
+      </w:r>
+    </w:p>
+    <w:p>
+      <w:pPr>
+        <w:pStyle w:val="Textkrper"/>
+      </w:pPr>
+      <w:r>
+        <w:t xml:space="preserve"> </w:t>
+      </w:r>
+    </w:p>
+    <w:p>
+      <w:pPr>
+        <w:pStyle w:val="Textkrper"/>
+      </w:pPr>
+      <w:r>
+        <w:t xml:space="preserve"> </w:t>
+      </w:r>
+    </w:p>
+    <w:p>
+      <w:pPr>
+        <w:pStyle w:val="Textkrper"/>
+      </w:pPr>
+      <w:r>
+        <w:t xml:space="preserve"> </w:t>
+      </w:r>
+    </w:p>
+    <w:p>
+      <w:pPr>
+        <w:pStyle w:val="Textkrper"/>
+      </w:pPr>
+      <w:r>
+        <w:t xml:space="preserve"> </w:t>
+      </w:r>
+    </w:p>
+    <w:p>
+      <w:pPr>
+        <w:pStyle w:val="Textkrper"/>
+      </w:pPr>
+      <w:r>
+        <w:t xml:space="preserve"> </w:t>
+      </w:r>
+    </w:p>
+    <w:p>
+      <w:pPr>
+        <w:pStyle w:val="berschrift1"/>
+      </w:pPr>
+      <w:bookmarkStart w:id="20" w:name="author-note"/>
+      <w:r>
+        <w:t xml:space="preserve">Author note</w:t>
+      </w:r>
+      <w:bookmarkEnd w:id="20"/>
+    </w:p>
+    <w:p>
+      <w:pPr>
+        <w:pStyle w:val="FirstParagraph"/>
+      </w:pPr>
+      <w:r>
+        <w:t xml:space="preserve">Correspondence concerning this article should be addressed to Miquel Simonet, Postal address. E-mail:</w:t>
+      </w:r>
+      <w:r>
+        <w:t xml:space="preserve"> </w:t>
+      </w:r>
+      <w:hyperlink r:id="rId21">
+        <w:r>
+          <w:rPr>
+            <w:rStyle w:val="Hyperlink"/>
+          </w:rPr>
+          <w:t xml:space="preserve">my@email.com</w:t>
+        </w:r>
+      </w:hyperlink>
+    </w:p>
+    <w:p>
+      <w:pPr>
+        <w:pStyle w:val="berschrift1"/>
+      </w:pPr>
+      <w:bookmarkStart w:id="22" w:name="overview"/>
+      <w:r>
+        <w:t xml:space="preserve">Overview</w:t>
+      </w:r>
+      <w:bookmarkEnd w:id="22"/>
+    </w:p>
+    <w:p>
+      <w:pPr>
+        <w:pStyle w:val="berschrift2"/>
+      </w:pPr>
+      <w:bookmarkStart w:id="23" w:name="bayesian-data-analysis"/>
+      <w:r>
+        <w:t xml:space="preserve">Bayesian data analysis</w:t>
+      </w:r>
+      <w:bookmarkEnd w:id="23"/>
+    </w:p>
+    <w:p>
+      <w:pPr>
+        <w:pStyle w:val="FirstParagraph"/>
+      </w:pPr>
+      <w:r>
+        <w:t xml:space="preserve">This study employs Bayesian Data Analysis for quantitative inferential</w:t>
+      </w:r>
+      <w:r>
+        <w:t xml:space="preserve"> </w:t>
+      </w:r>
+      <w:r>
+        <w:t xml:space="preserve">statistics.</w:t>
+      </w:r>
+      <w:r>
+        <w:t xml:space="preserve"> </w:t>
+      </w:r>
+      <w:r>
+        <w:t xml:space="preserve">Specifically, this implies that we use Bayesian</w:t>
+      </w:r>
+      <w:r>
+        <w:t xml:space="preserve"> </w:t>
+      </w:r>
+      <w:r>
+        <w:rPr>
+          <w:i/>
+        </w:rPr>
+        <w:t xml:space="preserve">credible intervals</w:t>
+      </w:r>
+      <w:r>
+        <w:t xml:space="preserve"> </w:t>
+      </w:r>
+      <w:r>
+        <w:t xml:space="preserve">to draw</w:t>
+      </w:r>
+      <w:r>
+        <w:t xml:space="preserve"> </w:t>
+      </w:r>
+      <w:r>
+        <w:t xml:space="preserve">statistical inferences.</w:t>
+      </w:r>
+      <w:r>
+        <w:t xml:space="preserve"> </w:t>
+      </w:r>
+      <w:r>
+        <w:t xml:space="preserve">A Bayesian model calculates a posterior distribution, i.e., a distribution of</w:t>
+      </w:r>
+      <w:r>
+        <w:t xml:space="preserve"> </w:t>
+      </w:r>
+      <w:r>
+        <w:t xml:space="preserve">plausible parameter values, given the data, a data-generating model, and any</w:t>
+      </w:r>
+      <w:r>
+        <w:t xml:space="preserve"> </w:t>
+      </w:r>
+      <w:r>
+        <w:t xml:space="preserve">prior information we have about those parameter values.</w:t>
+      </w:r>
+      <w:r>
+        <w:t xml:space="preserve"> </w:t>
+      </w:r>
+      <w:r>
+        <w:t xml:space="preserve">Posterior distributions are computationally costly.</w:t>
+      </w:r>
+      <w:r>
+        <w:t xml:space="preserve"> </w:t>
+      </w:r>
+      <w:r>
+        <w:t xml:space="preserve">For this reason, we use the Hamiltonian Markov Chain Monte Carlo algorithm</w:t>
+      </w:r>
+      <w:r>
+        <w:t xml:space="preserve"> </w:t>
+      </w:r>
+      <w:r>
+        <w:t xml:space="preserve">to obtain a sample that incldues thousands of values from the posterior</w:t>
+      </w:r>
+      <w:r>
+        <w:t xml:space="preserve"> </w:t>
+      </w:r>
+      <w:r>
+        <w:t xml:space="preserve">distribution.</w:t>
+      </w:r>
+      <w:r>
+        <w:t xml:space="preserve"> </w:t>
+      </w:r>
+      <w:r>
+        <w:t xml:space="preserve">In practical terms, what this means is that we do not calculate a single</w:t>
+      </w:r>
+      <w:r>
+        <w:t xml:space="preserve"> </w:t>
+      </w:r>
+      <w:r>
+        <w:t xml:space="preserve">point estimate for an effect</w:t>
+      </w:r>
+      <w:r>
+        <w:t xml:space="preserve"> </w:t>
+      </w:r>
+      <m:oMath>
+        <m:r>
+          <m:t>β</m:t>
+        </m:r>
+      </m:oMath>
+      <w:r>
+        <w:t xml:space="preserve">, but rather we draw a sample of 4,000</w:t>
+      </w:r>
+      <w:r>
+        <w:t xml:space="preserve"> </w:t>
+      </w:r>
+      <w:r>
+        <w:t xml:space="preserve">plausible values for</w:t>
+      </w:r>
+      <w:r>
+        <w:t xml:space="preserve"> </w:t>
+      </w:r>
+      <m:oMath>
+        <m:r>
+          <m:t>β</m:t>
+        </m:r>
+      </m:oMath>
+      <w:r>
+        <w:t xml:space="preserve">.</w:t>
+      </w:r>
+      <w:r>
+        <w:t xml:space="preserve"> </w:t>
+      </w:r>
+      <w:r>
+        <w:t xml:space="preserve">This allows us to quantify our uncertainty regarding</w:t>
+      </w:r>
+      <w:r>
+        <w:t xml:space="preserve"> </w:t>
+      </w:r>
+      <m:oMath>
+        <m:r>
+          <m:t>β</m:t>
+        </m:r>
+      </m:oMath>
+      <w:r>
+        <w:t xml:space="preserve"> </w:t>
+      </w:r>
+      <w:r>
+        <w:t xml:space="preserve">by summaryzing</w:t>
+      </w:r>
+      <w:r>
+        <w:t xml:space="preserve"> </w:t>
+      </w:r>
+      <w:r>
+        <w:t xml:space="preserve">the distribution of those values.</w:t>
+      </w:r>
+      <w:r>
+        <w:t xml:space="preserve"> </w:t>
+      </w:r>
+      <w:r>
+        <w:t xml:space="preserve">We will use 3 statistics to describe the posterior distribution: (1) the mean,</w:t>
+      </w:r>
+      <w:r>
+        <w:t xml:space="preserve"> </w:t>
+      </w:r>
+      <w:r>
+        <w:t xml:space="preserve">(2) a credible interval, and (3) the posterior probability that the effect is</w:t>
+      </w:r>
+      <w:r>
+        <w:t xml:space="preserve"> </w:t>
+      </w:r>
+      <w:r>
+        <w:t xml:space="preserve">greater than 0.</w:t>
+      </w:r>
+      <w:r>
+        <w:t xml:space="preserve"> </w:t>
+      </w:r>
+      <w:r>
+        <w:t xml:space="preserve">The mean provides a point estimate for the distribution, the 95% credible</w:t>
+      </w:r>
+      <w:r>
+        <w:t xml:space="preserve"> </w:t>
+      </w:r>
+      <w:r>
+        <w:t xml:space="preserve">interval provides bounds for the effect, and the posterior probability that</w:t>
+      </w:r>
+      <w:r>
+        <w:t xml:space="preserve"> </w:t>
+      </w:r>
+      <w:r>
+        <w:t xml:space="preserve">the effect is greater than zero further quantifies our uncertainty.</w:t>
+      </w:r>
+      <w:r>
+        <w:t xml:space="preserve"> </w:t>
+      </w:r>
+      <w:r>
+        <w:t xml:space="preserve">For example, if a hypothesis states that</w:t>
+      </w:r>
+      <w:r>
+        <w:t xml:space="preserve"> </w:t>
+      </w:r>
+      <m:oMath>
+        <m:r>
+          <m:t>β</m:t>
+        </m:r>
+        <m:r>
+          <m:t>&gt;</m:t>
+        </m:r>
+        <m:r>
+          <m:t>0</m:t>
+        </m:r>
+      </m:oMath>
+      <w:r>
+        <w:t xml:space="preserve">, we judge there to be</w:t>
+      </w:r>
+      <w:r>
+        <w:t xml:space="preserve"> </w:t>
+      </w:r>
+      <w:r>
+        <w:rPr>
+          <w:i/>
+        </w:rPr>
+        <w:t xml:space="preserve">compelling evidence</w:t>
+      </w:r>
+      <w:r>
+        <w:t xml:space="preserve"> </w:t>
+      </w:r>
+      <w:r>
+        <w:t xml:space="preserve">for this hypothesis if the mean point estimate is</w:t>
+      </w:r>
+      <w:r>
+        <w:t xml:space="preserve"> </w:t>
+      </w:r>
+      <w:r>
+        <w:t xml:space="preserve">a positive number, is (by a reasonably clear margin) not included in the 95%</w:t>
+      </w:r>
+      <w:r>
+        <w:t xml:space="preserve"> </w:t>
+      </w:r>
+      <w:r>
+        <w:t xml:space="preserve">credible interval of</w:t>
+      </w:r>
+      <w:r>
+        <w:t xml:space="preserve"> </w:t>
+      </w:r>
+      <m:oMath>
+        <m:r>
+          <m:t>β</m:t>
+        </m:r>
+      </m:oMath>
+      <w:r>
+        <w:t xml:space="preserve">, and the posterior</w:t>
+      </w:r>
+      <w:r>
+        <w:t xml:space="preserve"> </w:t>
+      </w:r>
+      <m:oMath>
+        <m:r>
+          <m:t>P</m:t>
+        </m:r>
+        <m:r>
+          <m:t>(</m:t>
+        </m:r>
+        <m:r>
+          <m:t>β</m:t>
+        </m:r>
+        <m:r>
+          <m:t>&gt;</m:t>
+        </m:r>
+        <m:r>
+          <m:t>0</m:t>
+        </m:r>
+        <m:r>
+          <m:t>)</m:t>
+        </m:r>
+      </m:oMath>
+      <w:r>
+        <w:t xml:space="preserve"> </w:t>
+      </w:r>
+      <w:r>
+        <w:t xml:space="preserve">is close to</w:t>
+      </w:r>
+      <w:r>
+        <w:t xml:space="preserve"> </w:t>
+      </w:r>
+      <w:r>
+        <w:t xml:space="preserve">one.</w:t>
+      </w:r>
+    </w:p>
+    <w:p>
+      <w:pPr>
+        <w:pStyle w:val="Textkrper"/>
+      </w:pPr>
+      <w:r>
+        <w:t xml:space="preserve">These three statistics provide an intuitive interpretation of any given</w:t>
+      </w:r>
+      <w:r>
+        <w:t xml:space="preserve"> </w:t>
+      </w:r>
+      <w:r>
+        <w:t xml:space="preserve">effect.</w:t>
+      </w:r>
+      <w:r>
+        <w:t xml:space="preserve"> </w:t>
+      </w:r>
+      <w:r>
+        <w:t xml:space="preserve">For instance, consider a case in which the posterior mean of</w:t>
+      </w:r>
+      <w:r>
+        <w:t xml:space="preserve"> </w:t>
+      </w:r>
+      <m:oMath>
+        <m:r>
+          <m:t>β</m:t>
+        </m:r>
+      </m:oMath>
+      <w:r>
+        <w:t xml:space="preserve"> </w:t>
+      </w:r>
+      <w:r>
+        <w:t xml:space="preserve">is 100</w:t>
+      </w:r>
+      <w:r>
+        <w:t xml:space="preserve"> </w:t>
+      </w:r>
+      <w:r>
+        <w:t xml:space="preserve">and the 95% credible interval is [40, 160].</w:t>
+      </w:r>
+      <w:r>
+        <w:t xml:space="preserve"> </w:t>
+      </w:r>
+      <w:r>
+        <w:t xml:space="preserve">The interval tells us that we can be 95% certain the</w:t>
+      </w:r>
+      <w:r>
+        <w:t xml:space="preserve"> </w:t>
+      </w:r>
+      <w:r>
+        <w:rPr>
+          <w:i/>
+        </w:rPr>
+        <w:t xml:space="preserve">true</w:t>
+      </w:r>
+      <w:r>
+        <w:t xml:space="preserve"> </w:t>
+      </w:r>
+      <w:r>
+        <w:t xml:space="preserve">value of</w:t>
+      </w:r>
+      <w:r>
+        <w:t xml:space="preserve"> </w:t>
+      </w:r>
+      <m:oMath>
+        <m:r>
+          <m:t>β</m:t>
+        </m:r>
+      </m:oMath>
+      <w:r>
+        <w:t xml:space="preserve"> </w:t>
+      </w:r>
+      <w:r>
+        <w:t xml:space="preserve">is between 40 and 160, given the data, our model, and our prior information.</w:t>
+      </w:r>
+      <w:r>
+        <w:t xml:space="preserve"> </w:t>
+      </w:r>
+      <w:r>
+        <w:t xml:space="preserve">Furthermore, the interval allows us to specify areas of uncertainty.</w:t>
+      </w:r>
+      <w:r>
+        <w:t xml:space="preserve"> </w:t>
+      </w:r>
+      <w:r>
+        <w:t xml:space="preserve">In this example, we can conclude that the effect is almost certain to be</w:t>
+      </w:r>
+      <w:r>
+        <w:t xml:space="preserve"> </w:t>
+      </w:r>
+      <w:r>
+        <w:t xml:space="preserve">positive.</w:t>
+      </w:r>
+      <w:r>
+        <w:t xml:space="preserve"> </w:t>
+      </w:r>
+      <w:r>
+        <w:t xml:space="preserve">The lower interval value of 40 tells us that 95% of the plausible values are</w:t>
+      </w:r>
+      <w:r>
+        <w:t xml:space="preserve"> </w:t>
+      </w:r>
+      <w:r>
+        <w:t xml:space="preserve">greater than 40.</w:t>
+      </w:r>
+      <w:r>
+        <w:t xml:space="preserve"> </w:t>
+      </w:r>
+      <w:r>
+        <w:t xml:space="preserve">We also note that the interval covers a wide range of values, thus we also</w:t>
+      </w:r>
+      <w:r>
+        <w:t xml:space="preserve"> </w:t>
+      </w:r>
+      <w:r>
+        <w:t xml:space="preserve">conclude that we are not very certain about the size of the effect.</w:t>
+      </w:r>
+      <w:r>
+        <w:t xml:space="preserve"> </w:t>
+      </w:r>
+      <w:r>
+        <w:t xml:space="preserve">This type of interepretation is not possible under a frequentist paradigm.</w:t>
+      </w:r>
+    </w:p>
+    <w:p>
+      <w:pPr>
+        <w:pStyle w:val="berschrift2"/>
+      </w:pPr>
+      <w:bookmarkStart w:id="24" w:name="about-the-data"/>
+      <w:r>
+        <w:t xml:space="preserve">About the data</w:t>
+      </w:r>
+      <w:bookmarkEnd w:id="24"/>
+    </w:p>
+    <w:p>
+      <w:pPr>
+        <w:pStyle w:val="berschrift3"/>
+      </w:pPr>
+      <w:bookmarkStart w:id="25" w:name="metrics"/>
+      <w:r>
+        <w:t xml:space="preserve">Metrics</w:t>
+      </w:r>
+      <w:bookmarkEnd w:id="25"/>
+    </w:p>
+    <w:p>
+      <w:pPr>
+        <w:pStyle w:val="berschrift3"/>
+      </w:pPr>
+      <w:bookmarkStart w:id="26" w:name="participants"/>
+      <w:r>
+        <w:t xml:space="preserve">Participants</w:t>
+      </w:r>
+      <w:bookmarkEnd w:id="26"/>
+    </w:p>
+    <w:p>
+      <w:pPr>
+        <w:pStyle w:val="FirstParagraph"/>
+      </w:pPr>
+      <w:r>
+        <w:t xml:space="preserve">The data include 3 populations: monolingual English speakers, monolingual</w:t>
+      </w:r>
+      <w:r>
+        <w:t xml:space="preserve"> </w:t>
+      </w:r>
+      <w:r>
+        <w:t xml:space="preserve">Spanish speakers, Bilingual English-Spanish speakers.</w:t>
+      </w:r>
+    </w:p>
+    <w:p>
+      <w:pPr>
+        <w:pStyle w:val="berschrift4"/>
+      </w:pPr>
+      <w:bookmarkStart w:id="27" w:name="monolingual-english-speakers"/>
+      <w:r>
+        <w:t xml:space="preserve">Monolingual English speakers</w:t>
+      </w:r>
+      <w:bookmarkEnd w:id="27"/>
+    </w:p>
+    <w:p>
+      <w:pPr>
+        <w:pStyle w:val="FirstParagraph"/>
+      </w:pPr>
+      <w:r>
+        <w:t xml:space="preserve">The monolingual English speakers are from the U.S. Southwest.</w:t>
+      </w:r>
+      <w:r>
+        <w:t xml:space="preserve"> </w:t>
+      </w:r>
+      <w:r>
+        <w:t xml:space="preserve">Age and other info here.</w:t>
+      </w:r>
+    </w:p>
+    <w:p>
+      <w:pPr>
+        <w:pStyle w:val="berschrift4"/>
+      </w:pPr>
+      <w:bookmarkStart w:id="28" w:name="monolingual-spanish-speakers"/>
+      <w:r>
+        <w:t xml:space="preserve">Monolingual Spanish speakers</w:t>
+      </w:r>
+      <w:bookmarkEnd w:id="28"/>
+    </w:p>
+    <w:p>
+      <w:pPr>
+        <w:pStyle w:val="FirstParagraph"/>
+      </w:pPr>
+      <w:r>
+        <w:t xml:space="preserve">The monolingual Spanish speakers com from Majorca, Spain.</w:t>
+      </w:r>
+      <w:r>
+        <w:t xml:space="preserve"> </w:t>
+      </w:r>
+      <w:r>
+        <w:t xml:space="preserve">They are actual bilingual.</w:t>
+      </w:r>
+      <w:r>
+        <w:t xml:space="preserve"> </w:t>
+      </w:r>
+      <w:r>
+        <w:t xml:space="preserve">There are N of them.</w:t>
+      </w:r>
+      <w:r>
+        <w:t xml:space="preserve"> </w:t>
+      </w:r>
+      <w:r>
+        <w:t xml:space="preserve">Age and other info here.</w:t>
+      </w:r>
+    </w:p>
+    <w:p>
+      <w:pPr>
+        <w:pStyle w:val="berschrift4"/>
+      </w:pPr>
+      <w:bookmarkStart w:id="29" w:name="bilingual-speakers"/>
+      <w:r>
+        <w:t xml:space="preserve">Bilingual speakers</w:t>
+      </w:r>
+      <w:bookmarkEnd w:id="29"/>
+    </w:p>
+    <w:p>
+      <w:pPr>
+        <w:pStyle w:val="FirstParagraph"/>
+      </w:pPr>
+      <w:r>
+        <w:t xml:space="preserve">The English-Spanish bilinguals are from Southern Arizona, Northern Mexico.</w:t>
+      </w:r>
+      <w:r>
+        <w:t xml:space="preserve"> </w:t>
+      </w:r>
+      <w:r>
+        <w:t xml:space="preserve">Age, BLP and other info.</w:t>
+      </w:r>
+      <w:r>
+        <w:t xml:space="preserve"> </w:t>
+      </w:r>
+      <w:r>
+        <w:t xml:space="preserve">Note there are two samples from this population.</w:t>
+      </w:r>
+    </w:p>
+    <w:p>
+      <w:pPr>
+        <w:pStyle w:val="berschrift2"/>
+      </w:pPr>
+      <w:bookmarkStart w:id="30" w:name="about-this-document"/>
+      <w:r>
+        <w:t xml:space="preserve">About this document</w:t>
+      </w:r>
+      <w:bookmarkEnd w:id="30"/>
+    </w:p>
+    <w:p>
+      <w:pPr>
+        <w:pStyle w:val="FirstParagraph"/>
+      </w:pPr>
+      <w:r>
+        <w:t xml:space="preserve">This document was written in RMarkdown using</w:t>
+      </w:r>
+      <w:r>
+        <w:t xml:space="preserve"> </w:t>
+      </w:r>
+      <w:r>
+        <w:rPr>
+          <w:rStyle w:val="VerbatimChar"/>
+        </w:rPr>
+        <w:t xml:space="preserve">papaja</w:t>
+      </w:r>
+      <w:r>
+        <w:t xml:space="preserve"> </w:t>
+      </w:r>
+      <w:r>
+        <w:t xml:space="preserve">and serves as a project</w:t>
+      </w:r>
+      <w:r>
+        <w:t xml:space="preserve"> </w:t>
+      </w:r>
+      <w:r>
+        <w:t xml:space="preserve">report for our research group.</w:t>
+      </w:r>
+      <w:r>
+        <w:t xml:space="preserve"> </w:t>
+      </w:r>
+      <w:r>
+        <w:t xml:space="preserve">From this point foward, the document is written as if it were the results</w:t>
+      </w:r>
+      <w:r>
+        <w:t xml:space="preserve"> </w:t>
+      </w:r>
+      <w:r>
+        <w:t xml:space="preserve">section of a future manuscript.</w:t>
+      </w:r>
+      <w:r>
+        <w:t xml:space="preserve"> </w:t>
+      </w:r>
+      <w:r>
+        <w:t xml:space="preserve">This implies that it is written in a way that allows it to be copy and pasted</w:t>
+      </w:r>
+      <w:r>
+        <w:t xml:space="preserve"> </w:t>
+      </w:r>
+      <w:r>
+        <w:t xml:space="preserve">into the actual manuscript once it is available.</w:t>
+      </w:r>
+    </w:p>
+    <w:p>
+      <w:pPr>
+        <w:pStyle w:val="berschrift1"/>
+      </w:pPr>
+      <w:bookmarkStart w:id="31" w:name="results"/>
+      <w:r>
+        <w:t xml:space="preserve">Results</w:t>
+      </w:r>
+      <w:bookmarkEnd w:id="31"/>
+    </w:p>
+    <w:p>
+      <w:pPr>
+        <w:pStyle w:val="berschrift2"/>
+      </w:pPr>
+      <w:bookmarkStart w:id="32" w:name="experiment-1-monolinguals"/>
+      <w:r>
+        <w:t xml:space="preserve">Experiment 1: Monolinguals</w:t>
+      </w:r>
+      <w:bookmarkEnd w:id="32"/>
+    </w:p>
+    <w:p>
+      <w:pPr>
+        <w:pStyle w:val="berschrift2"/>
+      </w:pPr>
+      <w:bookmarkStart w:id="33" w:name="experiment-2-bilinguals"/>
+      <w:r>
+        <w:t xml:space="preserve">Experiment 2: Bilinguals</w:t>
+      </w:r>
+      <w:bookmarkEnd w:id="33"/>
+    </w:p>
+    <w:p>
+      <w:pPr>
+        <w:pStyle w:val="berschrift2"/>
+      </w:pPr>
+      <w:bookmarkStart w:id="34" w:name="experiment-3-bilingual-poa-data"/>
+      <w:r>
+        <w:t xml:space="preserve">Experiment 3: Bilingual POA data</w:t>
+      </w:r>
+      <w:bookmarkEnd w:id="34"/>
     </w:p>
     <w:tbl xmlns:w="http://schemas.openxmlformats.org/wordprocessingml/2006/main" xmlns:r="http://schemas.openxmlformats.org/officeDocument/2006/relationships" xmlns:w14="http://schemas.microsoft.com/office/word/2010/wordml" xmlns:wp="http://schemas.openxmlformats.org/drawingml/2006/wordprocessingDrawing" xmlns:a="http://schemas.openxmlformats.org/drawingml/2006/main" xmlns:pic="http://schemas.openxmlformats.org/drawingml/2006/picture">
       <w:tblPr>
@@ -16,9 +871,9 @@
         <w:jc w:val="center"/>
       </w:tblPr>
       <w:tblGrid>
-        <w:gridCol w:w="2160"/>
-        <w:gridCol w:w="2160"/>
-        <w:gridCol w:w="2160"/>
+        <w:gridCol w:w="3168"/>
+        <w:gridCol w:w="3168"/>
+        <w:gridCol w:w="1080"/>
         <w:gridCol w:w="1080"/>
         <w:gridCol w:w="1080"/>
       </w:tblGrid>
@@ -52,8 +907,8 @@
             <w:r xmlns:w="http://schemas.openxmlformats.org/wordprocessingml/2006/main" xmlns:wp="http://schemas.openxmlformats.org/drawingml/2006/wordprocessingDrawing" xmlns:r="http://schemas.openxmlformats.org/officeDocument/2006/relationships" xmlns:w14="http://schemas.microsoft.com/office/word/2010/wordml">
               <w:rPr>
                 <w:rFonts w:ascii="Times" w:hAnsi="Times" w:eastAsia="Times" w:cs="Times"/>
-                <w:sz w:val="24"/>
-                <w:szCs w:val="24"/>
+                <w:sz w:val="22"/>
+                <w:szCs w:val="22"/>
                 <w:color w:val="111111"/>
               </w:rPr>
               <w:t xml:space="preserve">Parameter</w:t>
@@ -84,8 +939,8 @@
             <w:r xmlns:w="http://schemas.openxmlformats.org/wordprocessingml/2006/main" xmlns:wp="http://schemas.openxmlformats.org/drawingml/2006/wordprocessingDrawing" xmlns:r="http://schemas.openxmlformats.org/officeDocument/2006/relationships" xmlns:w14="http://schemas.microsoft.com/office/word/2010/wordml">
               <w:rPr>
                 <w:rFonts w:ascii="Times" w:hAnsi="Times" w:eastAsia="Times" w:cs="Times"/>
-                <w:sz w:val="24"/>
-                <w:szCs w:val="24"/>
+                <w:sz w:val="22"/>
+                <w:szCs w:val="22"/>
                 <w:color w:val="111111"/>
               </w:rPr>
               <w:t xml:space="preserve">Estimate</w:t>
@@ -116,8 +971,8 @@
             <w:r xmlns:w="http://schemas.openxmlformats.org/wordprocessingml/2006/main" xmlns:wp="http://schemas.openxmlformats.org/drawingml/2006/wordprocessingDrawing" xmlns:r="http://schemas.openxmlformats.org/officeDocument/2006/relationships" xmlns:w14="http://schemas.microsoft.com/office/word/2010/wordml">
               <w:rPr>
                 <w:rFonts w:ascii="Times" w:hAnsi="Times" w:eastAsia="Times" w:cs="Times"/>
-                <w:sz w:val="24"/>
-                <w:szCs w:val="24"/>
+                <w:sz w:val="22"/>
+                <w:szCs w:val="22"/>
                 <w:color w:val="111111"/>
               </w:rPr>
               <w:t xml:space="preserve">SE</w:t>
@@ -148,8 +1003,8 @@
             <w:r xmlns:w="http://schemas.openxmlformats.org/wordprocessingml/2006/main" xmlns:wp="http://schemas.openxmlformats.org/drawingml/2006/wordprocessingDrawing" xmlns:r="http://schemas.openxmlformats.org/officeDocument/2006/relationships" xmlns:w14="http://schemas.microsoft.com/office/word/2010/wordml">
               <w:rPr>
                 <w:rFonts w:ascii="Times" w:hAnsi="Times" w:eastAsia="Times" w:cs="Times"/>
-                <w:sz w:val="24"/>
-                <w:szCs w:val="24"/>
+                <w:sz w:val="22"/>
+                <w:szCs w:val="22"/>
                 <w:color w:val="111111"/>
               </w:rPr>
               <w:t xml:space="preserve">2.5%</w:t>
@@ -180,8 +1035,8 @@
             <w:r xmlns:w="http://schemas.openxmlformats.org/wordprocessingml/2006/main" xmlns:wp="http://schemas.openxmlformats.org/drawingml/2006/wordprocessingDrawing" xmlns:r="http://schemas.openxmlformats.org/officeDocument/2006/relationships" xmlns:w14="http://schemas.microsoft.com/office/word/2010/wordml">
               <w:rPr>
                 <w:rFonts w:ascii="Times" w:hAnsi="Times" w:eastAsia="Times" w:cs="Times"/>
-                <w:sz w:val="24"/>
-                <w:szCs w:val="24"/>
+                <w:sz w:val="22"/>
+                <w:szCs w:val="22"/>
                 <w:color w:val="111111"/>
               </w:rPr>
               <w:t xml:space="preserve">97.5%</w:t>
@@ -215,8 +1070,8 @@
             <w:r xmlns:w="http://schemas.openxmlformats.org/wordprocessingml/2006/main" xmlns:wp="http://schemas.openxmlformats.org/drawingml/2006/wordprocessingDrawing" xmlns:r="http://schemas.openxmlformats.org/officeDocument/2006/relationships" xmlns:w14="http://schemas.microsoft.com/office/word/2010/wordml">
               <w:rPr>
                 <w:rFonts w:ascii="Times" w:hAnsi="Times" w:eastAsia="Times" w:cs="Times"/>
-                <w:sz w:val="24"/>
-                <w:szCs w:val="24"/>
+                <w:sz w:val="22"/>
+                <w:szCs w:val="22"/>
                 <w:color w:val="111111"/>
               </w:rPr>
               <w:t xml:space="preserve">Intercept</w:t>
@@ -244,11 +1099,11 @@
             <w:r xmlns:w="http://schemas.openxmlformats.org/wordprocessingml/2006/main" xmlns:wp="http://schemas.openxmlformats.org/drawingml/2006/wordprocessingDrawing" xmlns:r="http://schemas.openxmlformats.org/officeDocument/2006/relationships" xmlns:w14="http://schemas.microsoft.com/office/word/2010/wordml">
               <w:rPr>
                 <w:rFonts w:ascii="Times" w:hAnsi="Times" w:eastAsia="Times" w:cs="Times"/>
-                <w:sz w:val="24"/>
-                <w:szCs w:val="24"/>
-                <w:color w:val="111111"/>
-              </w:rPr>
-              <w:t xml:space="preserve">0.02</w:t>
+                <w:sz w:val="22"/>
+                <w:szCs w:val="22"/>
+                <w:color w:val="111111"/>
+              </w:rPr>
+              <w:t xml:space="preserve">0.03</w:t>
             </w:r>
           </w:p>
         </w:tc>
@@ -273,8 +1128,8 @@
             <w:r xmlns:w="http://schemas.openxmlformats.org/wordprocessingml/2006/main" xmlns:wp="http://schemas.openxmlformats.org/drawingml/2006/wordprocessingDrawing" xmlns:r="http://schemas.openxmlformats.org/officeDocument/2006/relationships" xmlns:w14="http://schemas.microsoft.com/office/word/2010/wordml">
               <w:rPr>
                 <w:rFonts w:ascii="Times" w:hAnsi="Times" w:eastAsia="Times" w:cs="Times"/>
-                <w:sz w:val="24"/>
-                <w:szCs w:val="24"/>
+                <w:sz w:val="22"/>
+                <w:szCs w:val="22"/>
                 <w:color w:val="111111"/>
               </w:rPr>
               <w:t xml:space="preserve">0.10</w:t>
@@ -302,8 +1157,8 @@
             <w:r xmlns:w="http://schemas.openxmlformats.org/wordprocessingml/2006/main" xmlns:wp="http://schemas.openxmlformats.org/drawingml/2006/wordprocessingDrawing" xmlns:r="http://schemas.openxmlformats.org/officeDocument/2006/relationships" xmlns:w14="http://schemas.microsoft.com/office/word/2010/wordml">
               <w:rPr>
                 <w:rFonts w:ascii="Times" w:hAnsi="Times" w:eastAsia="Times" w:cs="Times"/>
-                <w:sz w:val="24"/>
-                <w:szCs w:val="24"/>
+                <w:sz w:val="22"/>
+                <w:szCs w:val="22"/>
                 <w:color w:val="111111"/>
               </w:rPr>
               <w:t xml:space="preserve">-0.18</w:t>
@@ -331,8 +1186,8 @@
             <w:r xmlns:w="http://schemas.openxmlformats.org/wordprocessingml/2006/main" xmlns:wp="http://schemas.openxmlformats.org/drawingml/2006/wordprocessingDrawing" xmlns:r="http://schemas.openxmlformats.org/officeDocument/2006/relationships" xmlns:w14="http://schemas.microsoft.com/office/word/2010/wordml">
               <w:rPr>
                 <w:rFonts w:ascii="Times" w:hAnsi="Times" w:eastAsia="Times" w:cs="Times"/>
-                <w:sz w:val="24"/>
-                <w:szCs w:val="24"/>
+                <w:sz w:val="22"/>
+                <w:szCs w:val="22"/>
                 <w:color w:val="111111"/>
               </w:rPr>
               <w:t xml:space="preserve">0.23</w:t>
@@ -366,8 +1221,8 @@
             <w:r xmlns:w="http://schemas.openxmlformats.org/wordprocessingml/2006/main" xmlns:wp="http://schemas.openxmlformats.org/drawingml/2006/wordprocessingDrawing" xmlns:r="http://schemas.openxmlformats.org/officeDocument/2006/relationships" xmlns:w14="http://schemas.microsoft.com/office/word/2010/wordml">
               <w:rPr>
                 <w:rFonts w:ascii="Times" w:hAnsi="Times" w:eastAsia="Times" w:cs="Times"/>
-                <w:sz w:val="24"/>
-                <w:szCs w:val="24"/>
+                <w:sz w:val="22"/>
+                <w:szCs w:val="22"/>
                 <w:color w:val="111111"/>
               </w:rPr>
               <w:t xml:space="preserve">Group</w:t>
@@ -395,8 +1250,8 @@
             <w:r xmlns:w="http://schemas.openxmlformats.org/wordprocessingml/2006/main" xmlns:wp="http://schemas.openxmlformats.org/drawingml/2006/wordprocessingDrawing" xmlns:r="http://schemas.openxmlformats.org/officeDocument/2006/relationships" xmlns:w14="http://schemas.microsoft.com/office/word/2010/wordml">
               <w:rPr>
                 <w:rFonts w:ascii="Times" w:hAnsi="Times" w:eastAsia="Times" w:cs="Times"/>
-                <w:sz w:val="24"/>
-                <w:szCs w:val="24"/>
+                <w:sz w:val="22"/>
+                <w:szCs w:val="22"/>
                 <w:color w:val="111111"/>
               </w:rPr>
               <w:t xml:space="preserve">-0.25</w:t>
@@ -424,8 +1279,8 @@
             <w:r xmlns:w="http://schemas.openxmlformats.org/wordprocessingml/2006/main" xmlns:wp="http://schemas.openxmlformats.org/drawingml/2006/wordprocessingDrawing" xmlns:r="http://schemas.openxmlformats.org/officeDocument/2006/relationships" xmlns:w14="http://schemas.microsoft.com/office/word/2010/wordml">
               <w:rPr>
                 <w:rFonts w:ascii="Times" w:hAnsi="Times" w:eastAsia="Times" w:cs="Times"/>
-                <w:sz w:val="24"/>
-                <w:szCs w:val="24"/>
+                <w:sz w:val="22"/>
+                <w:szCs w:val="22"/>
                 <w:color w:val="111111"/>
               </w:rPr>
               <w:t xml:space="preserve">0.08</w:t>
@@ -453,11 +1308,11 @@
             <w:r xmlns:w="http://schemas.openxmlformats.org/wordprocessingml/2006/main" xmlns:wp="http://schemas.openxmlformats.org/drawingml/2006/wordprocessingDrawing" xmlns:r="http://schemas.openxmlformats.org/officeDocument/2006/relationships" xmlns:w14="http://schemas.microsoft.com/office/word/2010/wordml">
               <w:rPr>
                 <w:rFonts w:ascii="Times" w:hAnsi="Times" w:eastAsia="Times" w:cs="Times"/>
-                <w:sz w:val="24"/>
-                <w:szCs w:val="24"/>
-                <w:color w:val="111111"/>
-              </w:rPr>
-              <w:t xml:space="preserve">-0.41</w:t>
+                <w:sz w:val="22"/>
+                <w:szCs w:val="22"/>
+                <w:color w:val="111111"/>
+              </w:rPr>
+              <w:t xml:space="preserve">-0.40</w:t>
             </w:r>
           </w:p>
         </w:tc>
@@ -482,8 +1337,8 @@
             <w:r xmlns:w="http://schemas.openxmlformats.org/wordprocessingml/2006/main" xmlns:wp="http://schemas.openxmlformats.org/drawingml/2006/wordprocessingDrawing" xmlns:r="http://schemas.openxmlformats.org/officeDocument/2006/relationships" xmlns:w14="http://schemas.microsoft.com/office/word/2010/wordml">
               <w:rPr>
                 <w:rFonts w:ascii="Times" w:hAnsi="Times" w:eastAsia="Times" w:cs="Times"/>
-                <w:sz w:val="24"/>
-                <w:szCs w:val="24"/>
+                <w:sz w:val="22"/>
+                <w:szCs w:val="22"/>
                 <w:color w:val="111111"/>
               </w:rPr>
               <w:t xml:space="preserve">-0.10</w:t>
@@ -517,8 +1372,8 @@
             <w:r xmlns:w="http://schemas.openxmlformats.org/wordprocessingml/2006/main" xmlns:wp="http://schemas.openxmlformats.org/drawingml/2006/wordprocessingDrawing" xmlns:r="http://schemas.openxmlformats.org/officeDocument/2006/relationships" xmlns:w14="http://schemas.microsoft.com/office/word/2010/wordml">
               <w:rPr>
                 <w:rFonts w:ascii="Times" w:hAnsi="Times" w:eastAsia="Times" w:cs="Times"/>
-                <w:sz w:val="24"/>
-                <w:szCs w:val="24"/>
+                <w:sz w:val="22"/>
+                <w:szCs w:val="22"/>
                 <w:color w:val="111111"/>
               </w:rPr>
               <w:t xml:space="preserve">Phoneme</w:t>
@@ -546,8 +1401,8 @@
             <w:r xmlns:w="http://schemas.openxmlformats.org/wordprocessingml/2006/main" xmlns:wp="http://schemas.openxmlformats.org/drawingml/2006/wordprocessingDrawing" xmlns:r="http://schemas.openxmlformats.org/officeDocument/2006/relationships" xmlns:w14="http://schemas.microsoft.com/office/word/2010/wordml">
               <w:rPr>
                 <w:rFonts w:ascii="Times" w:hAnsi="Times" w:eastAsia="Times" w:cs="Times"/>
-                <w:sz w:val="24"/>
-                <w:szCs w:val="24"/>
+                <w:sz w:val="22"/>
+                <w:szCs w:val="22"/>
                 <w:color w:val="111111"/>
               </w:rPr>
               <w:t xml:space="preserve">0.22</w:t>
@@ -575,8 +1430,8 @@
             <w:r xmlns:w="http://schemas.openxmlformats.org/wordprocessingml/2006/main" xmlns:wp="http://schemas.openxmlformats.org/drawingml/2006/wordprocessingDrawing" xmlns:r="http://schemas.openxmlformats.org/officeDocument/2006/relationships" xmlns:w14="http://schemas.microsoft.com/office/word/2010/wordml">
               <w:rPr>
                 <w:rFonts w:ascii="Times" w:hAnsi="Times" w:eastAsia="Times" w:cs="Times"/>
-                <w:sz w:val="24"/>
-                <w:szCs w:val="24"/>
+                <w:sz w:val="22"/>
+                <w:szCs w:val="22"/>
                 <w:color w:val="111111"/>
               </w:rPr>
               <w:t xml:space="preserve">0.08</w:t>
@@ -604,11 +1459,11 @@
             <w:r xmlns:w="http://schemas.openxmlformats.org/wordprocessingml/2006/main" xmlns:wp="http://schemas.openxmlformats.org/drawingml/2006/wordprocessingDrawing" xmlns:r="http://schemas.openxmlformats.org/officeDocument/2006/relationships" xmlns:w14="http://schemas.microsoft.com/office/word/2010/wordml">
               <w:rPr>
                 <w:rFonts w:ascii="Times" w:hAnsi="Times" w:eastAsia="Times" w:cs="Times"/>
-                <w:sz w:val="24"/>
-                <w:szCs w:val="24"/>
-                <w:color w:val="111111"/>
-              </w:rPr>
-              <w:t xml:space="preserve">0.06</w:t>
+                <w:sz w:val="22"/>
+                <w:szCs w:val="22"/>
+                <w:color w:val="111111"/>
+              </w:rPr>
+              <w:t xml:space="preserve">0.07</w:t>
             </w:r>
           </w:p>
         </w:tc>
@@ -633,11 +1488,11 @@
             <w:r xmlns:w="http://schemas.openxmlformats.org/wordprocessingml/2006/main" xmlns:wp="http://schemas.openxmlformats.org/drawingml/2006/wordprocessingDrawing" xmlns:r="http://schemas.openxmlformats.org/officeDocument/2006/relationships" xmlns:w14="http://schemas.microsoft.com/office/word/2010/wordml">
               <w:rPr>
                 <w:rFonts w:ascii="Times" w:hAnsi="Times" w:eastAsia="Times" w:cs="Times"/>
-                <w:sz w:val="24"/>
-                <w:szCs w:val="24"/>
-                <w:color w:val="111111"/>
-              </w:rPr>
-              <w:t xml:space="preserve">0.37</w:t>
+                <w:sz w:val="22"/>
+                <w:szCs w:val="22"/>
+                <w:color w:val="111111"/>
+              </w:rPr>
+              <w:t xml:space="preserve">0.38</w:t>
             </w:r>
           </w:p>
         </w:tc>
@@ -668,11 +1523,11 @@
             <w:r xmlns:w="http://schemas.openxmlformats.org/wordprocessingml/2006/main" xmlns:wp="http://schemas.openxmlformats.org/drawingml/2006/wordprocessingDrawing" xmlns:r="http://schemas.openxmlformats.org/officeDocument/2006/relationships" xmlns:w14="http://schemas.microsoft.com/office/word/2010/wordml">
               <w:rPr>
                 <w:rFonts w:ascii="Times" w:hAnsi="Times" w:eastAsia="Times" w:cs="Times"/>
-                <w:sz w:val="24"/>
-                <w:szCs w:val="24"/>
-                <w:color w:val="111111"/>
-              </w:rPr>
-              <w:t xml:space="preserve">Item repetition</w:t>
+                <w:sz w:val="22"/>
+                <w:szCs w:val="22"/>
+                <w:color w:val="111111"/>
+              </w:rPr>
+              <w:t xml:space="preserve">Lexical stress</w:t>
             </w:r>
           </w:p>
         </w:tc>
@@ -697,11 +1552,11 @@
             <w:r xmlns:w="http://schemas.openxmlformats.org/wordprocessingml/2006/main" xmlns:wp="http://schemas.openxmlformats.org/drawingml/2006/wordprocessingDrawing" xmlns:r="http://schemas.openxmlformats.org/officeDocument/2006/relationships" xmlns:w14="http://schemas.microsoft.com/office/word/2010/wordml">
               <w:rPr>
                 <w:rFonts w:ascii="Times" w:hAnsi="Times" w:eastAsia="Times" w:cs="Times"/>
-                <w:sz w:val="24"/>
-                <w:szCs w:val="24"/>
-                <w:color w:val="111111"/>
-              </w:rPr>
-              <w:t xml:space="preserve">-0.01</w:t>
+                <w:sz w:val="22"/>
+                <w:szCs w:val="22"/>
+                <w:color w:val="111111"/>
+              </w:rPr>
+              <w:t xml:space="preserve">-0.00</w:t>
             </w:r>
           </w:p>
         </w:tc>
@@ -726,8 +1581,8 @@
             <w:r xmlns:w="http://schemas.openxmlformats.org/wordprocessingml/2006/main" xmlns:wp="http://schemas.openxmlformats.org/drawingml/2006/wordprocessingDrawing" xmlns:r="http://schemas.openxmlformats.org/officeDocument/2006/relationships" xmlns:w14="http://schemas.microsoft.com/office/word/2010/wordml">
               <w:rPr>
                 <w:rFonts w:ascii="Times" w:hAnsi="Times" w:eastAsia="Times" w:cs="Times"/>
-                <w:sz w:val="24"/>
-                <w:szCs w:val="24"/>
+                <w:sz w:val="22"/>
+                <w:szCs w:val="22"/>
                 <w:color w:val="111111"/>
               </w:rPr>
               <w:t xml:space="preserve">0.03</w:t>
@@ -755,11 +1610,11 @@
             <w:r xmlns:w="http://schemas.openxmlformats.org/wordprocessingml/2006/main" xmlns:wp="http://schemas.openxmlformats.org/drawingml/2006/wordprocessingDrawing" xmlns:r="http://schemas.openxmlformats.org/officeDocument/2006/relationships" xmlns:w14="http://schemas.microsoft.com/office/word/2010/wordml">
               <w:rPr>
                 <w:rFonts w:ascii="Times" w:hAnsi="Times" w:eastAsia="Times" w:cs="Times"/>
-                <w:sz w:val="24"/>
-                <w:szCs w:val="24"/>
-                <w:color w:val="111111"/>
-              </w:rPr>
-              <w:t xml:space="preserve">-0.07</w:t>
+                <w:sz w:val="22"/>
+                <w:szCs w:val="22"/>
+                <w:color w:val="111111"/>
+              </w:rPr>
+              <w:t xml:space="preserve">-0.06</w:t>
             </w:r>
           </w:p>
         </w:tc>
@@ -784,11 +1639,11 @@
             <w:r xmlns:w="http://schemas.openxmlformats.org/wordprocessingml/2006/main" xmlns:wp="http://schemas.openxmlformats.org/drawingml/2006/wordprocessingDrawing" xmlns:r="http://schemas.openxmlformats.org/officeDocument/2006/relationships" xmlns:w14="http://schemas.microsoft.com/office/word/2010/wordml">
               <w:rPr>
                 <w:rFonts w:ascii="Times" w:hAnsi="Times" w:eastAsia="Times" w:cs="Times"/>
-                <w:sz w:val="24"/>
-                <w:szCs w:val="24"/>
-                <w:color w:val="111111"/>
-              </w:rPr>
-              <w:t xml:space="preserve">0.06</w:t>
+                <w:sz w:val="22"/>
+                <w:szCs w:val="22"/>
+                <w:color w:val="111111"/>
+              </w:rPr>
+              <w:t xml:space="preserve">0.05</w:t>
             </w:r>
           </w:p>
         </w:tc>
@@ -800,6 +1655,610 @@
         </w:trPr>
         <w:tc>
           <w:tcPr>
+            <w:tcBorders/>
+            <w:shd w:val="clear" w:color="auto" w:fill="FFFFFF"/>
+            <w:tcMar>
+              <w:top w:w="0" w:type="dxa"/>
+              <w:bottom w:w="0" w:type="dxa"/>
+              <w:left w:w="0" w:type="dxa"/>
+              <w:right w:w="0" w:type="dxa"/>
+            </w:tcMar>
+            <w:vAlign w:val="center"/>
+          </w:tcPr>
+          <w:p>
+            <w:pPr>
+              <w:jc w:val="left"/>
+              <w:spacing w:after="0" w:before="0"/>
+              <w:ind w:firstLine="0" w:left="0" w:right="0"/>
+            </w:pPr>
+            <w:r xmlns:w="http://schemas.openxmlformats.org/wordprocessingml/2006/main" xmlns:wp="http://schemas.openxmlformats.org/drawingml/2006/wordprocessingDrawing" xmlns:r="http://schemas.openxmlformats.org/officeDocument/2006/relationships" xmlns:w14="http://schemas.microsoft.com/office/word/2010/wordml">
+              <w:rPr>
+                <w:rFonts w:ascii="Times" w:hAnsi="Times" w:eastAsia="Times" w:cs="Times"/>
+                <w:sz w:val="22"/>
+                <w:szCs w:val="22"/>
+                <w:color w:val="111111"/>
+              </w:rPr>
+              <w:t xml:space="preserve">Item repetition</w:t>
+            </w:r>
+          </w:p>
+        </w:tc>
+        <w:tc>
+          <w:tcPr>
+            <w:tcBorders/>
+            <w:shd w:val="clear" w:color="auto" w:fill="FFFFFF"/>
+            <w:tcMar>
+              <w:top w:w="0" w:type="dxa"/>
+              <w:bottom w:w="0" w:type="dxa"/>
+              <w:left w:w="0" w:type="dxa"/>
+              <w:right w:w="0" w:type="dxa"/>
+            </w:tcMar>
+            <w:vAlign w:val="center"/>
+          </w:tcPr>
+          <w:p>
+            <w:pPr>
+              <w:jc w:val="right"/>
+              <w:spacing w:after="0" w:before="0"/>
+              <w:ind w:firstLine="0" w:left="0" w:right="0"/>
+            </w:pPr>
+            <w:r xmlns:w="http://schemas.openxmlformats.org/wordprocessingml/2006/main" xmlns:wp="http://schemas.openxmlformats.org/drawingml/2006/wordprocessingDrawing" xmlns:r="http://schemas.openxmlformats.org/officeDocument/2006/relationships" xmlns:w14="http://schemas.microsoft.com/office/word/2010/wordml">
+              <w:rPr>
+                <w:rFonts w:ascii="Times" w:hAnsi="Times" w:eastAsia="Times" w:cs="Times"/>
+                <w:sz w:val="22"/>
+                <w:szCs w:val="22"/>
+                <w:color w:val="111111"/>
+              </w:rPr>
+              <w:t xml:space="preserve">-0.01</w:t>
+            </w:r>
+          </w:p>
+        </w:tc>
+        <w:tc>
+          <w:tcPr>
+            <w:tcBorders/>
+            <w:shd w:val="clear" w:color="auto" w:fill="FFFFFF"/>
+            <w:tcMar>
+              <w:top w:w="0" w:type="dxa"/>
+              <w:bottom w:w="0" w:type="dxa"/>
+              <w:left w:w="0" w:type="dxa"/>
+              <w:right w:w="0" w:type="dxa"/>
+            </w:tcMar>
+            <w:vAlign w:val="center"/>
+          </w:tcPr>
+          <w:p>
+            <w:pPr>
+              <w:jc w:val="right"/>
+              <w:spacing w:after="0" w:before="0"/>
+              <w:ind w:firstLine="0" w:left="0" w:right="0"/>
+            </w:pPr>
+            <w:r xmlns:w="http://schemas.openxmlformats.org/wordprocessingml/2006/main" xmlns:wp="http://schemas.openxmlformats.org/drawingml/2006/wordprocessingDrawing" xmlns:r="http://schemas.openxmlformats.org/officeDocument/2006/relationships" xmlns:w14="http://schemas.microsoft.com/office/word/2010/wordml">
+              <w:rPr>
+                <w:rFonts w:ascii="Times" w:hAnsi="Times" w:eastAsia="Times" w:cs="Times"/>
+                <w:sz w:val="22"/>
+                <w:szCs w:val="22"/>
+                <w:color w:val="111111"/>
+              </w:rPr>
+              <w:t xml:space="preserve">0.03</w:t>
+            </w:r>
+          </w:p>
+        </w:tc>
+        <w:tc>
+          <w:tcPr>
+            <w:tcBorders/>
+            <w:shd w:val="clear" w:color="auto" w:fill="FFFFFF"/>
+            <w:tcMar>
+              <w:top w:w="0" w:type="dxa"/>
+              <w:bottom w:w="0" w:type="dxa"/>
+              <w:left w:w="0" w:type="dxa"/>
+              <w:right w:w="0" w:type="dxa"/>
+            </w:tcMar>
+            <w:vAlign w:val="center"/>
+          </w:tcPr>
+          <w:p>
+            <w:pPr>
+              <w:jc w:val="right"/>
+              <w:spacing w:after="0" w:before="0"/>
+              <w:ind w:firstLine="0" w:left="0" w:right="0"/>
+            </w:pPr>
+            <w:r xmlns:w="http://schemas.openxmlformats.org/wordprocessingml/2006/main" xmlns:wp="http://schemas.openxmlformats.org/drawingml/2006/wordprocessingDrawing" xmlns:r="http://schemas.openxmlformats.org/officeDocument/2006/relationships" xmlns:w14="http://schemas.microsoft.com/office/word/2010/wordml">
+              <w:rPr>
+                <w:rFonts w:ascii="Times" w:hAnsi="Times" w:eastAsia="Times" w:cs="Times"/>
+                <w:sz w:val="22"/>
+                <w:szCs w:val="22"/>
+                <w:color w:val="111111"/>
+              </w:rPr>
+              <w:t xml:space="preserve">-0.07</w:t>
+            </w:r>
+          </w:p>
+        </w:tc>
+        <w:tc>
+          <w:tcPr>
+            <w:tcBorders/>
+            <w:shd w:val="clear" w:color="auto" w:fill="FFFFFF"/>
+            <w:tcMar>
+              <w:top w:w="0" w:type="dxa"/>
+              <w:bottom w:w="0" w:type="dxa"/>
+              <w:left w:w="0" w:type="dxa"/>
+              <w:right w:w="0" w:type="dxa"/>
+            </w:tcMar>
+            <w:vAlign w:val="center"/>
+          </w:tcPr>
+          <w:p>
+            <w:pPr>
+              <w:jc w:val="right"/>
+              <w:spacing w:after="0" w:before="0"/>
+              <w:ind w:firstLine="0" w:left="0" w:right="0"/>
+            </w:pPr>
+            <w:r xmlns:w="http://schemas.openxmlformats.org/wordprocessingml/2006/main" xmlns:wp="http://schemas.openxmlformats.org/drawingml/2006/wordprocessingDrawing" xmlns:r="http://schemas.openxmlformats.org/officeDocument/2006/relationships" xmlns:w14="http://schemas.microsoft.com/office/word/2010/wordml">
+              <w:rPr>
+                <w:rFonts w:ascii="Times" w:hAnsi="Times" w:eastAsia="Times" w:cs="Times"/>
+                <w:sz w:val="22"/>
+                <w:szCs w:val="22"/>
+                <w:color w:val="111111"/>
+              </w:rPr>
+              <w:t xml:space="preserve">0.06</w:t>
+            </w:r>
+          </w:p>
+        </w:tc>
+      </w:tr>
+      <w:tr>
+        <w:trPr>
+          <w:cantSplit/>
+          <w:trHeight w:val="360"/>
+        </w:trPr>
+        <w:tc>
+          <w:tcPr>
+            <w:tcBorders/>
+            <w:shd w:val="clear" w:color="auto" w:fill="FFFFFF"/>
+            <w:tcMar>
+              <w:top w:w="0" w:type="dxa"/>
+              <w:bottom w:w="0" w:type="dxa"/>
+              <w:left w:w="0" w:type="dxa"/>
+              <w:right w:w="0" w:type="dxa"/>
+            </w:tcMar>
+            <w:vAlign w:val="center"/>
+          </w:tcPr>
+          <w:p>
+            <w:pPr>
+              <w:jc w:val="left"/>
+              <w:spacing w:after="0" w:before="0"/>
+              <w:ind w:firstLine="0" w:left="0" w:right="0"/>
+            </w:pPr>
+            <w:r xmlns:w="http://schemas.openxmlformats.org/wordprocessingml/2006/main" xmlns:wp="http://schemas.openxmlformats.org/drawingml/2006/wordprocessingDrawing" xmlns:r="http://schemas.openxmlformats.org/officeDocument/2006/relationships" xmlns:w14="http://schemas.microsoft.com/office/word/2010/wordml">
+              <w:rPr>
+                <w:rFonts w:ascii="Times" w:hAnsi="Times" w:eastAsia="Times" w:cs="Times"/>
+                <w:sz w:val="22"/>
+                <w:szCs w:val="22"/>
+                <w:color w:val="111111"/>
+              </w:rPr>
+              <w:t xml:space="preserve">Group x Phoneme</w:t>
+            </w:r>
+          </w:p>
+        </w:tc>
+        <w:tc>
+          <w:tcPr>
+            <w:tcBorders/>
+            <w:shd w:val="clear" w:color="auto" w:fill="FFFFFF"/>
+            <w:tcMar>
+              <w:top w:w="0" w:type="dxa"/>
+              <w:bottom w:w="0" w:type="dxa"/>
+              <w:left w:w="0" w:type="dxa"/>
+              <w:right w:w="0" w:type="dxa"/>
+            </w:tcMar>
+            <w:vAlign w:val="center"/>
+          </w:tcPr>
+          <w:p>
+            <w:pPr>
+              <w:jc w:val="right"/>
+              <w:spacing w:after="0" w:before="0"/>
+              <w:ind w:firstLine="0" w:left="0" w:right="0"/>
+            </w:pPr>
+            <w:r xmlns:w="http://schemas.openxmlformats.org/wordprocessingml/2006/main" xmlns:wp="http://schemas.openxmlformats.org/drawingml/2006/wordprocessingDrawing" xmlns:r="http://schemas.openxmlformats.org/officeDocument/2006/relationships" xmlns:w14="http://schemas.microsoft.com/office/word/2010/wordml">
+              <w:rPr>
+                <w:rFonts w:ascii="Times" w:hAnsi="Times" w:eastAsia="Times" w:cs="Times"/>
+                <w:sz w:val="22"/>
+                <w:szCs w:val="22"/>
+                <w:color w:val="111111"/>
+              </w:rPr>
+              <w:t xml:space="preserve">-0.22</w:t>
+            </w:r>
+          </w:p>
+        </w:tc>
+        <w:tc>
+          <w:tcPr>
+            <w:tcBorders/>
+            <w:shd w:val="clear" w:color="auto" w:fill="FFFFFF"/>
+            <w:tcMar>
+              <w:top w:w="0" w:type="dxa"/>
+              <w:bottom w:w="0" w:type="dxa"/>
+              <w:left w:w="0" w:type="dxa"/>
+              <w:right w:w="0" w:type="dxa"/>
+            </w:tcMar>
+            <w:vAlign w:val="center"/>
+          </w:tcPr>
+          <w:p>
+            <w:pPr>
+              <w:jc w:val="right"/>
+              <w:spacing w:after="0" w:before="0"/>
+              <w:ind w:firstLine="0" w:left="0" w:right="0"/>
+            </w:pPr>
+            <w:r xmlns:w="http://schemas.openxmlformats.org/wordprocessingml/2006/main" xmlns:wp="http://schemas.openxmlformats.org/drawingml/2006/wordprocessingDrawing" xmlns:r="http://schemas.openxmlformats.org/officeDocument/2006/relationships" xmlns:w14="http://schemas.microsoft.com/office/word/2010/wordml">
+              <w:rPr>
+                <w:rFonts w:ascii="Times" w:hAnsi="Times" w:eastAsia="Times" w:cs="Times"/>
+                <w:sz w:val="22"/>
+                <w:szCs w:val="22"/>
+                <w:color w:val="111111"/>
+              </w:rPr>
+              <w:t xml:space="preserve">0.08</w:t>
+            </w:r>
+          </w:p>
+        </w:tc>
+        <w:tc>
+          <w:tcPr>
+            <w:tcBorders/>
+            <w:shd w:val="clear" w:color="auto" w:fill="FFFFFF"/>
+            <w:tcMar>
+              <w:top w:w="0" w:type="dxa"/>
+              <w:bottom w:w="0" w:type="dxa"/>
+              <w:left w:w="0" w:type="dxa"/>
+              <w:right w:w="0" w:type="dxa"/>
+            </w:tcMar>
+            <w:vAlign w:val="center"/>
+          </w:tcPr>
+          <w:p>
+            <w:pPr>
+              <w:jc w:val="right"/>
+              <w:spacing w:after="0" w:before="0"/>
+              <w:ind w:firstLine="0" w:left="0" w:right="0"/>
+            </w:pPr>
+            <w:r xmlns:w="http://schemas.openxmlformats.org/wordprocessingml/2006/main" xmlns:wp="http://schemas.openxmlformats.org/drawingml/2006/wordprocessingDrawing" xmlns:r="http://schemas.openxmlformats.org/officeDocument/2006/relationships" xmlns:w14="http://schemas.microsoft.com/office/word/2010/wordml">
+              <w:rPr>
+                <w:rFonts w:ascii="Times" w:hAnsi="Times" w:eastAsia="Times" w:cs="Times"/>
+                <w:sz w:val="22"/>
+                <w:szCs w:val="22"/>
+                <w:color w:val="111111"/>
+              </w:rPr>
+              <w:t xml:space="preserve">-0.37</w:t>
+            </w:r>
+          </w:p>
+        </w:tc>
+        <w:tc>
+          <w:tcPr>
+            <w:tcBorders/>
+            <w:shd w:val="clear" w:color="auto" w:fill="FFFFFF"/>
+            <w:tcMar>
+              <w:top w:w="0" w:type="dxa"/>
+              <w:bottom w:w="0" w:type="dxa"/>
+              <w:left w:w="0" w:type="dxa"/>
+              <w:right w:w="0" w:type="dxa"/>
+            </w:tcMar>
+            <w:vAlign w:val="center"/>
+          </w:tcPr>
+          <w:p>
+            <w:pPr>
+              <w:jc w:val="right"/>
+              <w:spacing w:after="0" w:before="0"/>
+              <w:ind w:firstLine="0" w:left="0" w:right="0"/>
+            </w:pPr>
+            <w:r xmlns:w="http://schemas.openxmlformats.org/wordprocessingml/2006/main" xmlns:wp="http://schemas.openxmlformats.org/drawingml/2006/wordprocessingDrawing" xmlns:r="http://schemas.openxmlformats.org/officeDocument/2006/relationships" xmlns:w14="http://schemas.microsoft.com/office/word/2010/wordml">
+              <w:rPr>
+                <w:rFonts w:ascii="Times" w:hAnsi="Times" w:eastAsia="Times" w:cs="Times"/>
+                <w:sz w:val="22"/>
+                <w:szCs w:val="22"/>
+                <w:color w:val="111111"/>
+              </w:rPr>
+              <w:t xml:space="preserve">-0.07</w:t>
+            </w:r>
+          </w:p>
+        </w:tc>
+      </w:tr>
+      <w:tr>
+        <w:trPr>
+          <w:cantSplit/>
+          <w:trHeight w:val="360"/>
+        </w:trPr>
+        <w:tc>
+          <w:tcPr>
+            <w:tcBorders/>
+            <w:shd w:val="clear" w:color="auto" w:fill="FFFFFF"/>
+            <w:tcMar>
+              <w:top w:w="0" w:type="dxa"/>
+              <w:bottom w:w="0" w:type="dxa"/>
+              <w:left w:w="0" w:type="dxa"/>
+              <w:right w:w="0" w:type="dxa"/>
+            </w:tcMar>
+            <w:vAlign w:val="center"/>
+          </w:tcPr>
+          <w:p>
+            <w:pPr>
+              <w:jc w:val="left"/>
+              <w:spacing w:after="0" w:before="0"/>
+              <w:ind w:firstLine="0" w:left="0" w:right="0"/>
+            </w:pPr>
+            <w:r xmlns:w="http://schemas.openxmlformats.org/wordprocessingml/2006/main" xmlns:wp="http://schemas.openxmlformats.org/drawingml/2006/wordprocessingDrawing" xmlns:r="http://schemas.openxmlformats.org/officeDocument/2006/relationships" xmlns:w14="http://schemas.microsoft.com/office/word/2010/wordml">
+              <w:rPr>
+                <w:rFonts w:ascii="Times" w:hAnsi="Times" w:eastAsia="Times" w:cs="Times"/>
+                <w:sz w:val="22"/>
+                <w:szCs w:val="22"/>
+                <w:color w:val="111111"/>
+              </w:rPr>
+              <w:t xml:space="preserve">Group x Lexical stress</w:t>
+            </w:r>
+          </w:p>
+        </w:tc>
+        <w:tc>
+          <w:tcPr>
+            <w:tcBorders/>
+            <w:shd w:val="clear" w:color="auto" w:fill="FFFFFF"/>
+            <w:tcMar>
+              <w:top w:w="0" w:type="dxa"/>
+              <w:bottom w:w="0" w:type="dxa"/>
+              <w:left w:w="0" w:type="dxa"/>
+              <w:right w:w="0" w:type="dxa"/>
+            </w:tcMar>
+            <w:vAlign w:val="center"/>
+          </w:tcPr>
+          <w:p>
+            <w:pPr>
+              <w:jc w:val="right"/>
+              <w:spacing w:after="0" w:before="0"/>
+              <w:ind w:firstLine="0" w:left="0" w:right="0"/>
+            </w:pPr>
+            <w:r xmlns:w="http://schemas.openxmlformats.org/wordprocessingml/2006/main" xmlns:wp="http://schemas.openxmlformats.org/drawingml/2006/wordprocessingDrawing" xmlns:r="http://schemas.openxmlformats.org/officeDocument/2006/relationships" xmlns:w14="http://schemas.microsoft.com/office/word/2010/wordml">
+              <w:rPr>
+                <w:rFonts w:ascii="Times" w:hAnsi="Times" w:eastAsia="Times" w:cs="Times"/>
+                <w:sz w:val="22"/>
+                <w:szCs w:val="22"/>
+                <w:color w:val="111111"/>
+              </w:rPr>
+              <w:t xml:space="preserve">0.00</w:t>
+            </w:r>
+          </w:p>
+        </w:tc>
+        <w:tc>
+          <w:tcPr>
+            <w:tcBorders/>
+            <w:shd w:val="clear" w:color="auto" w:fill="FFFFFF"/>
+            <w:tcMar>
+              <w:top w:w="0" w:type="dxa"/>
+              <w:bottom w:w="0" w:type="dxa"/>
+              <w:left w:w="0" w:type="dxa"/>
+              <w:right w:w="0" w:type="dxa"/>
+            </w:tcMar>
+            <w:vAlign w:val="center"/>
+          </w:tcPr>
+          <w:p>
+            <w:pPr>
+              <w:jc w:val="right"/>
+              <w:spacing w:after="0" w:before="0"/>
+              <w:ind w:firstLine="0" w:left="0" w:right="0"/>
+            </w:pPr>
+            <w:r xmlns:w="http://schemas.openxmlformats.org/wordprocessingml/2006/main" xmlns:wp="http://schemas.openxmlformats.org/drawingml/2006/wordprocessingDrawing" xmlns:r="http://schemas.openxmlformats.org/officeDocument/2006/relationships" xmlns:w14="http://schemas.microsoft.com/office/word/2010/wordml">
+              <w:rPr>
+                <w:rFonts w:ascii="Times" w:hAnsi="Times" w:eastAsia="Times" w:cs="Times"/>
+                <w:sz w:val="22"/>
+                <w:szCs w:val="22"/>
+                <w:color w:val="111111"/>
+              </w:rPr>
+              <w:t xml:space="preserve">0.03</w:t>
+            </w:r>
+          </w:p>
+        </w:tc>
+        <w:tc>
+          <w:tcPr>
+            <w:tcBorders/>
+            <w:shd w:val="clear" w:color="auto" w:fill="FFFFFF"/>
+            <w:tcMar>
+              <w:top w:w="0" w:type="dxa"/>
+              <w:bottom w:w="0" w:type="dxa"/>
+              <w:left w:w="0" w:type="dxa"/>
+              <w:right w:w="0" w:type="dxa"/>
+            </w:tcMar>
+            <w:vAlign w:val="center"/>
+          </w:tcPr>
+          <w:p>
+            <w:pPr>
+              <w:jc w:val="right"/>
+              <w:spacing w:after="0" w:before="0"/>
+              <w:ind w:firstLine="0" w:left="0" w:right="0"/>
+            </w:pPr>
+            <w:r xmlns:w="http://schemas.openxmlformats.org/wordprocessingml/2006/main" xmlns:wp="http://schemas.openxmlformats.org/drawingml/2006/wordprocessingDrawing" xmlns:r="http://schemas.openxmlformats.org/officeDocument/2006/relationships" xmlns:w14="http://schemas.microsoft.com/office/word/2010/wordml">
+              <w:rPr>
+                <w:rFonts w:ascii="Times" w:hAnsi="Times" w:eastAsia="Times" w:cs="Times"/>
+                <w:sz w:val="22"/>
+                <w:szCs w:val="22"/>
+                <w:color w:val="111111"/>
+              </w:rPr>
+              <w:t xml:space="preserve">-0.05</w:t>
+            </w:r>
+          </w:p>
+        </w:tc>
+        <w:tc>
+          <w:tcPr>
+            <w:tcBorders/>
+            <w:shd w:val="clear" w:color="auto" w:fill="FFFFFF"/>
+            <w:tcMar>
+              <w:top w:w="0" w:type="dxa"/>
+              <w:bottom w:w="0" w:type="dxa"/>
+              <w:left w:w="0" w:type="dxa"/>
+              <w:right w:w="0" w:type="dxa"/>
+            </w:tcMar>
+            <w:vAlign w:val="center"/>
+          </w:tcPr>
+          <w:p>
+            <w:pPr>
+              <w:jc w:val="right"/>
+              <w:spacing w:after="0" w:before="0"/>
+              <w:ind w:firstLine="0" w:left="0" w:right="0"/>
+            </w:pPr>
+            <w:r xmlns:w="http://schemas.openxmlformats.org/wordprocessingml/2006/main" xmlns:wp="http://schemas.openxmlformats.org/drawingml/2006/wordprocessingDrawing" xmlns:r="http://schemas.openxmlformats.org/officeDocument/2006/relationships" xmlns:w14="http://schemas.microsoft.com/office/word/2010/wordml">
+              <w:rPr>
+                <w:rFonts w:ascii="Times" w:hAnsi="Times" w:eastAsia="Times" w:cs="Times"/>
+                <w:sz w:val="22"/>
+                <w:szCs w:val="22"/>
+                <w:color w:val="111111"/>
+              </w:rPr>
+              <w:t xml:space="preserve">0.05</w:t>
+            </w:r>
+          </w:p>
+        </w:tc>
+      </w:tr>
+      <w:tr>
+        <w:trPr>
+          <w:cantSplit/>
+          <w:trHeight w:val="360"/>
+        </w:trPr>
+        <w:tc>
+          <w:tcPr>
+            <w:tcBorders/>
+            <w:shd w:val="clear" w:color="auto" w:fill="FFFFFF"/>
+            <w:tcMar>
+              <w:top w:w="0" w:type="dxa"/>
+              <w:bottom w:w="0" w:type="dxa"/>
+              <w:left w:w="0" w:type="dxa"/>
+              <w:right w:w="0" w:type="dxa"/>
+            </w:tcMar>
+            <w:vAlign w:val="center"/>
+          </w:tcPr>
+          <w:p>
+            <w:pPr>
+              <w:jc w:val="left"/>
+              <w:spacing w:after="0" w:before="0"/>
+              <w:ind w:firstLine="0" w:left="0" w:right="0"/>
+            </w:pPr>
+            <w:r xmlns:w="http://schemas.openxmlformats.org/wordprocessingml/2006/main" xmlns:wp="http://schemas.openxmlformats.org/drawingml/2006/wordprocessingDrawing" xmlns:r="http://schemas.openxmlformats.org/officeDocument/2006/relationships" xmlns:w14="http://schemas.microsoft.com/office/word/2010/wordml">
+              <w:rPr>
+                <w:rFonts w:ascii="Times" w:hAnsi="Times" w:eastAsia="Times" w:cs="Times"/>
+                <w:sz w:val="22"/>
+                <w:szCs w:val="22"/>
+                <w:color w:val="111111"/>
+              </w:rPr>
+              <w:t xml:space="preserve">Phoneme x Lexical stress</w:t>
+            </w:r>
+          </w:p>
+        </w:tc>
+        <w:tc>
+          <w:tcPr>
+            <w:tcBorders/>
+            <w:shd w:val="clear" w:color="auto" w:fill="FFFFFF"/>
+            <w:tcMar>
+              <w:top w:w="0" w:type="dxa"/>
+              <w:bottom w:w="0" w:type="dxa"/>
+              <w:left w:w="0" w:type="dxa"/>
+              <w:right w:w="0" w:type="dxa"/>
+            </w:tcMar>
+            <w:vAlign w:val="center"/>
+          </w:tcPr>
+          <w:p>
+            <w:pPr>
+              <w:jc w:val="right"/>
+              <w:spacing w:after="0" w:before="0"/>
+              <w:ind w:firstLine="0" w:left="0" w:right="0"/>
+            </w:pPr>
+            <w:r xmlns:w="http://schemas.openxmlformats.org/wordprocessingml/2006/main" xmlns:wp="http://schemas.openxmlformats.org/drawingml/2006/wordprocessingDrawing" xmlns:r="http://schemas.openxmlformats.org/officeDocument/2006/relationships" xmlns:w14="http://schemas.microsoft.com/office/word/2010/wordml">
+              <w:rPr>
+                <w:rFonts w:ascii="Times" w:hAnsi="Times" w:eastAsia="Times" w:cs="Times"/>
+                <w:sz w:val="22"/>
+                <w:szCs w:val="22"/>
+                <w:color w:val="111111"/>
+              </w:rPr>
+              <w:t xml:space="preserve">0.00</w:t>
+            </w:r>
+          </w:p>
+        </w:tc>
+        <w:tc>
+          <w:tcPr>
+            <w:tcBorders/>
+            <w:shd w:val="clear" w:color="auto" w:fill="FFFFFF"/>
+            <w:tcMar>
+              <w:top w:w="0" w:type="dxa"/>
+              <w:bottom w:w="0" w:type="dxa"/>
+              <w:left w:w="0" w:type="dxa"/>
+              <w:right w:w="0" w:type="dxa"/>
+            </w:tcMar>
+            <w:vAlign w:val="center"/>
+          </w:tcPr>
+          <w:p>
+            <w:pPr>
+              <w:jc w:val="right"/>
+              <w:spacing w:after="0" w:before="0"/>
+              <w:ind w:firstLine="0" w:left="0" w:right="0"/>
+            </w:pPr>
+            <w:r xmlns:w="http://schemas.openxmlformats.org/wordprocessingml/2006/main" xmlns:wp="http://schemas.openxmlformats.org/drawingml/2006/wordprocessingDrawing" xmlns:r="http://schemas.openxmlformats.org/officeDocument/2006/relationships" xmlns:w14="http://schemas.microsoft.com/office/word/2010/wordml">
+              <w:rPr>
+                <w:rFonts w:ascii="Times" w:hAnsi="Times" w:eastAsia="Times" w:cs="Times"/>
+                <w:sz w:val="22"/>
+                <w:szCs w:val="22"/>
+                <w:color w:val="111111"/>
+              </w:rPr>
+              <w:t xml:space="preserve">0.03</w:t>
+            </w:r>
+          </w:p>
+        </w:tc>
+        <w:tc>
+          <w:tcPr>
+            <w:tcBorders/>
+            <w:shd w:val="clear" w:color="auto" w:fill="FFFFFF"/>
+            <w:tcMar>
+              <w:top w:w="0" w:type="dxa"/>
+              <w:bottom w:w="0" w:type="dxa"/>
+              <w:left w:w="0" w:type="dxa"/>
+              <w:right w:w="0" w:type="dxa"/>
+            </w:tcMar>
+            <w:vAlign w:val="center"/>
+          </w:tcPr>
+          <w:p>
+            <w:pPr>
+              <w:jc w:val="right"/>
+              <w:spacing w:after="0" w:before="0"/>
+              <w:ind w:firstLine="0" w:left="0" w:right="0"/>
+            </w:pPr>
+            <w:r xmlns:w="http://schemas.openxmlformats.org/wordprocessingml/2006/main" xmlns:wp="http://schemas.openxmlformats.org/drawingml/2006/wordprocessingDrawing" xmlns:r="http://schemas.openxmlformats.org/officeDocument/2006/relationships" xmlns:w14="http://schemas.microsoft.com/office/word/2010/wordml">
+              <w:rPr>
+                <w:rFonts w:ascii="Times" w:hAnsi="Times" w:eastAsia="Times" w:cs="Times"/>
+                <w:sz w:val="22"/>
+                <w:szCs w:val="22"/>
+                <w:color w:val="111111"/>
+              </w:rPr>
+              <w:t xml:space="preserve">-0.05</w:t>
+            </w:r>
+          </w:p>
+        </w:tc>
+        <w:tc>
+          <w:tcPr>
+            <w:tcBorders/>
+            <w:shd w:val="clear" w:color="auto" w:fill="FFFFFF"/>
+            <w:tcMar>
+              <w:top w:w="0" w:type="dxa"/>
+              <w:bottom w:w="0" w:type="dxa"/>
+              <w:left w:w="0" w:type="dxa"/>
+              <w:right w:w="0" w:type="dxa"/>
+            </w:tcMar>
+            <w:vAlign w:val="center"/>
+          </w:tcPr>
+          <w:p>
+            <w:pPr>
+              <w:jc w:val="right"/>
+              <w:spacing w:after="0" w:before="0"/>
+              <w:ind w:firstLine="0" w:left="0" w:right="0"/>
+            </w:pPr>
+            <w:r xmlns:w="http://schemas.openxmlformats.org/wordprocessingml/2006/main" xmlns:wp="http://schemas.openxmlformats.org/drawingml/2006/wordprocessingDrawing" xmlns:r="http://schemas.openxmlformats.org/officeDocument/2006/relationships" xmlns:w14="http://schemas.microsoft.com/office/word/2010/wordml">
+              <w:rPr>
+                <w:rFonts w:ascii="Times" w:hAnsi="Times" w:eastAsia="Times" w:cs="Times"/>
+                <w:sz w:val="22"/>
+                <w:szCs w:val="22"/>
+                <w:color w:val="111111"/>
+              </w:rPr>
+              <w:t xml:space="preserve">0.05</w:t>
+            </w:r>
+          </w:p>
+        </w:tc>
+      </w:tr>
+      <w:tr>
+        <w:trPr>
+          <w:cantSplit/>
+          <w:trHeight w:val="360"/>
+        </w:trPr>
+        <w:tc>
+          <w:tcPr>
             <w:tcBorders>
               <w:bottom w:val="single" w:sz="8" w:space="0" w:color="000000"/>
             </w:tcBorders>
@@ -821,11 +2280,11 @@
             <w:r xmlns:w="http://schemas.openxmlformats.org/wordprocessingml/2006/main" xmlns:wp="http://schemas.openxmlformats.org/drawingml/2006/wordprocessingDrawing" xmlns:r="http://schemas.openxmlformats.org/officeDocument/2006/relationships" xmlns:w14="http://schemas.microsoft.com/office/word/2010/wordml">
               <w:rPr>
                 <w:rFonts w:ascii="Times" w:hAnsi="Times" w:eastAsia="Times" w:cs="Times"/>
-                <w:sz w:val="24"/>
-                <w:szCs w:val="24"/>
-                <w:color w:val="111111"/>
-              </w:rPr>
-              <w:t xml:space="preserve">Group x Phoneme</w:t>
+                <w:sz w:val="22"/>
+                <w:szCs w:val="22"/>
+                <w:color w:val="111111"/>
+              </w:rPr>
+              <w:t xml:space="preserve">Group x Phoneme x Lexical stress</w:t>
             </w:r>
           </w:p>
         </w:tc>
@@ -852,11 +2311,11 @@
             <w:r xmlns:w="http://schemas.openxmlformats.org/wordprocessingml/2006/main" xmlns:wp="http://schemas.openxmlformats.org/drawingml/2006/wordprocessingDrawing" xmlns:r="http://schemas.openxmlformats.org/officeDocument/2006/relationships" xmlns:w14="http://schemas.microsoft.com/office/word/2010/wordml">
               <w:rPr>
                 <w:rFonts w:ascii="Times" w:hAnsi="Times" w:eastAsia="Times" w:cs="Times"/>
-                <w:sz w:val="24"/>
-                <w:szCs w:val="24"/>
-                <w:color w:val="111111"/>
-              </w:rPr>
-              <w:t xml:space="preserve">-0.22</w:t>
+                <w:sz w:val="22"/>
+                <w:szCs w:val="22"/>
+                <w:color w:val="111111"/>
+              </w:rPr>
+              <w:t xml:space="preserve">-0.00</w:t>
             </w:r>
           </w:p>
         </w:tc>
@@ -883,11 +2342,11 @@
             <w:r xmlns:w="http://schemas.openxmlformats.org/wordprocessingml/2006/main" xmlns:wp="http://schemas.openxmlformats.org/drawingml/2006/wordprocessingDrawing" xmlns:r="http://schemas.openxmlformats.org/officeDocument/2006/relationships" xmlns:w14="http://schemas.microsoft.com/office/word/2010/wordml">
               <w:rPr>
                 <w:rFonts w:ascii="Times" w:hAnsi="Times" w:eastAsia="Times" w:cs="Times"/>
-                <w:sz w:val="24"/>
-                <w:szCs w:val="24"/>
-                <w:color w:val="111111"/>
-              </w:rPr>
-              <w:t xml:space="preserve">0.08</w:t>
+                <w:sz w:val="22"/>
+                <w:szCs w:val="22"/>
+                <w:color w:val="111111"/>
+              </w:rPr>
+              <w:t xml:space="preserve">0.03</w:t>
             </w:r>
           </w:p>
         </w:tc>
@@ -914,11 +2373,11 @@
             <w:r xmlns:w="http://schemas.openxmlformats.org/wordprocessingml/2006/main" xmlns:wp="http://schemas.openxmlformats.org/drawingml/2006/wordprocessingDrawing" xmlns:r="http://schemas.openxmlformats.org/officeDocument/2006/relationships" xmlns:w14="http://schemas.microsoft.com/office/word/2010/wordml">
               <w:rPr>
                 <w:rFonts w:ascii="Times" w:hAnsi="Times" w:eastAsia="Times" w:cs="Times"/>
-                <w:sz w:val="24"/>
-                <w:szCs w:val="24"/>
-                <w:color w:val="111111"/>
-              </w:rPr>
-              <w:t xml:space="preserve">-0.38</w:t>
+                <w:sz w:val="22"/>
+                <w:szCs w:val="22"/>
+                <w:color w:val="111111"/>
+              </w:rPr>
+              <w:t xml:space="preserve">-0.05</w:t>
             </w:r>
           </w:p>
         </w:tc>
@@ -945,17 +2404,21 @@
             <w:r xmlns:w="http://schemas.openxmlformats.org/wordprocessingml/2006/main" xmlns:wp="http://schemas.openxmlformats.org/drawingml/2006/wordprocessingDrawing" xmlns:r="http://schemas.openxmlformats.org/officeDocument/2006/relationships" xmlns:w14="http://schemas.microsoft.com/office/word/2010/wordml">
               <w:rPr>
                 <w:rFonts w:ascii="Times" w:hAnsi="Times" w:eastAsia="Times" w:cs="Times"/>
-                <w:sz w:val="24"/>
-                <w:szCs w:val="24"/>
-                <w:color w:val="111111"/>
-              </w:rPr>
-              <w:t xml:space="preserve">-0.07</w:t>
+                <w:sz w:val="22"/>
+                <w:szCs w:val="22"/>
+                <w:color w:val="111111"/>
+              </w:rPr>
+              <w:t xml:space="preserve">0.05</w:t>
             </w:r>
           </w:p>
         </w:tc>
       </w:tr>
     </w:tbl>
-    <w:sectPr/>
+    <w:sectPr>
+      <w:pgSz w:w="12240" w:h="15840"/>
+      <w:pgMar w:top="1418" w:right="1418" w:bottom="1418" w:left="1418" w:header="720" w:footer="720" w:gutter="0"/>
+      <w:cols w:space="720"/>
+    </w:sectPr>
   </w:body>
 </w:document>
 </file>
@@ -984,7 +2447,376 @@
 </file>
 
 <file path=word/numbering.xml><?xml version="1.0" encoding="utf-8"?>
-<w:numbering xmlns:w="http://schemas.openxmlformats.org/wordprocessingml/2006/main">
+<w:numbering xmlns:wpc="http://schemas.microsoft.com/office/word/2010/wordprocessingCanvas" xmlns:mc="http://schemas.openxmlformats.org/markup-compatibility/2006" xmlns:o="urn:schemas-microsoft-com:office:office" xmlns:r="http://schemas.openxmlformats.org/officeDocument/2006/relationships" xmlns:m="http://schemas.openxmlformats.org/officeDocument/2006/math" xmlns:v="urn:schemas-microsoft-com:vml" xmlns:wp14="http://schemas.microsoft.com/office/word/2010/wordprocessingDrawing" xmlns:wp="http://schemas.openxmlformats.org/drawingml/2006/wordprocessingDrawing" xmlns:w10="urn:schemas-microsoft-com:office:word" xmlns:w="http://schemas.openxmlformats.org/wordprocessingml/2006/main" xmlns:w14="http://schemas.microsoft.com/office/word/2010/wordml" xmlns:wpg="http://schemas.microsoft.com/office/word/2010/wordprocessingGroup" xmlns:wpi="http://schemas.microsoft.com/office/word/2010/wordprocessingInk" xmlns:wne="http://schemas.microsoft.com/office/word/2006/wordml" xmlns:wps="http://schemas.microsoft.com/office/word/2010/wordprocessingShape" mc:Ignorable="w14 wp14">
+  <w:abstractNum w:abstractNumId="0">
+    <w:nsid w:val="C2298BB6"/>
+    <w:multiLevelType w:val="multilevel"/>
+    <w:tmpl w:val="80AA5CAA"/>
+    <w:lvl w:ilvl="0">
+      <w:numFmt w:val="bullet"/>
+      <w:lvlText w:val=" "/>
+      <w:lvlJc w:val="left"/>
+      <w:pPr>
+        <w:tabs>
+          <w:tab w:val="num" w:pos="0"/>
+        </w:tabs>
+        <w:ind w:left="480" w:hanging="480"/>
+      </w:pPr>
+    </w:lvl>
+    <w:lvl w:ilvl="1">
+      <w:numFmt w:val="bullet"/>
+      <w:lvlText w:val=" "/>
+      <w:lvlJc w:val="left"/>
+      <w:pPr>
+        <w:tabs>
+          <w:tab w:val="num" w:pos="720"/>
+        </w:tabs>
+        <w:ind w:left="1200" w:hanging="480"/>
+      </w:pPr>
+    </w:lvl>
+    <w:lvl w:ilvl="2">
+      <w:numFmt w:val="bullet"/>
+      <w:lvlText w:val=" "/>
+      <w:lvlJc w:val="left"/>
+      <w:pPr>
+        <w:tabs>
+          <w:tab w:val="num" w:pos="1440"/>
+        </w:tabs>
+        <w:ind w:left="1920" w:hanging="480"/>
+      </w:pPr>
+    </w:lvl>
+    <w:lvl w:ilvl="3">
+      <w:numFmt w:val="bullet"/>
+      <w:lvlText w:val=" "/>
+      <w:lvlJc w:val="left"/>
+      <w:pPr>
+        <w:tabs>
+          <w:tab w:val="num" w:pos="2160"/>
+        </w:tabs>
+        <w:ind w:left="2640" w:hanging="480"/>
+      </w:pPr>
+    </w:lvl>
+    <w:lvl w:ilvl="4">
+      <w:numFmt w:val="bullet"/>
+      <w:lvlText w:val=" "/>
+      <w:lvlJc w:val="left"/>
+      <w:pPr>
+        <w:tabs>
+          <w:tab w:val="num" w:pos="2880"/>
+        </w:tabs>
+        <w:ind w:left="3360" w:hanging="480"/>
+      </w:pPr>
+    </w:lvl>
+    <w:lvl w:ilvl="5">
+      <w:numFmt w:val="bullet"/>
+      <w:lvlText w:val=" "/>
+      <w:lvlJc w:val="left"/>
+      <w:pPr>
+        <w:tabs>
+          <w:tab w:val="num" w:pos="3600"/>
+        </w:tabs>
+        <w:ind w:left="4080" w:hanging="480"/>
+      </w:pPr>
+    </w:lvl>
+    <w:lvl w:ilvl="6">
+      <w:numFmt w:val="bullet"/>
+      <w:lvlText w:val=" "/>
+      <w:lvlJc w:val="left"/>
+      <w:pPr>
+        <w:tabs>
+          <w:tab w:val="num" w:pos="4320"/>
+        </w:tabs>
+        <w:ind w:left="4800" w:hanging="480"/>
+      </w:pPr>
+    </w:lvl>
+    <w:lvl w:ilvl="7">
+      <w:numFmt w:val="decimal"/>
+      <w:lvlText w:val=""/>
+      <w:lvlJc w:val="left"/>
+    </w:lvl>
+    <w:lvl w:ilvl="8">
+      <w:numFmt w:val="decimal"/>
+      <w:lvlText w:val=""/>
+      <w:lvlJc w:val="left"/>
+    </w:lvl>
+  </w:abstractNum>
+  <w:abstractNum w:abstractNumId="1">
+    <w:nsid w:val="E17F69BA"/>
+    <w:multiLevelType w:val="multilevel"/>
+    <w:tmpl w:val="9C56148C"/>
+    <w:lvl w:ilvl="0">
+      <w:numFmt w:val="bullet"/>
+      <w:lvlText w:val=" "/>
+      <w:lvlJc w:val="left"/>
+      <w:pPr>
+        <w:tabs>
+          <w:tab w:val="num" w:pos="0"/>
+        </w:tabs>
+        <w:ind w:left="480" w:hanging="480"/>
+      </w:pPr>
+    </w:lvl>
+    <w:lvl w:ilvl="1">
+      <w:numFmt w:val="bullet"/>
+      <w:lvlText w:val=" "/>
+      <w:lvlJc w:val="left"/>
+      <w:pPr>
+        <w:tabs>
+          <w:tab w:val="num" w:pos="720"/>
+        </w:tabs>
+        <w:ind w:left="1200" w:hanging="480"/>
+      </w:pPr>
+    </w:lvl>
+    <w:lvl w:ilvl="2">
+      <w:numFmt w:val="bullet"/>
+      <w:lvlText w:val=" "/>
+      <w:lvlJc w:val="left"/>
+      <w:pPr>
+        <w:tabs>
+          <w:tab w:val="num" w:pos="1440"/>
+        </w:tabs>
+        <w:ind w:left="1920" w:hanging="480"/>
+      </w:pPr>
+    </w:lvl>
+    <w:lvl w:ilvl="3">
+      <w:numFmt w:val="bullet"/>
+      <w:lvlText w:val=" "/>
+      <w:lvlJc w:val="left"/>
+      <w:pPr>
+        <w:tabs>
+          <w:tab w:val="num" w:pos="2160"/>
+        </w:tabs>
+        <w:ind w:left="2640" w:hanging="480"/>
+      </w:pPr>
+    </w:lvl>
+    <w:lvl w:ilvl="4">
+      <w:numFmt w:val="bullet"/>
+      <w:lvlText w:val=" "/>
+      <w:lvlJc w:val="left"/>
+      <w:pPr>
+        <w:tabs>
+          <w:tab w:val="num" w:pos="2880"/>
+        </w:tabs>
+        <w:ind w:left="3360" w:hanging="480"/>
+      </w:pPr>
+    </w:lvl>
+    <w:lvl w:ilvl="5">
+      <w:numFmt w:val="bullet"/>
+      <w:lvlText w:val=" "/>
+      <w:lvlJc w:val="left"/>
+      <w:pPr>
+        <w:tabs>
+          <w:tab w:val="num" w:pos="3600"/>
+        </w:tabs>
+        <w:ind w:left="4080" w:hanging="480"/>
+      </w:pPr>
+    </w:lvl>
+    <w:lvl w:ilvl="6">
+      <w:numFmt w:val="bullet"/>
+      <w:lvlText w:val=" "/>
+      <w:lvlJc w:val="left"/>
+      <w:pPr>
+        <w:tabs>
+          <w:tab w:val="num" w:pos="4320"/>
+        </w:tabs>
+        <w:ind w:left="4800" w:hanging="480"/>
+      </w:pPr>
+    </w:lvl>
+    <w:lvl w:ilvl="7">
+      <w:numFmt w:val="decimal"/>
+      <w:lvlText w:val=""/>
+      <w:lvlJc w:val="left"/>
+    </w:lvl>
+    <w:lvl w:ilvl="8">
+      <w:numFmt w:val="decimal"/>
+      <w:lvlText w:val=""/>
+      <w:lvlJc w:val="left"/>
+    </w:lvl>
+  </w:abstractNum>
+  <w:abstractNum w:abstractNumId="2">
+    <w:nsid w:val="FFFFFF7C"/>
+    <w:multiLevelType w:val="singleLevel"/>
+    <w:tmpl w:val="A3126B6A"/>
+    <w:lvl w:ilvl="0">
+      <w:start w:val="1"/>
+      <w:numFmt w:val="decimal"/>
+      <w:lvlText w:val="%1."/>
+      <w:lvlJc w:val="left"/>
+      <w:pPr>
+        <w:tabs>
+          <w:tab w:val="num" w:pos="1492"/>
+        </w:tabs>
+        <w:ind w:left="1492" w:hanging="360"/>
+      </w:pPr>
+    </w:lvl>
+  </w:abstractNum>
+  <w:abstractNum w:abstractNumId="3">
+    <w:nsid w:val="FFFFFF7D"/>
+    <w:multiLevelType w:val="singleLevel"/>
+    <w:tmpl w:val="413CF14C"/>
+    <w:lvl w:ilvl="0">
+      <w:start w:val="1"/>
+      <w:numFmt w:val="decimal"/>
+      <w:lvlText w:val="%1."/>
+      <w:lvlJc w:val="left"/>
+      <w:pPr>
+        <w:tabs>
+          <w:tab w:val="num" w:pos="1209"/>
+        </w:tabs>
+        <w:ind w:left="1209" w:hanging="360"/>
+      </w:pPr>
+    </w:lvl>
+  </w:abstractNum>
+  <w:abstractNum w:abstractNumId="4">
+    <w:nsid w:val="FFFFFF7E"/>
+    <w:multiLevelType w:val="singleLevel"/>
+    <w:tmpl w:val="26F02DE6"/>
+    <w:lvl w:ilvl="0">
+      <w:start w:val="1"/>
+      <w:numFmt w:val="decimal"/>
+      <w:lvlText w:val="%1."/>
+      <w:lvlJc w:val="left"/>
+      <w:pPr>
+        <w:tabs>
+          <w:tab w:val="num" w:pos="926"/>
+        </w:tabs>
+        <w:ind w:left="926" w:hanging="360"/>
+      </w:pPr>
+    </w:lvl>
+  </w:abstractNum>
+  <w:abstractNum w:abstractNumId="5">
+    <w:nsid w:val="FFFFFF7F"/>
+    <w:multiLevelType w:val="singleLevel"/>
+    <w:tmpl w:val="22489044"/>
+    <w:lvl w:ilvl="0">
+      <w:start w:val="1"/>
+      <w:numFmt w:val="decimal"/>
+      <w:lvlText w:val="%1."/>
+      <w:lvlJc w:val="left"/>
+      <w:pPr>
+        <w:tabs>
+          <w:tab w:val="num" w:pos="643"/>
+        </w:tabs>
+        <w:ind w:left="643" w:hanging="360"/>
+      </w:pPr>
+    </w:lvl>
+  </w:abstractNum>
+  <w:abstractNum w:abstractNumId="6">
+    <w:nsid w:val="FFFFFF80"/>
+    <w:multiLevelType w:val="singleLevel"/>
+    <w:tmpl w:val="874AA4FA"/>
+    <w:lvl w:ilvl="0">
+      <w:start w:val="1"/>
+      <w:numFmt w:val="bullet"/>
+      <w:lvlText w:val=""/>
+      <w:lvlJc w:val="left"/>
+      <w:pPr>
+        <w:tabs>
+          <w:tab w:val="num" w:pos="1492"/>
+        </w:tabs>
+        <w:ind w:left="1492" w:hanging="360"/>
+      </w:pPr>
+      <w:rPr>
+        <w:rFonts w:ascii="Symbol" w:hAnsi="Symbol" w:hint="default"/>
+      </w:rPr>
+    </w:lvl>
+  </w:abstractNum>
+  <w:abstractNum w:abstractNumId="7">
+    <w:nsid w:val="FFFFFF81"/>
+    <w:multiLevelType w:val="singleLevel"/>
+    <w:tmpl w:val="3126C8A8"/>
+    <w:lvl w:ilvl="0">
+      <w:start w:val="1"/>
+      <w:numFmt w:val="bullet"/>
+      <w:lvlText w:val=""/>
+      <w:lvlJc w:val="left"/>
+      <w:pPr>
+        <w:tabs>
+          <w:tab w:val="num" w:pos="1209"/>
+        </w:tabs>
+        <w:ind w:left="1209" w:hanging="360"/>
+      </w:pPr>
+      <w:rPr>
+        <w:rFonts w:ascii="Symbol" w:hAnsi="Symbol" w:hint="default"/>
+      </w:rPr>
+    </w:lvl>
+  </w:abstractNum>
+  <w:abstractNum w:abstractNumId="8">
+    <w:nsid w:val="FFFFFF82"/>
+    <w:multiLevelType w:val="singleLevel"/>
+    <w:tmpl w:val="9AC861AA"/>
+    <w:lvl w:ilvl="0">
+      <w:start w:val="1"/>
+      <w:numFmt w:val="bullet"/>
+      <w:lvlText w:val=""/>
+      <w:lvlJc w:val="left"/>
+      <w:pPr>
+        <w:tabs>
+          <w:tab w:val="num" w:pos="926"/>
+        </w:tabs>
+        <w:ind w:left="926" w:hanging="360"/>
+      </w:pPr>
+      <w:rPr>
+        <w:rFonts w:ascii="Symbol" w:hAnsi="Symbol" w:hint="default"/>
+      </w:rPr>
+    </w:lvl>
+  </w:abstractNum>
+  <w:abstractNum w:abstractNumId="9">
+    <w:nsid w:val="FFFFFF83"/>
+    <w:multiLevelType w:val="singleLevel"/>
+    <w:tmpl w:val="92F2DE44"/>
+    <w:lvl w:ilvl="0">
+      <w:start w:val="1"/>
+      <w:numFmt w:val="bullet"/>
+      <w:lvlText w:val=""/>
+      <w:lvlJc w:val="left"/>
+      <w:pPr>
+        <w:tabs>
+          <w:tab w:val="num" w:pos="643"/>
+        </w:tabs>
+        <w:ind w:left="643" w:hanging="360"/>
+      </w:pPr>
+      <w:rPr>
+        <w:rFonts w:ascii="Symbol" w:hAnsi="Symbol" w:hint="default"/>
+      </w:rPr>
+    </w:lvl>
+  </w:abstractNum>
+  <w:abstractNum w:abstractNumId="10">
+    <w:nsid w:val="FFFFFF88"/>
+    <w:multiLevelType w:val="singleLevel"/>
+    <w:tmpl w:val="F2AA1BE2"/>
+    <w:lvl w:ilvl="0">
+      <w:start w:val="1"/>
+      <w:numFmt w:val="decimal"/>
+      <w:lvlText w:val="%1."/>
+      <w:lvlJc w:val="left"/>
+      <w:pPr>
+        <w:tabs>
+          <w:tab w:val="num" w:pos="360"/>
+        </w:tabs>
+        <w:ind w:left="360" w:hanging="360"/>
+      </w:pPr>
+    </w:lvl>
+  </w:abstractNum>
+  <w:abstractNum w:abstractNumId="11">
+    <w:nsid w:val="FFFFFF89"/>
+    <w:multiLevelType w:val="singleLevel"/>
+    <w:tmpl w:val="DCDED576"/>
+    <w:lvl w:ilvl="0">
+      <w:start w:val="1"/>
+      <w:numFmt w:val="bullet"/>
+      <w:lvlText w:val=""/>
+      <w:lvlJc w:val="left"/>
+      <w:pPr>
+        <w:tabs>
+          <w:tab w:val="num" w:pos="360"/>
+        </w:tabs>
+        <w:ind w:left="360" w:hanging="360"/>
+      </w:pPr>
+      <w:rPr>
+        <w:rFonts w:ascii="Symbol" w:hAnsi="Symbol" w:hint="default"/>
+      </w:rPr>
+    </w:lvl>
+  </w:abstractNum>
   <w:abstractNum w:abstractNumId="990">
     <w:nsid w:val="2c1ae401"/>
     <w:multiLevelType w:val="multilevel"/>
@@ -1088,6 +2920,42 @@
       </w:pPr>
     </w:lvl>
   </w:abstractNum>
+  <w:num w:numId="1">
+    <w:abstractNumId w:val="1"/>
+  </w:num>
+  <w:num w:numId="2">
+    <w:abstractNumId w:val="0"/>
+  </w:num>
+  <w:num w:numId="3">
+    <w:abstractNumId w:val="11"/>
+  </w:num>
+  <w:num w:numId="4">
+    <w:abstractNumId w:val="9"/>
+  </w:num>
+  <w:num w:numId="5">
+    <w:abstractNumId w:val="8"/>
+  </w:num>
+  <w:num w:numId="6">
+    <w:abstractNumId w:val="7"/>
+  </w:num>
+  <w:num w:numId="7">
+    <w:abstractNumId w:val="6"/>
+  </w:num>
+  <w:num w:numId="8">
+    <w:abstractNumId w:val="10"/>
+  </w:num>
+  <w:num w:numId="9">
+    <w:abstractNumId w:val="5"/>
+  </w:num>
+  <w:num w:numId="10">
+    <w:abstractNumId w:val="4"/>
+  </w:num>
+  <w:num w:numId="11">
+    <w:abstractNumId w:val="3"/>
+  </w:num>
+  <w:num w:numId="12">
+    <w:abstractNumId w:val="2"/>
+  </w:num>
   <w:num w:numId="1000">
     <w:abstractNumId w:val="990"/>
   </w:num>
@@ -1095,7 +2963,7 @@
 </file>
 
 <file path=word/styles.xml><?xml version="1.0" encoding="utf-8"?>
-<w:styles xmlns:r="http://schemas.openxmlformats.org/officeDocument/2006/relationships" xmlns:w="http://schemas.openxmlformats.org/wordprocessingml/2006/main">
+<w:styles xmlns:mc="http://schemas.openxmlformats.org/markup-compatibility/2006" xmlns:r="http://schemas.openxmlformats.org/officeDocument/2006/relationships" xmlns:w="http://schemas.openxmlformats.org/wordprocessingml/2006/main" xmlns:w14="http://schemas.microsoft.com/office/word/2010/wordml" mc:Ignorable="w14">
   <w:docDefaults>
     <w:rPrDefault>
       <w:rPr>
@@ -1111,226 +2979,128 @@
       </w:pPr>
     </w:pPrDefault>
   </w:docDefaults>
-  <w:latentStyles w:defLockedState="0" w:defUIPriority="0" w:defSemiHidden="0" w:defUnhideWhenUsed="0" w:defQFormat="0" w:count="276"/>
-  <w:style w:type="paragraph" w:default="1" w:styleId="Normal">
+  <w:latentStyles w:defLockedState="0" w:defUIPriority="0" w:defSemiHidden="0" w:defUnhideWhenUsed="0" w:defQFormat="0" w:count="267">
+    <w:lsdException w:name="heading 2" w:uiPriority="9" w:qFormat="1"/>
+  </w:latentStyles>
+  <w:style w:type="paragraph" w:default="1" w:styleId="Standard">
     <w:name w:val="Normal"/>
     <w:qFormat/>
   </w:style>
-  <w:style w:type="paragraph" w:styleId="BodyText">
-    <w:name w:val="Body Text"/>
-    <w:basedOn w:val="Normal"/>
-    <w:link w:val="BodyTextChar"/>
-    <w:pPr>
-      <w:spacing w:before="180" w:after="180"/>
-    </w:pPr>
+  <w:style w:type="paragraph" w:styleId="berschrift1">
+    <w:name w:val="heading 1"/>
+    <w:basedOn w:val="Standard"/>
+    <w:next w:val="Textkrper"/>
+    <w:uiPriority w:val="9"/>
     <w:qFormat/>
-  </w:style>
-  <w:style w:type="paragraph" w:customStyle="1" w:styleId="FirstParagraph">
-    <w:name w:val="First Paragraph"/>
-    <w:basedOn w:val="BodyText"/>
-    <w:next w:val="BodyText"/>
-    <w:qFormat/>
-  </w:style>
-  <w:style w:type="paragraph" w:customStyle="1" w:styleId="Compact">
-    <w:name w:val="Compact"/>
-    <w:basedOn w:val="BodyText"/>
-    <w:qFormat/>
-    <w:pPr>
-      <w:spacing w:before="36" w:after="36"/>
-    </w:pPr>
-  </w:style>
-  <w:style w:type="paragraph" w:styleId="Title">
-    <w:name w:val="Title"/>
-    <w:basedOn w:val="Normal"/>
-    <w:next w:val="BodyText"/>
-    <w:qFormat/>
+    <w:rsid w:val="003C3842"/>
     <w:pPr>
       <w:keepNext/>
       <w:keepLines/>
-      <w:spacing w:before="480" w:after="240"/>
+      <w:spacing w:before="480" w:after="0" w:line="480" w:lineRule="auto"/>
       <w:jc w:val="center"/>
+      <w:outlineLvl w:val="0"/>
     </w:pPr>
     <w:rPr>
-      <w:rFonts w:asciiTheme="majorHAnsi" w:eastAsiaTheme="majorEastAsia" w:hAnsiTheme="majorHAnsi" w:cstheme="majorBidi"/>
+      <w:rFonts w:ascii="Times New Roman" w:eastAsiaTheme="majorEastAsia" w:hAnsi="Times New Roman" w:cstheme="majorBidi"/>
       <w:b/>
       <w:bCs/>
-      <w:color w:val="345A8A" w:themeColor="accent1" w:themeShade="B5"/>
-      <w:sz w:val="36"/>
-      <w:szCs w:val="36"/>
-    </w:rPr>
-  </w:style>
-  <w:style w:type="paragraph" w:styleId="Subtitle">
-    <w:name w:val="Subtitle"/>
-    <w:basedOn w:val="Title"/>
-    <w:next w:val="BodyText"/>
+      <w:szCs w:val="32"/>
+    </w:rPr>
+  </w:style>
+  <w:style w:type="paragraph" w:styleId="berschrift2">
+    <w:name w:val="heading 2"/>
+    <w:basedOn w:val="Standard"/>
+    <w:next w:val="Textkrper"/>
+    <w:link w:val="berschrift2Zchn"/>
+    <w:uiPriority w:val="9"/>
+    <w:unhideWhenUsed/>
     <w:qFormat/>
+    <w:rsid w:val="003C3842"/>
     <w:pPr>
       <w:keepNext/>
       <w:keepLines/>
-      <w:spacing w:before="240" w:after="240"/>
-      <w:jc w:val="center"/>
+      <w:spacing w:before="240" w:after="0" w:line="360" w:lineRule="auto"/>
+      <w:outlineLvl w:val="1"/>
     </w:pPr>
     <w:rPr>
-      <w:sz w:val="30"/>
-      <w:szCs w:val="30"/>
-    </w:rPr>
-  </w:style>
-  <w:style w:type="paragraph" w:customStyle="1" w:styleId="Author">
-    <w:name w:val="Author"/>
-    <w:next w:val="BodyText"/>
+      <w:rFonts w:ascii="Times New Roman" w:eastAsiaTheme="majorEastAsia" w:hAnsi="Times New Roman" w:cstheme="majorBidi"/>
+      <w:b/>
+      <w:bCs/>
+      <w:szCs w:val="32"/>
+    </w:rPr>
+  </w:style>
+  <w:style w:type="paragraph" w:styleId="berschrift3">
+    <w:name w:val="heading 3"/>
+    <w:basedOn w:val="Standard"/>
+    <w:next w:val="Textkrper"/>
+    <w:uiPriority w:val="9"/>
+    <w:unhideWhenUsed/>
     <w:qFormat/>
+    <w:rsid w:val="001272F2"/>
     <w:pPr>
       <w:keepNext/>
       <w:keepLines/>
-      <w:jc w:val="center"/>
+      <w:framePr w:wrap="around" w:vAnchor="text" w:hAnchor="text" w:y="1"/>
+      <w:spacing w:after="0"/>
+      <w:ind w:firstLine="680"/>
+      <w:outlineLvl w:val="2"/>
     </w:pPr>
-  </w:style>
-  <w:style w:type="paragraph" w:styleId="Date">
-    <w:name w:val="Date"/>
-    <w:next w:val="BodyText"/>
+    <w:rPr>
+      <w:rFonts w:ascii="Times New Roman" w:eastAsiaTheme="majorEastAsia" w:hAnsi="Times New Roman" w:cstheme="majorBidi"/>
+      <w:b/>
+      <w:bCs/>
+      <w:szCs w:val="28"/>
+    </w:rPr>
+  </w:style>
+  <w:style w:type="paragraph" w:styleId="berschrift4">
+    <w:name w:val="heading 4"/>
+    <w:basedOn w:val="Standard"/>
+    <w:next w:val="Textkrper"/>
+    <w:uiPriority w:val="9"/>
+    <w:unhideWhenUsed/>
     <w:qFormat/>
+    <w:rsid w:val="001272F2"/>
     <w:pPr>
       <w:keepNext/>
       <w:keepLines/>
-      <w:jc w:val="center"/>
+      <w:framePr w:wrap="around" w:vAnchor="text" w:hAnchor="text" w:y="1"/>
+      <w:spacing w:after="0"/>
+      <w:ind w:firstLine="680"/>
+      <w:outlineLvl w:val="3"/>
     </w:pPr>
-  </w:style>
-  <w:style w:type="paragraph" w:customStyle="1" w:styleId="Abstract">
-    <w:name w:val="Abstract"/>
-    <w:basedOn w:val="Normal"/>
-    <w:next w:val="BodyText"/>
+    <w:rPr>
+      <w:rFonts w:ascii="Times New Roman" w:eastAsiaTheme="majorEastAsia" w:hAnsi="Times New Roman" w:cstheme="majorBidi"/>
+      <w:b/>
+      <w:bCs/>
+      <w:i/>
+    </w:rPr>
+  </w:style>
+  <w:style w:type="paragraph" w:styleId="berschrift5">
+    <w:name w:val="heading 5"/>
+    <w:basedOn w:val="Standard"/>
+    <w:next w:val="Textkrper"/>
+    <w:uiPriority w:val="9"/>
+    <w:unhideWhenUsed/>
     <w:qFormat/>
+    <w:rsid w:val="001272F2"/>
     <w:pPr>
       <w:keepNext/>
       <w:keepLines/>
-      <w:spacing w:before="300" w:after="300"/>
-    </w:pPr>
-    <w:rPr>
-      <w:sz w:val="20"/>
-      <w:szCs w:val="20"/>
-    </w:rPr>
-  </w:style>
-  <w:style w:type="paragraph" w:styleId="Bibliography">
-    <w:name w:val="Bibliography"/>
-    <w:basedOn w:val="Normal"/>
-    <w:next w:val="Bibliography"/>
-    <w:qFormat/>
-    <w:pPr/>
-    <w:rPr/>
-  </w:style>
-  <w:style w:type="paragraph" w:styleId="Heading1">
-    <w:name w:val="Heading 1"/>
-    <w:basedOn w:val="Normal"/>
-    <w:next w:val="BodyText"/>
-    <w:uiPriority w:val="9"/>
-    <w:qFormat/>
-    <w:pPr>
-      <w:keepNext/>
-      <w:keepLines/>
-      <w:spacing w:before="480" w:after="0"/>
-      <w:outlineLvl w:val="0"/>
-    </w:pPr>
-    <w:rPr>
-      <w:rFonts w:asciiTheme="majorHAnsi" w:eastAsiaTheme="majorEastAsia" w:hAnsiTheme="majorHAnsi" w:cstheme="majorBidi"/>
-      <w:b/>
-      <w:bCs/>
-      <w:color w:val="345A8A" w:themeColor="accent1" w:themeShade="B5"/>
-      <w:sz w:val="32"/>
-      <w:szCs w:val="32"/>
-    </w:rPr>
-  </w:style>
-  <w:style w:type="paragraph" w:styleId="Heading2">
-    <w:name w:val="Heading 2"/>
-    <w:basedOn w:val="Normal"/>
-    <w:next w:val="BodyText"/>
-    <w:uiPriority w:val="9"/>
-    <w:unhideWhenUsed/>
-    <w:qFormat/>
-    <w:pPr>
-      <w:keepNext/>
-      <w:keepLines/>
-      <w:spacing w:before="200" w:after="0"/>
-      <w:outlineLvl w:val="1"/>
-    </w:pPr>
-    <w:rPr>
-      <w:rFonts w:asciiTheme="majorHAnsi" w:eastAsiaTheme="majorEastAsia" w:hAnsiTheme="majorHAnsi" w:cstheme="majorBidi"/>
-      <w:b/>
-      <w:bCs/>
-      <w:color w:val="4F81BD" w:themeColor="accent1"/>
-      <w:sz w:val="32"/>
-      <w:szCs w:val="32"/>
-    </w:rPr>
-  </w:style>
-  <w:style w:type="paragraph" w:styleId="Heading3">
-    <w:name w:val="Heading 3"/>
-    <w:basedOn w:val="Normal"/>
-    <w:next w:val="BodyText"/>
-    <w:uiPriority w:val="9"/>
-    <w:unhideWhenUsed/>
-    <w:qFormat/>
-    <w:pPr>
-      <w:keepNext/>
-      <w:keepLines/>
-      <w:spacing w:before="200" w:after="0"/>
-      <w:outlineLvl w:val="2"/>
-    </w:pPr>
-    <w:rPr>
-      <w:rFonts w:asciiTheme="majorHAnsi" w:eastAsiaTheme="majorEastAsia" w:hAnsiTheme="majorHAnsi" w:cstheme="majorBidi"/>
-      <w:b/>
-      <w:bCs/>
-      <w:color w:val="4F81BD" w:themeColor="accent1"/>
-      <w:sz w:val="28"/>
-      <w:szCs w:val="28"/>
-    </w:rPr>
-  </w:style>
-  <w:style w:type="paragraph" w:styleId="Heading4">
-    <w:name w:val="Heading 4"/>
-    <w:basedOn w:val="Normal"/>
-    <w:next w:val="BodyText"/>
-    <w:uiPriority w:val="9"/>
-    <w:unhideWhenUsed/>
-    <w:qFormat/>
-    <w:pPr>
-      <w:keepNext/>
-      <w:keepLines/>
-      <w:spacing w:before="200" w:after="0"/>
-      <w:outlineLvl w:val="3"/>
-    </w:pPr>
-    <w:rPr>
-      <w:rFonts w:asciiTheme="majorHAnsi" w:eastAsiaTheme="majorEastAsia" w:hAnsiTheme="majorHAnsi" w:cstheme="majorBidi"/>
-      <w:b/>
-      <w:bCs/>
-      <w:color w:val="4F81BD" w:themeColor="accent1"/>
-      <w:sz w:val="24"/>
-      <w:szCs w:val="24"/>
-    </w:rPr>
-  </w:style>
-  <w:style w:type="paragraph" w:styleId="Heading5">
-    <w:name w:val="Heading 5"/>
-    <w:basedOn w:val="Normal"/>
-    <w:next w:val="BodyText"/>
-    <w:uiPriority w:val="9"/>
-    <w:unhideWhenUsed/>
-    <w:qFormat/>
-    <w:pPr>
-      <w:keepNext/>
-      <w:keepLines/>
-      <w:spacing w:before="200" w:after="0"/>
+      <w:framePr w:wrap="around" w:vAnchor="text" w:hAnchor="text" w:y="1"/>
+      <w:spacing w:after="0"/>
+      <w:ind w:firstLine="680"/>
       <w:outlineLvl w:val="4"/>
     </w:pPr>
     <w:rPr>
-      <w:rFonts w:asciiTheme="majorHAnsi" w:eastAsiaTheme="majorEastAsia" w:hAnsiTheme="majorHAnsi" w:cstheme="majorBidi"/>
+      <w:rFonts w:ascii="Times New Roman" w:eastAsiaTheme="majorEastAsia" w:hAnsi="Times New Roman" w:cstheme="majorBidi"/>
       <w:i/>
       <w:iCs/>
-      <w:color w:val="4F81BD" w:themeColor="accent1"/>
-      <w:sz w:val="24"/>
-      <w:szCs w:val="24"/>
-    </w:rPr>
-  </w:style>
-  <w:style w:type="paragraph" w:styleId="Heading6">
-    <w:name w:val="Heading 6"/>
-    <w:basedOn w:val="Normal"/>
-    <w:next w:val="BodyText"/>
+    </w:rPr>
+  </w:style>
+  <w:style w:type="paragraph" w:styleId="berschrift6">
+    <w:name w:val="heading 6"/>
+    <w:basedOn w:val="Standard"/>
+    <w:next w:val="Textkrper"/>
     <w:uiPriority w:val="9"/>
     <w:unhideWhenUsed/>
     <w:qFormat/>
@@ -1343,107 +3113,19 @@
     <w:rPr>
       <w:rFonts w:asciiTheme="majorHAnsi" w:eastAsiaTheme="majorEastAsia" w:hAnsiTheme="majorHAnsi" w:cstheme="majorBidi"/>
       <w:color w:val="4F81BD" w:themeColor="accent1"/>
-      <w:sz w:val="24"/>
-      <w:szCs w:val="24"/>
-    </w:rPr>
-  </w:style>
-  <w:style w:type="paragraph" w:styleId="Heading7">
-    <w:name w:val="Heading 7"/>
-    <w:basedOn w:val="Normal"/>
-    <w:next w:val="BodyText"/>
-    <w:uiPriority w:val="9"/>
-    <w:unhideWhenUsed/>
-    <w:qFormat/>
-    <w:pPr>
-      <w:keepNext/>
-      <w:keepLines/>
-      <w:spacing w:before="200" w:after="0"/>
-      <w:outlineLvl w:val="6"/>
-    </w:pPr>
-    <w:rPr>
-      <w:rFonts w:asciiTheme="majorHAnsi" w:eastAsiaTheme="majorEastAsia" w:hAnsiTheme="majorHAnsi" w:cstheme="majorBidi"/>
-      <w:color w:val="4F81BD" w:themeColor="accent1"/>
-      <w:sz w:val="24"/>
-      <w:szCs w:val="24"/>
-    </w:rPr>
-  </w:style>
-  <w:style w:type="paragraph" w:styleId="Heading8">
-    <w:name w:val="Heading 8"/>
-    <w:basedOn w:val="Normal"/>
-    <w:next w:val="BodyText"/>
-    <w:uiPriority w:val="9"/>
-    <w:unhideWhenUsed/>
-    <w:qFormat/>
-    <w:pPr>
-      <w:keepNext/>
-      <w:keepLines/>
-      <w:spacing w:before="200" w:after="0"/>
-      <w:outlineLvl w:val="7"/>
-    </w:pPr>
-    <w:rPr>
-      <w:rFonts w:asciiTheme="majorHAnsi" w:eastAsiaTheme="majorEastAsia" w:hAnsiTheme="majorHAnsi" w:cstheme="majorBidi"/>
-      <w:color w:val="4F81BD" w:themeColor="accent1"/>
-      <w:sz w:val="24"/>
-      <w:szCs w:val="24"/>
-    </w:rPr>
-  </w:style>
-  <w:style w:type="paragraph" w:styleId="Heading9">
-    <w:name w:val="Heading 9"/>
-    <w:basedOn w:val="Normal"/>
-    <w:next w:val="BodyText"/>
-    <w:uiPriority w:val="9"/>
-    <w:unhideWhenUsed/>
-    <w:qFormat/>
-    <w:pPr>
-      <w:keepNext/>
-      <w:keepLines/>
-      <w:spacing w:before="200" w:after="0"/>
-      <w:outlineLvl w:val="8"/>
-    </w:pPr>
-    <w:rPr>
-      <w:rFonts w:asciiTheme="majorHAnsi" w:eastAsiaTheme="majorEastAsia" w:hAnsiTheme="majorHAnsi" w:cstheme="majorBidi"/>
-      <w:color w:val="4F81BD" w:themeColor="accent1"/>
-      <w:sz w:val="24"/>
-      <w:szCs w:val="24"/>
-    </w:rPr>
-  </w:style>
-  <w:style w:type="paragraph" w:styleId="BlockText">
-    <w:name w:val="Block Text"/>
-    <w:basedOn w:val="BodyText"/>
-    <w:next w:val="BodyText"/>
-    <w:uiPriority w:val="9"/>
-    <w:unhideWhenUsed/>
-    <w:qFormat/>
-    <w:pPr>
-      <w:spacing w:before="100" w:after="100"/>
-      <w:ind w:firstLine="0"/>
-    </w:pPr>
-    <w:rPr>
-      <w:rFonts w:asciiTheme="majorHAnsi" w:eastAsiaTheme="majorEastAsia" w:hAnsiTheme="majorHAnsi" w:cstheme="majorBidi"/>
-      <w:bCs/>
-      <w:sz w:val="20"/>
-      <w:szCs w:val="20"/>
-    </w:rPr>
-  </w:style>
-  <w:style w:type="paragraph" w:styleId="FootnoteText">
-    <w:name w:val="Footnote Text"/>
-    <w:basedOn w:val="Normal"/>
-    <w:next w:val="FootnoteText"/>
-    <w:uiPriority w:val="9"/>
-    <w:unhideWhenUsed/>
-    <w:qFormat/>
-  </w:style>
-  <w:style w:type="character" w:default="1" w:styleId="DefaultParagraphFont">
+    </w:rPr>
+  </w:style>
+  <w:style w:type="character" w:default="1" w:styleId="Absatz-Standardschriftart">
     <w:name w:val="Default Paragraph Font"/>
+    <w:uiPriority w:val="1"/>
     <w:semiHidden/>
     <w:unhideWhenUsed/>
   </w:style>
-  <w:style w:type="table" w:default="1" w:styleId="Table">
-    <w:name w:val="Table"/>
-    <w:basedOn w:val="TableNormal"/>
+  <w:style w:type="table" w:default="1" w:styleId="NormaleTabelle">
+    <w:name w:val="Normal Table"/>
+    <w:uiPriority w:val="99"/>
     <w:semiHidden/>
     <w:unhideWhenUsed/>
-    <w:qFormat/>
     <w:tblPr>
       <w:tblInd w:w="0" w:type="dxa"/>
       <w:tblCellMar>
@@ -1454,9 +3136,168 @@
       </w:tblCellMar>
     </w:tblPr>
   </w:style>
+  <w:style w:type="numbering" w:default="1" w:styleId="KeineListe">
+    <w:name w:val="No List"/>
+    <w:uiPriority w:val="99"/>
+    <w:semiHidden/>
+    <w:unhideWhenUsed/>
+  </w:style>
+  <w:style w:type="paragraph" w:styleId="Textkrper">
+    <w:name w:val="Body Text"/>
+    <w:basedOn w:val="Standard"/>
+    <w:link w:val="TextkrperZchn"/>
+    <w:qFormat/>
+    <w:rsid w:val="001272F2"/>
+    <w:pPr>
+      <w:spacing w:before="180" w:after="240" w:line="480" w:lineRule="auto"/>
+      <w:ind w:firstLine="680"/>
+    </w:pPr>
+    <w:rPr>
+      <w:rFonts w:ascii="Times New Roman" w:hAnsi="Times New Roman"/>
+    </w:rPr>
+  </w:style>
+  <w:style w:type="paragraph" w:customStyle="1" w:styleId="FirstParagraph">
+    <w:name w:val="First Paragraph"/>
+    <w:basedOn w:val="Textkrper"/>
+    <w:next w:val="Textkrper"/>
+    <w:qFormat/>
+  </w:style>
+  <w:style w:type="paragraph" w:customStyle="1" w:styleId="Compact">
+    <w:name w:val="Compact"/>
+    <w:basedOn w:val="Textkrper"/>
+    <w:qFormat/>
+    <w:rsid w:val="00331F8D"/>
+    <w:pPr>
+      <w:spacing w:before="36" w:after="36"/>
+      <w:ind w:firstLine="0"/>
+    </w:pPr>
+  </w:style>
+  <w:style w:type="paragraph" w:styleId="Titel">
+    <w:name w:val="Title"/>
+    <w:basedOn w:val="Standard"/>
+    <w:next w:val="Textkrper"/>
+    <w:qFormat/>
+    <w:rsid w:val="00B75796"/>
+    <w:pPr>
+      <w:keepNext/>
+      <w:keepLines/>
+      <w:pageBreakBefore/>
+      <w:spacing w:before="480" w:after="240" w:line="480" w:lineRule="auto"/>
+      <w:jc w:val="center"/>
+    </w:pPr>
+    <w:rPr>
+      <w:rFonts w:ascii="Times New Roman" w:eastAsiaTheme="majorEastAsia" w:hAnsi="Times New Roman" w:cstheme="majorBidi"/>
+      <w:bCs/>
+      <w:szCs w:val="36"/>
+    </w:rPr>
+  </w:style>
+  <w:style w:type="paragraph" w:styleId="Untertitel">
+    <w:name w:val="Subtitle"/>
+    <w:basedOn w:val="Titel"/>
+    <w:next w:val="Textkrper"/>
+    <w:qFormat/>
+    <w:pPr>
+      <w:spacing w:before="240"/>
+    </w:pPr>
+    <w:rPr>
+      <w:sz w:val="30"/>
+      <w:szCs w:val="30"/>
+    </w:rPr>
+  </w:style>
+  <w:style w:type="paragraph" w:customStyle="1" w:styleId="Author">
+    <w:name w:val="Author"/>
+    <w:next w:val="Textkrper"/>
+    <w:qFormat/>
+    <w:rsid w:val="003C3842"/>
+    <w:pPr>
+      <w:keepNext/>
+      <w:keepLines/>
+      <w:spacing w:line="480" w:lineRule="auto"/>
+      <w:jc w:val="center"/>
+    </w:pPr>
+    <w:rPr>
+      <w:rFonts w:ascii="Times New Roman" w:hAnsi="Times New Roman"/>
+    </w:rPr>
+  </w:style>
+  <w:style w:type="paragraph" w:styleId="Datum">
+    <w:name w:val="Date"/>
+    <w:next w:val="Textkrper"/>
+    <w:qFormat/>
+    <w:rsid w:val="001272F2"/>
+    <w:pPr>
+      <w:keepNext/>
+      <w:keepLines/>
+      <w:spacing w:line="480" w:lineRule="auto"/>
+      <w:jc w:val="center"/>
+    </w:pPr>
+    <w:rPr>
+      <w:rFonts w:ascii="Times New Roman" w:hAnsi="Times New Roman"/>
+    </w:rPr>
+  </w:style>
+  <w:style w:type="paragraph" w:customStyle="1" w:styleId="Abstract">
+    <w:name w:val="Abstract"/>
+    <w:basedOn w:val="Standard"/>
+    <w:next w:val="Textkrper"/>
+    <w:qFormat/>
+    <w:rsid w:val="001272F2"/>
+    <w:pPr>
+      <w:keepNext/>
+      <w:keepLines/>
+      <w:spacing w:before="300" w:after="300" w:line="480" w:lineRule="auto"/>
+    </w:pPr>
+    <w:rPr>
+      <w:rFonts w:ascii="Times New Roman" w:hAnsi="Times New Roman"/>
+      <w:szCs w:val="20"/>
+    </w:rPr>
+  </w:style>
+  <w:style w:type="paragraph" w:styleId="Literaturverzeichnis">
+    <w:name w:val="Bibliography"/>
+    <w:basedOn w:val="Standard"/>
+    <w:qFormat/>
+    <w:rsid w:val="001272F2"/>
+    <w:pPr>
+      <w:spacing w:line="480" w:lineRule="auto"/>
+      <w:ind w:left="680" w:hanging="680"/>
+    </w:pPr>
+    <w:rPr>
+      <w:rFonts w:ascii="Times New Roman" w:hAnsi="Times New Roman"/>
+    </w:rPr>
+  </w:style>
+  <w:style w:type="paragraph" w:styleId="Blocktext">
+    <w:name w:val="Block Text"/>
+    <w:basedOn w:val="Textkrper"/>
+    <w:next w:val="Textkrper"/>
+    <w:uiPriority w:val="9"/>
+    <w:unhideWhenUsed/>
+    <w:qFormat/>
+    <w:pPr>
+      <w:spacing w:before="100" w:after="100"/>
+      <w:ind w:firstLine="0"/>
+    </w:pPr>
+    <w:rPr>
+      <w:rFonts w:asciiTheme="majorHAnsi" w:eastAsiaTheme="majorEastAsia" w:hAnsiTheme="majorHAnsi" w:cstheme="majorBidi"/>
+      <w:bCs/>
+      <w:sz w:val="20"/>
+      <w:szCs w:val="20"/>
+    </w:rPr>
+  </w:style>
+  <w:style w:type="paragraph" w:styleId="Funotentext">
+    <w:name w:val="footnote text"/>
+    <w:basedOn w:val="Standard"/>
+    <w:uiPriority w:val="9"/>
+    <w:unhideWhenUsed/>
+    <w:qFormat/>
+    <w:rsid w:val="001272F2"/>
+    <w:pPr>
+      <w:spacing w:line="480" w:lineRule="auto"/>
+    </w:pPr>
+    <w:rPr>
+      <w:rFonts w:ascii="Times New Roman" w:hAnsi="Times New Roman"/>
+    </w:rPr>
+  </w:style>
   <w:style w:type="paragraph" w:customStyle="1" w:styleId="DefinitionTerm">
     <w:name w:val="Definition Term"/>
-    <w:basedOn w:val="Normal"/>
+    <w:basedOn w:val="Standard"/>
     <w:next w:val="Definition"/>
     <w:pPr>
       <w:keepNext/>
@@ -1469,14 +3310,14 @@
   </w:style>
   <w:style w:type="paragraph" w:customStyle="1" w:styleId="Definition">
     <w:name w:val="Definition"/>
-    <w:basedOn w:val="Normal"/>
-  </w:style>
-  <w:style w:type="paragraph" w:styleId="Caption">
-    <w:name w:val="Caption"/>
-    <w:basedOn w:val="Normal"/>
-    <w:link w:val="BodyTextChar"/>
+    <w:basedOn w:val="Standard"/>
+  </w:style>
+  <w:style w:type="paragraph" w:styleId="Beschriftung">
+    <w:name w:val="caption"/>
+    <w:basedOn w:val="Standard"/>
+    <w:link w:val="BeschriftungZchn"/>
     <w:pPr>
-      <w:spacing w:before="0" w:after="120"/>
+      <w:spacing w:after="120"/>
     </w:pPr>
     <w:rPr>
       <w:i/>
@@ -1484,338 +3325,586 @@
   </w:style>
   <w:style w:type="paragraph" w:customStyle="1" w:styleId="TableCaption">
     <w:name w:val="Table Caption"/>
-    <w:basedOn w:val="Caption"/>
+    <w:basedOn w:val="Beschriftung"/>
+    <w:rsid w:val="001272F2"/>
     <w:pPr>
       <w:keepNext/>
+      <w:spacing w:after="0" w:line="480" w:lineRule="auto"/>
     </w:pPr>
+    <w:rPr>
+      <w:rFonts w:ascii="Times New Roman" w:hAnsi="Times New Roman"/>
+    </w:rPr>
   </w:style>
   <w:style w:type="paragraph" w:customStyle="1" w:styleId="ImageCaption">
     <w:name w:val="Image Caption"/>
-    <w:basedOn w:val="Caption"/>
+    <w:basedOn w:val="Beschriftung"/>
+    <w:rsid w:val="003C3842"/>
+    <w:pPr>
+      <w:spacing w:line="480" w:lineRule="auto"/>
+    </w:pPr>
+    <w:rPr>
+      <w:rFonts w:ascii="Times New Roman" w:hAnsi="Times New Roman"/>
+      <w:i w:val="0"/>
+    </w:rPr>
   </w:style>
   <w:style w:type="paragraph" w:customStyle="1" w:styleId="Figure">
     <w:name w:val="Figure"/>
-    <w:basedOn w:val="Normal"/>
-  </w:style>
-  <w:style w:type="paragraph" w:customStyle="1" w:styleId="CaptionedFigure">
-    <w:name w:val="Captioned Figure"/>
+    <w:basedOn w:val="Standard"/>
+  </w:style>
+  <w:style w:type="paragraph" w:customStyle="1" w:styleId="FigurewithCaption">
+    <w:name w:val="Figure with Caption"/>
     <w:basedOn w:val="Figure"/>
     <w:pPr>
       <w:keepNext/>
     </w:pPr>
   </w:style>
-  <w:style w:type="character" w:customStyle="1" w:styleId="BodyTextChar">
-    <w:name w:val="Body Text Char"/>
-    <w:basedOn w:val="DefaultParagraphFont"/>
-    <w:link w:val="BodyText"/>
+  <w:style w:type="character" w:customStyle="1" w:styleId="BeschriftungZchn">
+    <w:name w:val="Beschriftung Zchn"/>
+    <w:basedOn w:val="Absatz-Standardschriftart"/>
+    <w:link w:val="Beschriftung"/>
   </w:style>
   <w:style w:type="character" w:customStyle="1" w:styleId="VerbatimChar">
     <w:name w:val="Verbatim Char"/>
-    <w:basedOn w:val="BodyTextChar"/>
+    <w:basedOn w:val="BeschriftungZchn"/>
+    <w:link w:val="SourceCode"/>
     <w:rPr>
       <w:rFonts w:ascii="Consolas" w:hAnsi="Consolas"/>
       <w:sz w:val="22"/>
     </w:rPr>
   </w:style>
-  <w:style w:type="character" w:styleId="FootnoteReference">
-    <w:name w:val="Footnote Reference"/>
-    <w:basedOn w:val="BodyTextChar"/>
+  <w:style w:type="character" w:styleId="Funotenzeichen">
+    <w:name w:val="footnote reference"/>
+    <w:basedOn w:val="BeschriftungZchn"/>
     <w:rPr>
       <w:vertAlign w:val="superscript"/>
     </w:rPr>
   </w:style>
   <w:style w:type="character" w:styleId="Hyperlink">
     <w:name w:val="Hyperlink"/>
-    <w:basedOn w:val="BodyTextChar"/>
+    <w:basedOn w:val="BeschriftungZchn"/>
+    <w:rsid w:val="007D3543"/>
     <w:rPr>
       <w:color w:val="4F81BD" w:themeColor="accent1"/>
     </w:rPr>
   </w:style>
-  <w:style w:type="paragraph" w:styleId="TOCHeading">
+  <w:style w:type="paragraph" w:styleId="Inhaltsverzeichnisberschrift">
     <w:name w:val="TOC Heading"/>
-    <w:basedOn w:val="Heading1"/>
-    <w:next w:val="BodyText"/>
+    <w:basedOn w:val="berschrift1"/>
+    <w:next w:val="Textkrper"/>
     <w:uiPriority w:val="39"/>
     <w:unhideWhenUsed/>
     <w:qFormat/>
+    <w:rsid w:val="001272F2"/>
     <w:pPr>
-      <w:spacing w:before="240" w:line="259" w:lineRule="auto"/>
+      <w:spacing w:before="240"/>
       <w:outlineLvl w:val="9"/>
     </w:pPr>
     <w:rPr>
-      <w:rFonts w:asciiTheme="majorHAnsi" w:eastAsiaTheme="majorEastAsia" w:hAnsiTheme="majorHAnsi" w:cstheme="majorBidi"/>
-      <w:b w:val="0"/>
       <w:bCs w:val="0"/>
-      <w:color w:val="365F91" w:themeColor="accent1" w:themeShade="BF"/>
     </w:rPr>
   </w:style>
   <w:style w:type="paragraph" w:customStyle="1" w:styleId="SourceCode">
     <w:name w:val="Source Code"/>
-    <w:basedOn w:val="Normal"/>
+    <w:basedOn w:val="Standard"/>
     <w:link w:val="VerbatimChar"/>
     <w:pPr>
-      <w:wordWrap w:val="off"/>
-      <w:shd w:val="clear" w:fill="f8f8f8"/>
+      <w:shd w:val="clear" w:color="auto" w:fill="F8F8F8"/>
+      <w:wordWrap w:val="0"/>
     </w:pPr>
   </w:style>
   <w:style w:type="character" w:customStyle="1" w:styleId="KeywordTok">
     <w:name w:val="KeywordTok"/>
     <w:basedOn w:val="VerbatimChar"/>
     <w:rPr>
-      <w:color w:val="204a87"/>
-      <w:shd w:val="clear" w:fill="f8f8f8"/>
+      <w:rFonts w:ascii="Consolas" w:hAnsi="Consolas"/>
       <w:b/>
+      <w:color w:val="204A87"/>
+      <w:sz w:val="22"/>
+      <w:shd w:val="clear" w:color="auto" w:fill="F8F8F8"/>
     </w:rPr>
   </w:style>
   <w:style w:type="character" w:customStyle="1" w:styleId="DataTypeTok">
     <w:name w:val="DataTypeTok"/>
     <w:basedOn w:val="VerbatimChar"/>
     <w:rPr>
-      <w:color w:val="204a87"/>
-      <w:shd w:val="clear" w:fill="f8f8f8"/>
+      <w:rFonts w:ascii="Consolas" w:hAnsi="Consolas"/>
+      <w:color w:val="204A87"/>
+      <w:sz w:val="22"/>
+      <w:shd w:val="clear" w:color="auto" w:fill="F8F8F8"/>
     </w:rPr>
   </w:style>
   <w:style w:type="character" w:customStyle="1" w:styleId="DecValTok">
     <w:name w:val="DecValTok"/>
     <w:basedOn w:val="VerbatimChar"/>
     <w:rPr>
-      <w:color w:val="0000cf"/>
-      <w:shd w:val="clear" w:fill="f8f8f8"/>
+      <w:rFonts w:ascii="Consolas" w:hAnsi="Consolas"/>
+      <w:color w:val="0000CF"/>
+      <w:sz w:val="22"/>
+      <w:shd w:val="clear" w:color="auto" w:fill="F8F8F8"/>
     </w:rPr>
   </w:style>
   <w:style w:type="character" w:customStyle="1" w:styleId="BaseNTok">
     <w:name w:val="BaseNTok"/>
     <w:basedOn w:val="VerbatimChar"/>
     <w:rPr>
-      <w:color w:val="0000cf"/>
-      <w:shd w:val="clear" w:fill="f8f8f8"/>
+      <w:rFonts w:ascii="Consolas" w:hAnsi="Consolas"/>
+      <w:color w:val="0000CF"/>
+      <w:sz w:val="22"/>
+      <w:shd w:val="clear" w:color="auto" w:fill="F8F8F8"/>
     </w:rPr>
   </w:style>
   <w:style w:type="character" w:customStyle="1" w:styleId="FloatTok">
     <w:name w:val="FloatTok"/>
     <w:basedOn w:val="VerbatimChar"/>
     <w:rPr>
-      <w:color w:val="0000cf"/>
-      <w:shd w:val="clear" w:fill="f8f8f8"/>
+      <w:rFonts w:ascii="Consolas" w:hAnsi="Consolas"/>
+      <w:color w:val="0000CF"/>
+      <w:sz w:val="22"/>
+      <w:shd w:val="clear" w:color="auto" w:fill="F8F8F8"/>
     </w:rPr>
   </w:style>
   <w:style w:type="character" w:customStyle="1" w:styleId="ConstantTok">
     <w:name w:val="ConstantTok"/>
     <w:basedOn w:val="VerbatimChar"/>
     <w:rPr>
+      <w:rFonts w:ascii="Consolas" w:hAnsi="Consolas"/>
       <w:color w:val="000000"/>
-      <w:shd w:val="clear" w:fill="f8f8f8"/>
+      <w:sz w:val="22"/>
+      <w:shd w:val="clear" w:color="auto" w:fill="F8F8F8"/>
     </w:rPr>
   </w:style>
   <w:style w:type="character" w:customStyle="1" w:styleId="CharTok">
     <w:name w:val="CharTok"/>
     <w:basedOn w:val="VerbatimChar"/>
     <w:rPr>
-      <w:color w:val="4e9a06"/>
-      <w:shd w:val="clear" w:fill="f8f8f8"/>
+      <w:rFonts w:ascii="Consolas" w:hAnsi="Consolas"/>
+      <w:color w:val="4E9A06"/>
+      <w:sz w:val="22"/>
+      <w:shd w:val="clear" w:color="auto" w:fill="F8F8F8"/>
     </w:rPr>
   </w:style>
   <w:style w:type="character" w:customStyle="1" w:styleId="SpecialCharTok">
     <w:name w:val="SpecialCharTok"/>
     <w:basedOn w:val="VerbatimChar"/>
     <w:rPr>
+      <w:rFonts w:ascii="Consolas" w:hAnsi="Consolas"/>
       <w:color w:val="000000"/>
-      <w:shd w:val="clear" w:fill="f8f8f8"/>
+      <w:sz w:val="22"/>
+      <w:shd w:val="clear" w:color="auto" w:fill="F8F8F8"/>
     </w:rPr>
   </w:style>
   <w:style w:type="character" w:customStyle="1" w:styleId="StringTok">
     <w:name w:val="StringTok"/>
     <w:basedOn w:val="VerbatimChar"/>
     <w:rPr>
-      <w:color w:val="4e9a06"/>
-      <w:shd w:val="clear" w:fill="f8f8f8"/>
+      <w:rFonts w:ascii="Consolas" w:hAnsi="Consolas"/>
+      <w:color w:val="4E9A06"/>
+      <w:sz w:val="22"/>
+      <w:shd w:val="clear" w:color="auto" w:fill="F8F8F8"/>
     </w:rPr>
   </w:style>
   <w:style w:type="character" w:customStyle="1" w:styleId="VerbatimStringTok">
     <w:name w:val="VerbatimStringTok"/>
     <w:basedOn w:val="VerbatimChar"/>
     <w:rPr>
-      <w:color w:val="4e9a06"/>
-      <w:shd w:val="clear" w:fill="f8f8f8"/>
+      <w:rFonts w:ascii="Consolas" w:hAnsi="Consolas"/>
+      <w:color w:val="4E9A06"/>
+      <w:sz w:val="22"/>
+      <w:shd w:val="clear" w:color="auto" w:fill="F8F8F8"/>
     </w:rPr>
   </w:style>
   <w:style w:type="character" w:customStyle="1" w:styleId="SpecialStringTok">
     <w:name w:val="SpecialStringTok"/>
     <w:basedOn w:val="VerbatimChar"/>
     <w:rPr>
-      <w:color w:val="4e9a06"/>
-      <w:shd w:val="clear" w:fill="f8f8f8"/>
+      <w:rFonts w:ascii="Consolas" w:hAnsi="Consolas"/>
+      <w:color w:val="4E9A06"/>
+      <w:sz w:val="22"/>
+      <w:shd w:val="clear" w:color="auto" w:fill="F8F8F8"/>
     </w:rPr>
   </w:style>
   <w:style w:type="character" w:customStyle="1" w:styleId="ImportTok">
     <w:name w:val="ImportTok"/>
     <w:basedOn w:val="VerbatimChar"/>
     <w:rPr>
-      <w:shd w:val="clear" w:fill="f8f8f8"/>
+      <w:rFonts w:ascii="Consolas" w:hAnsi="Consolas"/>
+      <w:sz w:val="22"/>
+      <w:shd w:val="clear" w:color="auto" w:fill="F8F8F8"/>
     </w:rPr>
   </w:style>
   <w:style w:type="character" w:customStyle="1" w:styleId="CommentTok">
     <w:name w:val="CommentTok"/>
     <w:basedOn w:val="VerbatimChar"/>
     <w:rPr>
-      <w:color w:val="8f5902"/>
-      <w:shd w:val="clear" w:fill="f8f8f8"/>
+      <w:rFonts w:ascii="Consolas" w:hAnsi="Consolas"/>
       <w:i/>
+      <w:color w:val="8F5902"/>
+      <w:sz w:val="22"/>
+      <w:shd w:val="clear" w:color="auto" w:fill="F8F8F8"/>
     </w:rPr>
   </w:style>
   <w:style w:type="character" w:customStyle="1" w:styleId="DocumentationTok">
     <w:name w:val="DocumentationTok"/>
     <w:basedOn w:val="VerbatimChar"/>
     <w:rPr>
-      <w:color w:val="8f5902"/>
-      <w:shd w:val="clear" w:fill="f8f8f8"/>
+      <w:rFonts w:ascii="Consolas" w:hAnsi="Consolas"/>
       <w:b/>
       <w:i/>
+      <w:color w:val="8F5902"/>
+      <w:sz w:val="22"/>
+      <w:shd w:val="clear" w:color="auto" w:fill="F8F8F8"/>
     </w:rPr>
   </w:style>
   <w:style w:type="character" w:customStyle="1" w:styleId="AnnotationTok">
     <w:name w:val="AnnotationTok"/>
     <w:basedOn w:val="VerbatimChar"/>
     <w:rPr>
-      <w:color w:val="8f5902"/>
-      <w:shd w:val="clear" w:fill="f8f8f8"/>
+      <w:rFonts w:ascii="Consolas" w:hAnsi="Consolas"/>
       <w:b/>
       <w:i/>
+      <w:color w:val="8F5902"/>
+      <w:sz w:val="22"/>
+      <w:shd w:val="clear" w:color="auto" w:fill="F8F8F8"/>
     </w:rPr>
   </w:style>
   <w:style w:type="character" w:customStyle="1" w:styleId="CommentVarTok">
     <w:name w:val="CommentVarTok"/>
     <w:basedOn w:val="VerbatimChar"/>
     <w:rPr>
-      <w:color w:val="8f5902"/>
-      <w:shd w:val="clear" w:fill="f8f8f8"/>
+      <w:rFonts w:ascii="Consolas" w:hAnsi="Consolas"/>
       <w:b/>
       <w:i/>
+      <w:color w:val="8F5902"/>
+      <w:sz w:val="22"/>
+      <w:shd w:val="clear" w:color="auto" w:fill="F8F8F8"/>
     </w:rPr>
   </w:style>
   <w:style w:type="character" w:customStyle="1" w:styleId="OtherTok">
     <w:name w:val="OtherTok"/>
     <w:basedOn w:val="VerbatimChar"/>
     <w:rPr>
-      <w:color w:val="8f5902"/>
-      <w:shd w:val="clear" w:fill="f8f8f8"/>
+      <w:rFonts w:ascii="Consolas" w:hAnsi="Consolas"/>
+      <w:color w:val="8F5902"/>
+      <w:sz w:val="22"/>
+      <w:shd w:val="clear" w:color="auto" w:fill="F8F8F8"/>
     </w:rPr>
   </w:style>
   <w:style w:type="character" w:customStyle="1" w:styleId="FunctionTok">
     <w:name w:val="FunctionTok"/>
     <w:basedOn w:val="VerbatimChar"/>
     <w:rPr>
+      <w:rFonts w:ascii="Consolas" w:hAnsi="Consolas"/>
       <w:color w:val="000000"/>
-      <w:shd w:val="clear" w:fill="f8f8f8"/>
+      <w:sz w:val="22"/>
+      <w:shd w:val="clear" w:color="auto" w:fill="F8F8F8"/>
     </w:rPr>
   </w:style>
   <w:style w:type="character" w:customStyle="1" w:styleId="VariableTok">
     <w:name w:val="VariableTok"/>
     <w:basedOn w:val="VerbatimChar"/>
     <w:rPr>
+      <w:rFonts w:ascii="Consolas" w:hAnsi="Consolas"/>
       <w:color w:val="000000"/>
-      <w:shd w:val="clear" w:fill="f8f8f8"/>
+      <w:sz w:val="22"/>
+      <w:shd w:val="clear" w:color="auto" w:fill="F8F8F8"/>
     </w:rPr>
   </w:style>
   <w:style w:type="character" w:customStyle="1" w:styleId="ControlFlowTok">
     <w:name w:val="ControlFlowTok"/>
     <w:basedOn w:val="VerbatimChar"/>
     <w:rPr>
-      <w:color w:val="204a87"/>
-      <w:shd w:val="clear" w:fill="f8f8f8"/>
+      <w:rFonts w:ascii="Consolas" w:hAnsi="Consolas"/>
       <w:b/>
+      <w:color w:val="204A87"/>
+      <w:sz w:val="22"/>
+      <w:shd w:val="clear" w:color="auto" w:fill="F8F8F8"/>
     </w:rPr>
   </w:style>
   <w:style w:type="character" w:customStyle="1" w:styleId="OperatorTok">
     <w:name w:val="OperatorTok"/>
     <w:basedOn w:val="VerbatimChar"/>
     <w:rPr>
-      <w:color w:val="ce5c00"/>
-      <w:shd w:val="clear" w:fill="f8f8f8"/>
+      <w:rFonts w:ascii="Consolas" w:hAnsi="Consolas"/>
       <w:b/>
+      <w:color w:val="CE5C00"/>
+      <w:sz w:val="22"/>
+      <w:shd w:val="clear" w:color="auto" w:fill="F8F8F8"/>
     </w:rPr>
   </w:style>
   <w:style w:type="character" w:customStyle="1" w:styleId="BuiltInTok">
     <w:name w:val="BuiltInTok"/>
     <w:basedOn w:val="VerbatimChar"/>
     <w:rPr>
-      <w:shd w:val="clear" w:fill="f8f8f8"/>
+      <w:rFonts w:ascii="Consolas" w:hAnsi="Consolas"/>
+      <w:sz w:val="22"/>
+      <w:shd w:val="clear" w:color="auto" w:fill="F8F8F8"/>
     </w:rPr>
   </w:style>
   <w:style w:type="character" w:customStyle="1" w:styleId="ExtensionTok">
     <w:name w:val="ExtensionTok"/>
     <w:basedOn w:val="VerbatimChar"/>
     <w:rPr>
-      <w:shd w:val="clear" w:fill="f8f8f8"/>
+      <w:rFonts w:ascii="Consolas" w:hAnsi="Consolas"/>
+      <w:sz w:val="22"/>
+      <w:shd w:val="clear" w:color="auto" w:fill="F8F8F8"/>
     </w:rPr>
   </w:style>
   <w:style w:type="character" w:customStyle="1" w:styleId="PreprocessorTok">
     <w:name w:val="PreprocessorTok"/>
     <w:basedOn w:val="VerbatimChar"/>
     <w:rPr>
-      <w:color w:val="8f5902"/>
-      <w:shd w:val="clear" w:fill="f8f8f8"/>
+      <w:rFonts w:ascii="Consolas" w:hAnsi="Consolas"/>
       <w:i/>
+      <w:color w:val="8F5902"/>
+      <w:sz w:val="22"/>
+      <w:shd w:val="clear" w:color="auto" w:fill="F8F8F8"/>
     </w:rPr>
   </w:style>
   <w:style w:type="character" w:customStyle="1" w:styleId="AttributeTok">
     <w:name w:val="AttributeTok"/>
     <w:basedOn w:val="VerbatimChar"/>
     <w:rPr>
-      <w:color w:val="c4a000"/>
-      <w:shd w:val="clear" w:fill="f8f8f8"/>
+      <w:rFonts w:ascii="Consolas" w:hAnsi="Consolas"/>
+      <w:color w:val="C4A000"/>
+      <w:sz w:val="22"/>
+      <w:shd w:val="clear" w:color="auto" w:fill="F8F8F8"/>
     </w:rPr>
   </w:style>
   <w:style w:type="character" w:customStyle="1" w:styleId="RegionMarkerTok">
     <w:name w:val="RegionMarkerTok"/>
     <w:basedOn w:val="VerbatimChar"/>
     <w:rPr>
-      <w:shd w:val="clear" w:fill="f8f8f8"/>
+      <w:rFonts w:ascii="Consolas" w:hAnsi="Consolas"/>
+      <w:sz w:val="22"/>
+      <w:shd w:val="clear" w:color="auto" w:fill="F8F8F8"/>
     </w:rPr>
   </w:style>
   <w:style w:type="character" w:customStyle="1" w:styleId="InformationTok">
     <w:name w:val="InformationTok"/>
     <w:basedOn w:val="VerbatimChar"/>
     <w:rPr>
-      <w:color w:val="8f5902"/>
-      <w:shd w:val="clear" w:fill="f8f8f8"/>
+      <w:rFonts w:ascii="Consolas" w:hAnsi="Consolas"/>
       <w:b/>
       <w:i/>
+      <w:color w:val="8F5902"/>
+      <w:sz w:val="22"/>
+      <w:shd w:val="clear" w:color="auto" w:fill="F8F8F8"/>
     </w:rPr>
   </w:style>
   <w:style w:type="character" w:customStyle="1" w:styleId="WarningTok">
     <w:name w:val="WarningTok"/>
     <w:basedOn w:val="VerbatimChar"/>
     <w:rPr>
-      <w:color w:val="8f5902"/>
-      <w:shd w:val="clear" w:fill="f8f8f8"/>
+      <w:rFonts w:ascii="Consolas" w:hAnsi="Consolas"/>
       <w:b/>
       <w:i/>
+      <w:color w:val="8F5902"/>
+      <w:sz w:val="22"/>
+      <w:shd w:val="clear" w:color="auto" w:fill="F8F8F8"/>
     </w:rPr>
   </w:style>
   <w:style w:type="character" w:customStyle="1" w:styleId="AlertTok">
     <w:name w:val="AlertTok"/>
     <w:basedOn w:val="VerbatimChar"/>
     <w:rPr>
-      <w:color w:val="ef2929"/>
-      <w:shd w:val="clear" w:fill="f8f8f8"/>
+      <w:rFonts w:ascii="Consolas" w:hAnsi="Consolas"/>
+      <w:color w:val="EF2929"/>
+      <w:sz w:val="22"/>
+      <w:shd w:val="clear" w:color="auto" w:fill="F8F8F8"/>
     </w:rPr>
   </w:style>
   <w:style w:type="character" w:customStyle="1" w:styleId="ErrorTok">
     <w:name w:val="ErrorTok"/>
     <w:basedOn w:val="VerbatimChar"/>
     <w:rPr>
-      <w:color w:val="a40000"/>
-      <w:shd w:val="clear" w:fill="f8f8f8"/>
+      <w:rFonts w:ascii="Consolas" w:hAnsi="Consolas"/>
       <w:b/>
+      <w:color w:val="A40000"/>
+      <w:sz w:val="22"/>
+      <w:shd w:val="clear" w:color="auto" w:fill="F8F8F8"/>
     </w:rPr>
   </w:style>
   <w:style w:type="character" w:customStyle="1" w:styleId="NormalTok">
     <w:name w:val="NormalTok"/>
     <w:basedOn w:val="VerbatimChar"/>
     <w:rPr>
-      <w:shd w:val="clear" w:fill="f8f8f8"/>
-    </w:rPr>
+      <w:rFonts w:ascii="Consolas" w:hAnsi="Consolas"/>
+      <w:sz w:val="22"/>
+      <w:shd w:val="clear" w:color="auto" w:fill="F8F8F8"/>
+    </w:rPr>
+  </w:style>
+  <w:style w:type="paragraph" w:styleId="Sprechblasentext">
+    <w:name w:val="Balloon Text"/>
+    <w:basedOn w:val="Standard"/>
+    <w:link w:val="SprechblasentextZchn"/>
+    <w:rsid w:val="00AC3650"/>
+    <w:pPr>
+      <w:spacing w:after="0"/>
+    </w:pPr>
+    <w:rPr>
+      <w:rFonts w:ascii="Tahoma" w:hAnsi="Tahoma" w:cs="Tahoma"/>
+      <w:sz w:val="16"/>
+      <w:szCs w:val="16"/>
+    </w:rPr>
+  </w:style>
+  <w:style w:type="character" w:customStyle="1" w:styleId="SprechblasentextZchn">
+    <w:name w:val="Sprechblasentext Zchn"/>
+    <w:basedOn w:val="Absatz-Standardschriftart"/>
+    <w:link w:val="Sprechblasentext"/>
+    <w:rsid w:val="00AC3650"/>
+    <w:rPr>
+      <w:rFonts w:ascii="Tahoma" w:hAnsi="Tahoma" w:cs="Tahoma"/>
+      <w:sz w:val="16"/>
+      <w:szCs w:val="16"/>
+    </w:rPr>
+  </w:style>
+  <w:style w:type="character" w:customStyle="1" w:styleId="berschrift2Zchn">
+    <w:name w:val="Überschrift 2 Zchn"/>
+    <w:basedOn w:val="Absatz-Standardschriftart"/>
+    <w:link w:val="berschrift2"/>
+    <w:uiPriority w:val="9"/>
+    <w:rsid w:val="00445C3D"/>
+    <w:rPr>
+      <w:rFonts w:ascii="Times New Roman" w:eastAsiaTheme="majorEastAsia" w:hAnsi="Times New Roman" w:cstheme="majorBidi"/>
+      <w:b/>
+      <w:bCs/>
+      <w:szCs w:val="32"/>
+    </w:rPr>
+  </w:style>
+  <w:style w:type="character" w:customStyle="1" w:styleId="TextkrperZchn">
+    <w:name w:val="Textkörper Zchn"/>
+    <w:basedOn w:val="Absatz-Standardschriftart"/>
+    <w:link w:val="Textkrper"/>
+    <w:rsid w:val="001272F2"/>
+    <w:rPr>
+      <w:rFonts w:ascii="Times New Roman" w:hAnsi="Times New Roman"/>
+    </w:rPr>
+  </w:style>
+  <w:style w:type="paragraph" w:styleId="Zitat">
+    <w:name w:val="Quote"/>
+    <w:basedOn w:val="Standard"/>
+    <w:next w:val="Standard"/>
+    <w:link w:val="ZitatZchn"/>
+    <w:rsid w:val="001272F2"/>
+    <w:pPr>
+      <w:spacing w:after="0" w:line="480" w:lineRule="auto"/>
+      <w:ind w:left="680"/>
+    </w:pPr>
+    <w:rPr>
+      <w:rFonts w:ascii="Times New Roman" w:hAnsi="Times New Roman"/>
+      <w:iCs/>
+      <w:color w:val="000000" w:themeColor="text1"/>
+    </w:rPr>
+  </w:style>
+  <w:style w:type="character" w:customStyle="1" w:styleId="ZitatZchn">
+    <w:name w:val="Zitat Zchn"/>
+    <w:basedOn w:val="Absatz-Standardschriftart"/>
+    <w:link w:val="Zitat"/>
+    <w:rsid w:val="001272F2"/>
+    <w:rPr>
+      <w:rFonts w:ascii="Times New Roman" w:hAnsi="Times New Roman"/>
+      <w:iCs/>
+      <w:color w:val="000000" w:themeColor="text1"/>
+    </w:rPr>
+  </w:style>
+  <w:style w:type="character" w:styleId="Seitenzahl">
+    <w:name w:val="page number"/>
+    <w:basedOn w:val="Absatz-Standardschriftart"/>
+    <w:rsid w:val="001272F2"/>
+    <w:rPr>
+      <w:rFonts w:ascii="Times New Roman" w:hAnsi="Times New Roman"/>
+      <w:sz w:val="24"/>
+    </w:rPr>
+  </w:style>
+  <w:style w:type="paragraph" w:styleId="Kopfzeile">
+    <w:name w:val="header"/>
+    <w:basedOn w:val="Standard"/>
+    <w:link w:val="KopfzeileZchn"/>
+    <w:rsid w:val="001272F2"/>
+    <w:pPr>
+      <w:tabs>
+        <w:tab w:val="center" w:pos="4703"/>
+        <w:tab w:val="right" w:pos="9406"/>
+      </w:tabs>
+      <w:spacing w:after="0" w:line="480" w:lineRule="auto"/>
+    </w:pPr>
+    <w:rPr>
+      <w:rFonts w:ascii="Times New Roman" w:hAnsi="Times New Roman"/>
+    </w:rPr>
+  </w:style>
+  <w:style w:type="character" w:customStyle="1" w:styleId="KopfzeileZchn">
+    <w:name w:val="Kopfzeile Zchn"/>
+    <w:basedOn w:val="Absatz-Standardschriftart"/>
+    <w:link w:val="Kopfzeile"/>
+    <w:rsid w:val="001272F2"/>
+    <w:rPr>
+      <w:rFonts w:ascii="Times New Roman" w:hAnsi="Times New Roman"/>
+    </w:rPr>
+  </w:style>
+  <w:style w:type="paragraph" w:styleId="Abbildungsverzeichnis">
+    <w:name w:val="table of figures"/>
+    <w:basedOn w:val="Standard"/>
+    <w:next w:val="Standard"/>
+    <w:rsid w:val="001272F2"/>
+    <w:pPr>
+      <w:spacing w:after="0" w:line="480" w:lineRule="auto"/>
+    </w:pPr>
+    <w:rPr>
+      <w:rFonts w:ascii="Times New Roman" w:hAnsi="Times New Roman"/>
+    </w:rPr>
+  </w:style>
+  <w:style w:type="paragraph" w:customStyle="1" w:styleId="h1-pagebreak">
+    <w:name w:val="h1-pagebreak"/>
+    <w:basedOn w:val="berschrift1"/>
+    <w:qFormat/>
+    <w:rsid w:val="00CC4DBE"/>
+    <w:pPr>
+      <w:pageBreakBefore/>
+    </w:pPr>
+  </w:style>
+  <w:style w:type="table" w:styleId="Tabellenraster">
+    <w:name w:val="Table Grid"/>
+    <w:basedOn w:val="NormaleTabelle"/>
+    <w:rsid w:val="007407D0"/>
+    <w:pPr>
+      <w:spacing w:after="0"/>
+    </w:pPr>
+    <w:tblPr>
+      <w:tblBorders>
+        <w:top w:val="single" w:sz="4" w:space="0" w:color="auto"/>
+        <w:left w:val="single" w:sz="4" w:space="0" w:color="auto"/>
+        <w:bottom w:val="single" w:sz="4" w:space="0" w:color="auto"/>
+        <w:right w:val="single" w:sz="4" w:space="0" w:color="auto"/>
+        <w:insideH w:val="single" w:sz="4" w:space="0" w:color="auto"/>
+        <w:insideV w:val="single" w:sz="4" w:space="0" w:color="auto"/>
+      </w:tblBorders>
+    </w:tblPr>
+  </w:style>
+  <w:style w:type="table" w:customStyle="1" w:styleId="Table">
+    <w:name w:val="Table"/>
+    <w:basedOn w:val="NormaleTabelle"/>
+    <w:uiPriority w:val="99"/>
+    <w:rsid w:val="007407D0"/>
+    <w:pPr>
+      <w:spacing w:after="0"/>
+    </w:pPr>
+    <w:tblPr>
+      <w:tblBorders>
+        <w:top w:val="single" w:sz="12" w:space="0" w:color="auto"/>
+        <w:bottom w:val="single" w:sz="12" w:space="0" w:color="auto"/>
+      </w:tblBorders>
+    </w:tblPr>
+    <w:tcPr>
+      <w:vAlign w:val="center"/>
+    </w:tcPr>
+    <w:tblStylePr w:type="firstRow">
+      <w:tblPr/>
+      <w:tcPr>
+        <w:tcBorders>
+          <w:bottom w:val="single" w:sz="8" w:space="0" w:color="auto"/>
+        </w:tcBorders>
+      </w:tcPr>
+    </w:tblStylePr>
   </w:style>
 </w:styles>
 </file>

</xml_diff>

<commit_message>
add plots to results
</commit_message>
<xml_diff>
--- a/docs/manuscripts/jipa/results.docx
+++ b/docs/manuscripts/jipa/results.docx
@@ -100,7 +100,7 @@
               <w:t xml:space="preserve"> </w:t>
             </w:r>
             <w:r>
-              <w:t xml:space="preserve">Concordia University</w:t>
+              <w:t xml:space="preserve">Concordia College</w:t>
             </w:r>
           </w:p>
         </w:tc>
@@ -847,1573 +847,189 @@
     </w:p>
     <w:p>
       <w:pPr>
+        <w:pStyle w:val="CaptionedFigure"/>
+      </w:pPr>
+      <w:r>
+        <w:drawing>
+          <wp:inline>
+            <wp:extent cx="5969000" cy="3361810"/>
+            <wp:effectExtent b="0" l="0" r="0" t="0"/>
+            <wp:docPr descr="Figure 1: VOT and burst metrics of coronal stops (/d/, /t/) from monolingual speakers as a function of language (English, Spanish), and lexical stress (Stressed, Unstressed). Transparent points represent raw data. Solid points indicate posterior means ± 95% and 80% credible intervals." title="" id="1" name="Picture"/>
+            <a:graphic>
+              <a:graphicData uri="http://schemas.openxmlformats.org/drawingml/2006/picture">
+                <pic:pic>
+                  <pic:nvPicPr>
+                    <pic:cNvPr descr="/Users/casillas/academia/research/in_progress/spanish_english_coronals/figs/mono_all_metrics.png" id="0" name="Picture"/>
+                    <pic:cNvPicPr>
+                      <a:picLocks noChangeArrowheads="1" noChangeAspect="1"/>
+                    </pic:cNvPicPr>
+                  </pic:nvPicPr>
+                  <pic:blipFill>
+                    <a:blip r:embed="rId33"/>
+                    <a:stretch>
+                      <a:fillRect/>
+                    </a:stretch>
+                  </pic:blipFill>
+                  <pic:spPr bwMode="auto">
+                    <a:xfrm>
+                      <a:off x="0" y="0"/>
+                      <a:ext cx="5969000" cy="3361810"/>
+                    </a:xfrm>
+                    <a:prstGeom prst="rect">
+                      <a:avLst/>
+                    </a:prstGeom>
+                    <a:noFill/>
+                    <a:ln w="9525">
+                      <a:noFill/>
+                      <a:headEnd/>
+                      <a:tailEnd/>
+                    </a:ln>
+                  </pic:spPr>
+                </pic:pic>
+              </a:graphicData>
+            </a:graphic>
+          </wp:inline>
+        </w:drawing>
+      </w:r>
+    </w:p>
+    <w:p>
+      <w:pPr>
+        <w:pStyle w:val="ImageCaption"/>
+      </w:pPr>
+      <w:r>
+        <w:t xml:space="preserve">Figure 1: VOT and burst metrics of coronal stops (/d/, /t/) from monolingual speakers as a function of language (English, Spanish), and lexical stress (Stressed, Unstressed). Transparent points represent raw data. Solid points indicate posterior means ± 95% and 80% credible intervals.</w:t>
+      </w:r>
+    </w:p>
+    <w:p>
+      <w:pPr>
         <w:pStyle w:val="berschrift2"/>
       </w:pPr>
-      <w:bookmarkStart w:id="33" w:name="experiment-2-bilinguals"/>
+      <w:bookmarkStart w:id="34" w:name="experiment-2-bilinguals"/>
       <w:r>
         <w:t xml:space="preserve">Experiment 2: Bilinguals</w:t>
       </w:r>
-      <w:bookmarkEnd w:id="33"/>
+      <w:bookmarkEnd w:id="34"/>
+    </w:p>
+    <w:p>
+      <w:pPr>
+        <w:pStyle w:val="CaptionedFigure"/>
+      </w:pPr>
+      <w:r>
+        <w:drawing>
+          <wp:inline>
+            <wp:extent cx="5969000" cy="3361810"/>
+            <wp:effectExtent b="0" l="0" r="0" t="0"/>
+            <wp:docPr descr="Figure 2: VOT and burst metrics of coronal stops (/d/, /t/) from bilingual speakers as a function of language (English, Spanish), and lexical stress (Stressed, Unstressed). Transparent points represent raw data. Solid points indicate posterior means ± 95% and 80% credible intervals." title="" id="1" name="Picture"/>
+            <a:graphic>
+              <a:graphicData uri="http://schemas.openxmlformats.org/drawingml/2006/picture">
+                <pic:pic>
+                  <pic:nvPicPr>
+                    <pic:cNvPr descr="/Users/casillas/academia/research/in_progress/spanish_english_coronals/figs/bi_all_metrics.png" id="0" name="Picture"/>
+                    <pic:cNvPicPr>
+                      <a:picLocks noChangeArrowheads="1" noChangeAspect="1"/>
+                    </pic:cNvPicPr>
+                  </pic:nvPicPr>
+                  <pic:blipFill>
+                    <a:blip r:embed="rId35"/>
+                    <a:stretch>
+                      <a:fillRect/>
+                    </a:stretch>
+                  </pic:blipFill>
+                  <pic:spPr bwMode="auto">
+                    <a:xfrm>
+                      <a:off x="0" y="0"/>
+                      <a:ext cx="5969000" cy="3361810"/>
+                    </a:xfrm>
+                    <a:prstGeom prst="rect">
+                      <a:avLst/>
+                    </a:prstGeom>
+                    <a:noFill/>
+                    <a:ln w="9525">
+                      <a:noFill/>
+                      <a:headEnd/>
+                      <a:tailEnd/>
+                    </a:ln>
+                  </pic:spPr>
+                </pic:pic>
+              </a:graphicData>
+            </a:graphic>
+          </wp:inline>
+        </w:drawing>
+      </w:r>
+    </w:p>
+    <w:p>
+      <w:pPr>
+        <w:pStyle w:val="ImageCaption"/>
+      </w:pPr>
+      <w:r>
+        <w:t xml:space="preserve">Figure 2: VOT and burst metrics of coronal stops (/d/, /t/) from bilingual speakers as a function of language (English, Spanish), and lexical stress (Stressed, Unstressed). Transparent points represent raw data. Solid points indicate posterior means ± 95% and 80% credible intervals.</w:t>
+      </w:r>
     </w:p>
     <w:p>
       <w:pPr>
         <w:pStyle w:val="berschrift2"/>
       </w:pPr>
-      <w:bookmarkStart w:id="34" w:name="experiment-3-bilingual-poa-data"/>
+      <w:bookmarkStart w:id="36" w:name="experiment-3-bilingual-poa-data"/>
       <w:r>
         <w:t xml:space="preserve">Experiment 3: Bilingual POA data</w:t>
       </w:r>
-      <w:bookmarkEnd w:id="34"/>
-    </w:p>
-    <w:tbl xmlns:w="http://schemas.openxmlformats.org/wordprocessingml/2006/main" xmlns:r="http://schemas.openxmlformats.org/officeDocument/2006/relationships" xmlns:w14="http://schemas.microsoft.com/office/word/2010/wordml" xmlns:wp="http://schemas.openxmlformats.org/drawingml/2006/wordprocessingDrawing" xmlns:a="http://schemas.openxmlformats.org/drawingml/2006/main" xmlns:pic="http://schemas.openxmlformats.org/drawingml/2006/picture">
-      <w:tblPr>
-        <w:tblLayout w:type="fixed"/>
-        <w:jc w:val="center"/>
-      </w:tblPr>
-      <w:tblGrid>
-        <w:gridCol w:w="3168"/>
-        <w:gridCol w:w="3168"/>
-        <w:gridCol w:w="1080"/>
-        <w:gridCol w:w="1080"/>
-        <w:gridCol w:w="1080"/>
-      </w:tblGrid>
-      <w:tr>
-        <w:trPr>
-          <w:cantSplit/>
-          <w:trHeight w:val="360"/>
-          <w:tblHeader/>
-        </w:trPr>
-        <w:tc>
-          <w:tcPr>
-            <w:tcBorders>
-              <w:bottom w:val="single" w:sz="6" w:space="0" w:color="000000"/>
-              <w:top w:val="single" w:sz="8" w:space="0" w:color="000000"/>
-            </w:tcBorders>
-            <w:shd w:val="clear" w:color="auto" w:fill="FFFFFF"/>
-            <w:tcMar>
-              <w:top w:w="0" w:type="dxa"/>
-              <w:bottom w:w="0" w:type="dxa"/>
-              <w:left w:w="0" w:type="dxa"/>
-              <w:right w:w="0" w:type="dxa"/>
-            </w:tcMar>
-            <w:vAlign w:val="center"/>
-          </w:tcPr>
-          <w:p>
-            <w:pPr>
-              <w:jc w:val="left"/>
-              <w:spacing w:after="0" w:before="0"/>
-              <w:ind w:firstLine="0" w:left="0" w:right="0"/>
-            </w:pPr>
-            <w:r xmlns:w="http://schemas.openxmlformats.org/wordprocessingml/2006/main" xmlns:wp="http://schemas.openxmlformats.org/drawingml/2006/wordprocessingDrawing" xmlns:r="http://schemas.openxmlformats.org/officeDocument/2006/relationships" xmlns:w14="http://schemas.microsoft.com/office/word/2010/wordml">
-              <w:rPr>
-                <w:rFonts w:ascii="Times" w:hAnsi="Times" w:eastAsia="Times" w:cs="Times"/>
-                <w:sz w:val="22"/>
-                <w:szCs w:val="22"/>
-                <w:color w:val="111111"/>
-              </w:rPr>
-              <w:t xml:space="preserve">Parameter</w:t>
-            </w:r>
-          </w:p>
-        </w:tc>
-        <w:tc>
-          <w:tcPr>
-            <w:tcBorders>
-              <w:bottom w:val="single" w:sz="6" w:space="0" w:color="000000"/>
-              <w:top w:val="single" w:sz="8" w:space="0" w:color="000000"/>
-            </w:tcBorders>
-            <w:shd w:val="clear" w:color="auto" w:fill="FFFFFF"/>
-            <w:tcMar>
-              <w:top w:w="0" w:type="dxa"/>
-              <w:bottom w:w="0" w:type="dxa"/>
-              <w:left w:w="0" w:type="dxa"/>
-              <w:right w:w="0" w:type="dxa"/>
-            </w:tcMar>
-            <w:vAlign w:val="center"/>
-          </w:tcPr>
-          <w:p>
-            <w:pPr>
-              <w:jc w:val="right"/>
-              <w:spacing w:after="0" w:before="0"/>
-              <w:ind w:firstLine="0" w:left="0" w:right="0"/>
-            </w:pPr>
-            <w:r xmlns:w="http://schemas.openxmlformats.org/wordprocessingml/2006/main" xmlns:wp="http://schemas.openxmlformats.org/drawingml/2006/wordprocessingDrawing" xmlns:r="http://schemas.openxmlformats.org/officeDocument/2006/relationships" xmlns:w14="http://schemas.microsoft.com/office/word/2010/wordml">
-              <w:rPr>
-                <w:rFonts w:ascii="Times" w:hAnsi="Times" w:eastAsia="Times" w:cs="Times"/>
-                <w:sz w:val="22"/>
-                <w:szCs w:val="22"/>
-                <w:color w:val="111111"/>
-              </w:rPr>
-              <w:t xml:space="preserve">Estimate</w:t>
-            </w:r>
-          </w:p>
-        </w:tc>
-        <w:tc>
-          <w:tcPr>
-            <w:tcBorders>
-              <w:bottom w:val="single" w:sz="6" w:space="0" w:color="000000"/>
-              <w:top w:val="single" w:sz="8" w:space="0" w:color="000000"/>
-            </w:tcBorders>
-            <w:shd w:val="clear" w:color="auto" w:fill="FFFFFF"/>
-            <w:tcMar>
-              <w:top w:w="0" w:type="dxa"/>
-              <w:bottom w:w="0" w:type="dxa"/>
-              <w:left w:w="0" w:type="dxa"/>
-              <w:right w:w="0" w:type="dxa"/>
-            </w:tcMar>
-            <w:vAlign w:val="center"/>
-          </w:tcPr>
-          <w:p>
-            <w:pPr>
-              <w:jc w:val="right"/>
-              <w:spacing w:after="0" w:before="0"/>
-              <w:ind w:firstLine="0" w:left="0" w:right="0"/>
-            </w:pPr>
-            <w:r xmlns:w="http://schemas.openxmlformats.org/wordprocessingml/2006/main" xmlns:wp="http://schemas.openxmlformats.org/drawingml/2006/wordprocessingDrawing" xmlns:r="http://schemas.openxmlformats.org/officeDocument/2006/relationships" xmlns:w14="http://schemas.microsoft.com/office/word/2010/wordml">
-              <w:rPr>
-                <w:rFonts w:ascii="Times" w:hAnsi="Times" w:eastAsia="Times" w:cs="Times"/>
-                <w:sz w:val="22"/>
-                <w:szCs w:val="22"/>
-                <w:color w:val="111111"/>
-              </w:rPr>
-              <w:t xml:space="preserve">SE</w:t>
-            </w:r>
-          </w:p>
-        </w:tc>
-        <w:tc>
-          <w:tcPr>
-            <w:tcBorders>
-              <w:bottom w:val="single" w:sz="6" w:space="0" w:color="000000"/>
-              <w:top w:val="single" w:sz="8" w:space="0" w:color="000000"/>
-            </w:tcBorders>
-            <w:shd w:val="clear" w:color="auto" w:fill="FFFFFF"/>
-            <w:tcMar>
-              <w:top w:w="0" w:type="dxa"/>
-              <w:bottom w:w="0" w:type="dxa"/>
-              <w:left w:w="0" w:type="dxa"/>
-              <w:right w:w="0" w:type="dxa"/>
-            </w:tcMar>
-            <w:vAlign w:val="center"/>
-          </w:tcPr>
-          <w:p>
-            <w:pPr>
-              <w:jc w:val="right"/>
-              <w:spacing w:after="0" w:before="0"/>
-              <w:ind w:firstLine="0" w:left="0" w:right="0"/>
-            </w:pPr>
-            <w:r xmlns:w="http://schemas.openxmlformats.org/wordprocessingml/2006/main" xmlns:wp="http://schemas.openxmlformats.org/drawingml/2006/wordprocessingDrawing" xmlns:r="http://schemas.openxmlformats.org/officeDocument/2006/relationships" xmlns:w14="http://schemas.microsoft.com/office/word/2010/wordml">
-              <w:rPr>
-                <w:rFonts w:ascii="Times" w:hAnsi="Times" w:eastAsia="Times" w:cs="Times"/>
-                <w:sz w:val="22"/>
-                <w:szCs w:val="22"/>
-                <w:color w:val="111111"/>
-              </w:rPr>
-              <w:t xml:space="preserve">2.5%</w:t>
-            </w:r>
-          </w:p>
-        </w:tc>
-        <w:tc>
-          <w:tcPr>
-            <w:tcBorders>
-              <w:bottom w:val="single" w:sz="6" w:space="0" w:color="000000"/>
-              <w:top w:val="single" w:sz="8" w:space="0" w:color="000000"/>
-            </w:tcBorders>
-            <w:shd w:val="clear" w:color="auto" w:fill="FFFFFF"/>
-            <w:tcMar>
-              <w:top w:w="0" w:type="dxa"/>
-              <w:bottom w:w="0" w:type="dxa"/>
-              <w:left w:w="0" w:type="dxa"/>
-              <w:right w:w="0" w:type="dxa"/>
-            </w:tcMar>
-            <w:vAlign w:val="center"/>
-          </w:tcPr>
-          <w:p>
-            <w:pPr>
-              <w:jc w:val="right"/>
-              <w:spacing w:after="0" w:before="0"/>
-              <w:ind w:firstLine="0" w:left="0" w:right="0"/>
-            </w:pPr>
-            <w:r xmlns:w="http://schemas.openxmlformats.org/wordprocessingml/2006/main" xmlns:wp="http://schemas.openxmlformats.org/drawingml/2006/wordprocessingDrawing" xmlns:r="http://schemas.openxmlformats.org/officeDocument/2006/relationships" xmlns:w14="http://schemas.microsoft.com/office/word/2010/wordml">
-              <w:rPr>
-                <w:rFonts w:ascii="Times" w:hAnsi="Times" w:eastAsia="Times" w:cs="Times"/>
-                <w:sz w:val="22"/>
-                <w:szCs w:val="22"/>
-                <w:color w:val="111111"/>
-              </w:rPr>
-              <w:t xml:space="preserve">97.5%</w:t>
-            </w:r>
-          </w:p>
-        </w:tc>
-      </w:tr>
-      <w:tr>
-        <w:trPr>
-          <w:cantSplit/>
-          <w:trHeight w:val="360"/>
-        </w:trPr>
-        <w:tc>
-          <w:tcPr>
-            <w:tcBorders/>
-            <w:shd w:val="clear" w:color="auto" w:fill="FFFFFF"/>
-            <w:tcMar>
-              <w:top w:w="0" w:type="dxa"/>
-              <w:bottom w:w="0" w:type="dxa"/>
-              <w:left w:w="0" w:type="dxa"/>
-              <w:right w:w="0" w:type="dxa"/>
-            </w:tcMar>
-            <w:vAlign w:val="center"/>
-          </w:tcPr>
-          <w:p>
-            <w:pPr>
-              <w:jc w:val="left"/>
-              <w:spacing w:after="0" w:before="0"/>
-              <w:ind w:firstLine="0" w:left="0" w:right="0"/>
-            </w:pPr>
-            <w:r xmlns:w="http://schemas.openxmlformats.org/wordprocessingml/2006/main" xmlns:wp="http://schemas.openxmlformats.org/drawingml/2006/wordprocessingDrawing" xmlns:r="http://schemas.openxmlformats.org/officeDocument/2006/relationships" xmlns:w14="http://schemas.microsoft.com/office/word/2010/wordml">
-              <w:rPr>
-                <w:rFonts w:ascii="Times" w:hAnsi="Times" w:eastAsia="Times" w:cs="Times"/>
-                <w:sz w:val="22"/>
-                <w:szCs w:val="22"/>
-                <w:color w:val="111111"/>
-              </w:rPr>
-              <w:t xml:space="preserve">Intercept</w:t>
-            </w:r>
-          </w:p>
-        </w:tc>
-        <w:tc>
-          <w:tcPr>
-            <w:tcBorders/>
-            <w:shd w:val="clear" w:color="auto" w:fill="FFFFFF"/>
-            <w:tcMar>
-              <w:top w:w="0" w:type="dxa"/>
-              <w:bottom w:w="0" w:type="dxa"/>
-              <w:left w:w="0" w:type="dxa"/>
-              <w:right w:w="0" w:type="dxa"/>
-            </w:tcMar>
-            <w:vAlign w:val="center"/>
-          </w:tcPr>
-          <w:p>
-            <w:pPr>
-              <w:jc w:val="right"/>
-              <w:spacing w:after="0" w:before="0"/>
-              <w:ind w:firstLine="0" w:left="0" w:right="0"/>
-            </w:pPr>
-            <w:r xmlns:w="http://schemas.openxmlformats.org/wordprocessingml/2006/main" xmlns:wp="http://schemas.openxmlformats.org/drawingml/2006/wordprocessingDrawing" xmlns:r="http://schemas.openxmlformats.org/officeDocument/2006/relationships" xmlns:w14="http://schemas.microsoft.com/office/word/2010/wordml">
-              <w:rPr>
-                <w:rFonts w:ascii="Times" w:hAnsi="Times" w:eastAsia="Times" w:cs="Times"/>
-                <w:sz w:val="22"/>
-                <w:szCs w:val="22"/>
-                <w:color w:val="111111"/>
-              </w:rPr>
-              <w:t xml:space="preserve">0.03</w:t>
-            </w:r>
-          </w:p>
-        </w:tc>
-        <w:tc>
-          <w:tcPr>
-            <w:tcBorders/>
-            <w:shd w:val="clear" w:color="auto" w:fill="FFFFFF"/>
-            <w:tcMar>
-              <w:top w:w="0" w:type="dxa"/>
-              <w:bottom w:w="0" w:type="dxa"/>
-              <w:left w:w="0" w:type="dxa"/>
-              <w:right w:w="0" w:type="dxa"/>
-            </w:tcMar>
-            <w:vAlign w:val="center"/>
-          </w:tcPr>
-          <w:p>
-            <w:pPr>
-              <w:jc w:val="right"/>
-              <w:spacing w:after="0" w:before="0"/>
-              <w:ind w:firstLine="0" w:left="0" w:right="0"/>
-            </w:pPr>
-            <w:r xmlns:w="http://schemas.openxmlformats.org/wordprocessingml/2006/main" xmlns:wp="http://schemas.openxmlformats.org/drawingml/2006/wordprocessingDrawing" xmlns:r="http://schemas.openxmlformats.org/officeDocument/2006/relationships" xmlns:w14="http://schemas.microsoft.com/office/word/2010/wordml">
-              <w:rPr>
-                <w:rFonts w:ascii="Times" w:hAnsi="Times" w:eastAsia="Times" w:cs="Times"/>
-                <w:sz w:val="22"/>
-                <w:szCs w:val="22"/>
-                <w:color w:val="111111"/>
-              </w:rPr>
-              <w:t xml:space="preserve">0.10</w:t>
-            </w:r>
-          </w:p>
-        </w:tc>
-        <w:tc>
-          <w:tcPr>
-            <w:tcBorders/>
-            <w:shd w:val="clear" w:color="auto" w:fill="FFFFFF"/>
-            <w:tcMar>
-              <w:top w:w="0" w:type="dxa"/>
-              <w:bottom w:w="0" w:type="dxa"/>
-              <w:left w:w="0" w:type="dxa"/>
-              <w:right w:w="0" w:type="dxa"/>
-            </w:tcMar>
-            <w:vAlign w:val="center"/>
-          </w:tcPr>
-          <w:p>
-            <w:pPr>
-              <w:jc w:val="right"/>
-              <w:spacing w:after="0" w:before="0"/>
-              <w:ind w:firstLine="0" w:left="0" w:right="0"/>
-            </w:pPr>
-            <w:r xmlns:w="http://schemas.openxmlformats.org/wordprocessingml/2006/main" xmlns:wp="http://schemas.openxmlformats.org/drawingml/2006/wordprocessingDrawing" xmlns:r="http://schemas.openxmlformats.org/officeDocument/2006/relationships" xmlns:w14="http://schemas.microsoft.com/office/word/2010/wordml">
-              <w:rPr>
-                <w:rFonts w:ascii="Times" w:hAnsi="Times" w:eastAsia="Times" w:cs="Times"/>
-                <w:sz w:val="22"/>
-                <w:szCs w:val="22"/>
-                <w:color w:val="111111"/>
-              </w:rPr>
-              <w:t xml:space="preserve">-0.18</w:t>
-            </w:r>
-          </w:p>
-        </w:tc>
-        <w:tc>
-          <w:tcPr>
-            <w:tcBorders/>
-            <w:shd w:val="clear" w:color="auto" w:fill="FFFFFF"/>
-            <w:tcMar>
-              <w:top w:w="0" w:type="dxa"/>
-              <w:bottom w:w="0" w:type="dxa"/>
-              <w:left w:w="0" w:type="dxa"/>
-              <w:right w:w="0" w:type="dxa"/>
-            </w:tcMar>
-            <w:vAlign w:val="center"/>
-          </w:tcPr>
-          <w:p>
-            <w:pPr>
-              <w:jc w:val="right"/>
-              <w:spacing w:after="0" w:before="0"/>
-              <w:ind w:firstLine="0" w:left="0" w:right="0"/>
-            </w:pPr>
-            <w:r xmlns:w="http://schemas.openxmlformats.org/wordprocessingml/2006/main" xmlns:wp="http://schemas.openxmlformats.org/drawingml/2006/wordprocessingDrawing" xmlns:r="http://schemas.openxmlformats.org/officeDocument/2006/relationships" xmlns:w14="http://schemas.microsoft.com/office/word/2010/wordml">
-              <w:rPr>
-                <w:rFonts w:ascii="Times" w:hAnsi="Times" w:eastAsia="Times" w:cs="Times"/>
-                <w:sz w:val="22"/>
-                <w:szCs w:val="22"/>
-                <w:color w:val="111111"/>
-              </w:rPr>
-              <w:t xml:space="preserve">0.23</w:t>
-            </w:r>
-          </w:p>
-        </w:tc>
-      </w:tr>
-      <w:tr>
-        <w:trPr>
-          <w:cantSplit/>
-          <w:trHeight w:val="360"/>
-        </w:trPr>
-        <w:tc>
-          <w:tcPr>
-            <w:tcBorders/>
-            <w:shd w:val="clear" w:color="auto" w:fill="FFFFFF"/>
-            <w:tcMar>
-              <w:top w:w="0" w:type="dxa"/>
-              <w:bottom w:w="0" w:type="dxa"/>
-              <w:left w:w="0" w:type="dxa"/>
-              <w:right w:w="0" w:type="dxa"/>
-            </w:tcMar>
-            <w:vAlign w:val="center"/>
-          </w:tcPr>
-          <w:p>
-            <w:pPr>
-              <w:jc w:val="left"/>
-              <w:spacing w:after="0" w:before="0"/>
-              <w:ind w:firstLine="0" w:left="0" w:right="0"/>
-            </w:pPr>
-            <w:r xmlns:w="http://schemas.openxmlformats.org/wordprocessingml/2006/main" xmlns:wp="http://schemas.openxmlformats.org/drawingml/2006/wordprocessingDrawing" xmlns:r="http://schemas.openxmlformats.org/officeDocument/2006/relationships" xmlns:w14="http://schemas.microsoft.com/office/word/2010/wordml">
-              <w:rPr>
-                <w:rFonts w:ascii="Times" w:hAnsi="Times" w:eastAsia="Times" w:cs="Times"/>
-                <w:sz w:val="22"/>
-                <w:szCs w:val="22"/>
-                <w:color w:val="111111"/>
-              </w:rPr>
-              <w:t xml:space="preserve">Group</w:t>
-            </w:r>
-          </w:p>
-        </w:tc>
-        <w:tc>
-          <w:tcPr>
-            <w:tcBorders/>
-            <w:shd w:val="clear" w:color="auto" w:fill="FFFFFF"/>
-            <w:tcMar>
-              <w:top w:w="0" w:type="dxa"/>
-              <w:bottom w:w="0" w:type="dxa"/>
-              <w:left w:w="0" w:type="dxa"/>
-              <w:right w:w="0" w:type="dxa"/>
-            </w:tcMar>
-            <w:vAlign w:val="center"/>
-          </w:tcPr>
-          <w:p>
-            <w:pPr>
-              <w:jc w:val="right"/>
-              <w:spacing w:after="0" w:before="0"/>
-              <w:ind w:firstLine="0" w:left="0" w:right="0"/>
-            </w:pPr>
-            <w:r xmlns:w="http://schemas.openxmlformats.org/wordprocessingml/2006/main" xmlns:wp="http://schemas.openxmlformats.org/drawingml/2006/wordprocessingDrawing" xmlns:r="http://schemas.openxmlformats.org/officeDocument/2006/relationships" xmlns:w14="http://schemas.microsoft.com/office/word/2010/wordml">
-              <w:rPr>
-                <w:rFonts w:ascii="Times" w:hAnsi="Times" w:eastAsia="Times" w:cs="Times"/>
-                <w:sz w:val="22"/>
-                <w:szCs w:val="22"/>
-                <w:color w:val="111111"/>
-              </w:rPr>
-              <w:t xml:space="preserve">-0.25</w:t>
-            </w:r>
-          </w:p>
-        </w:tc>
-        <w:tc>
-          <w:tcPr>
-            <w:tcBorders/>
-            <w:shd w:val="clear" w:color="auto" w:fill="FFFFFF"/>
-            <w:tcMar>
-              <w:top w:w="0" w:type="dxa"/>
-              <w:bottom w:w="0" w:type="dxa"/>
-              <w:left w:w="0" w:type="dxa"/>
-              <w:right w:w="0" w:type="dxa"/>
-            </w:tcMar>
-            <w:vAlign w:val="center"/>
-          </w:tcPr>
-          <w:p>
-            <w:pPr>
-              <w:jc w:val="right"/>
-              <w:spacing w:after="0" w:before="0"/>
-              <w:ind w:firstLine="0" w:left="0" w:right="0"/>
-            </w:pPr>
-            <w:r xmlns:w="http://schemas.openxmlformats.org/wordprocessingml/2006/main" xmlns:wp="http://schemas.openxmlformats.org/drawingml/2006/wordprocessingDrawing" xmlns:r="http://schemas.openxmlformats.org/officeDocument/2006/relationships" xmlns:w14="http://schemas.microsoft.com/office/word/2010/wordml">
-              <w:rPr>
-                <w:rFonts w:ascii="Times" w:hAnsi="Times" w:eastAsia="Times" w:cs="Times"/>
-                <w:sz w:val="22"/>
-                <w:szCs w:val="22"/>
-                <w:color w:val="111111"/>
-              </w:rPr>
-              <w:t xml:space="preserve">0.08</w:t>
-            </w:r>
-          </w:p>
-        </w:tc>
-        <w:tc>
-          <w:tcPr>
-            <w:tcBorders/>
-            <w:shd w:val="clear" w:color="auto" w:fill="FFFFFF"/>
-            <w:tcMar>
-              <w:top w:w="0" w:type="dxa"/>
-              <w:bottom w:w="0" w:type="dxa"/>
-              <w:left w:w="0" w:type="dxa"/>
-              <w:right w:w="0" w:type="dxa"/>
-            </w:tcMar>
-            <w:vAlign w:val="center"/>
-          </w:tcPr>
-          <w:p>
-            <w:pPr>
-              <w:jc w:val="right"/>
-              <w:spacing w:after="0" w:before="0"/>
-              <w:ind w:firstLine="0" w:left="0" w:right="0"/>
-            </w:pPr>
-            <w:r xmlns:w="http://schemas.openxmlformats.org/wordprocessingml/2006/main" xmlns:wp="http://schemas.openxmlformats.org/drawingml/2006/wordprocessingDrawing" xmlns:r="http://schemas.openxmlformats.org/officeDocument/2006/relationships" xmlns:w14="http://schemas.microsoft.com/office/word/2010/wordml">
-              <w:rPr>
-                <w:rFonts w:ascii="Times" w:hAnsi="Times" w:eastAsia="Times" w:cs="Times"/>
-                <w:sz w:val="22"/>
-                <w:szCs w:val="22"/>
-                <w:color w:val="111111"/>
-              </w:rPr>
-              <w:t xml:space="preserve">-0.40</w:t>
-            </w:r>
-          </w:p>
-        </w:tc>
-        <w:tc>
-          <w:tcPr>
-            <w:tcBorders/>
-            <w:shd w:val="clear" w:color="auto" w:fill="FFFFFF"/>
-            <w:tcMar>
-              <w:top w:w="0" w:type="dxa"/>
-              <w:bottom w:w="0" w:type="dxa"/>
-              <w:left w:w="0" w:type="dxa"/>
-              <w:right w:w="0" w:type="dxa"/>
-            </w:tcMar>
-            <w:vAlign w:val="center"/>
-          </w:tcPr>
-          <w:p>
-            <w:pPr>
-              <w:jc w:val="right"/>
-              <w:spacing w:after="0" w:before="0"/>
-              <w:ind w:firstLine="0" w:left="0" w:right="0"/>
-            </w:pPr>
-            <w:r xmlns:w="http://schemas.openxmlformats.org/wordprocessingml/2006/main" xmlns:wp="http://schemas.openxmlformats.org/drawingml/2006/wordprocessingDrawing" xmlns:r="http://schemas.openxmlformats.org/officeDocument/2006/relationships" xmlns:w14="http://schemas.microsoft.com/office/word/2010/wordml">
-              <w:rPr>
-                <w:rFonts w:ascii="Times" w:hAnsi="Times" w:eastAsia="Times" w:cs="Times"/>
-                <w:sz w:val="22"/>
-                <w:szCs w:val="22"/>
-                <w:color w:val="111111"/>
-              </w:rPr>
-              <w:t xml:space="preserve">-0.10</w:t>
-            </w:r>
-          </w:p>
-        </w:tc>
-      </w:tr>
-      <w:tr>
-        <w:trPr>
-          <w:cantSplit/>
-          <w:trHeight w:val="360"/>
-        </w:trPr>
-        <w:tc>
-          <w:tcPr>
-            <w:tcBorders/>
-            <w:shd w:val="clear" w:color="auto" w:fill="FFFFFF"/>
-            <w:tcMar>
-              <w:top w:w="0" w:type="dxa"/>
-              <w:bottom w:w="0" w:type="dxa"/>
-              <w:left w:w="0" w:type="dxa"/>
-              <w:right w:w="0" w:type="dxa"/>
-            </w:tcMar>
-            <w:vAlign w:val="center"/>
-          </w:tcPr>
-          <w:p>
-            <w:pPr>
-              <w:jc w:val="left"/>
-              <w:spacing w:after="0" w:before="0"/>
-              <w:ind w:firstLine="0" w:left="0" w:right="0"/>
-            </w:pPr>
-            <w:r xmlns:w="http://schemas.openxmlformats.org/wordprocessingml/2006/main" xmlns:wp="http://schemas.openxmlformats.org/drawingml/2006/wordprocessingDrawing" xmlns:r="http://schemas.openxmlformats.org/officeDocument/2006/relationships" xmlns:w14="http://schemas.microsoft.com/office/word/2010/wordml">
-              <w:rPr>
-                <w:rFonts w:ascii="Times" w:hAnsi="Times" w:eastAsia="Times" w:cs="Times"/>
-                <w:sz w:val="22"/>
-                <w:szCs w:val="22"/>
-                <w:color w:val="111111"/>
-              </w:rPr>
-              <w:t xml:space="preserve">Phoneme</w:t>
-            </w:r>
-          </w:p>
-        </w:tc>
-        <w:tc>
-          <w:tcPr>
-            <w:tcBorders/>
-            <w:shd w:val="clear" w:color="auto" w:fill="FFFFFF"/>
-            <w:tcMar>
-              <w:top w:w="0" w:type="dxa"/>
-              <w:bottom w:w="0" w:type="dxa"/>
-              <w:left w:w="0" w:type="dxa"/>
-              <w:right w:w="0" w:type="dxa"/>
-            </w:tcMar>
-            <w:vAlign w:val="center"/>
-          </w:tcPr>
-          <w:p>
-            <w:pPr>
-              <w:jc w:val="right"/>
-              <w:spacing w:after="0" w:before="0"/>
-              <w:ind w:firstLine="0" w:left="0" w:right="0"/>
-            </w:pPr>
-            <w:r xmlns:w="http://schemas.openxmlformats.org/wordprocessingml/2006/main" xmlns:wp="http://schemas.openxmlformats.org/drawingml/2006/wordprocessingDrawing" xmlns:r="http://schemas.openxmlformats.org/officeDocument/2006/relationships" xmlns:w14="http://schemas.microsoft.com/office/word/2010/wordml">
-              <w:rPr>
-                <w:rFonts w:ascii="Times" w:hAnsi="Times" w:eastAsia="Times" w:cs="Times"/>
-                <w:sz w:val="22"/>
-                <w:szCs w:val="22"/>
-                <w:color w:val="111111"/>
-              </w:rPr>
-              <w:t xml:space="preserve">0.22</w:t>
-            </w:r>
-          </w:p>
-        </w:tc>
-        <w:tc>
-          <w:tcPr>
-            <w:tcBorders/>
-            <w:shd w:val="clear" w:color="auto" w:fill="FFFFFF"/>
-            <w:tcMar>
-              <w:top w:w="0" w:type="dxa"/>
-              <w:bottom w:w="0" w:type="dxa"/>
-              <w:left w:w="0" w:type="dxa"/>
-              <w:right w:w="0" w:type="dxa"/>
-            </w:tcMar>
-            <w:vAlign w:val="center"/>
-          </w:tcPr>
-          <w:p>
-            <w:pPr>
-              <w:jc w:val="right"/>
-              <w:spacing w:after="0" w:before="0"/>
-              <w:ind w:firstLine="0" w:left="0" w:right="0"/>
-            </w:pPr>
-            <w:r xmlns:w="http://schemas.openxmlformats.org/wordprocessingml/2006/main" xmlns:wp="http://schemas.openxmlformats.org/drawingml/2006/wordprocessingDrawing" xmlns:r="http://schemas.openxmlformats.org/officeDocument/2006/relationships" xmlns:w14="http://schemas.microsoft.com/office/word/2010/wordml">
-              <w:rPr>
-                <w:rFonts w:ascii="Times" w:hAnsi="Times" w:eastAsia="Times" w:cs="Times"/>
-                <w:sz w:val="22"/>
-                <w:szCs w:val="22"/>
-                <w:color w:val="111111"/>
-              </w:rPr>
-              <w:t xml:space="preserve">0.08</w:t>
-            </w:r>
-          </w:p>
-        </w:tc>
-        <w:tc>
-          <w:tcPr>
-            <w:tcBorders/>
-            <w:shd w:val="clear" w:color="auto" w:fill="FFFFFF"/>
-            <w:tcMar>
-              <w:top w:w="0" w:type="dxa"/>
-              <w:bottom w:w="0" w:type="dxa"/>
-              <w:left w:w="0" w:type="dxa"/>
-              <w:right w:w="0" w:type="dxa"/>
-            </w:tcMar>
-            <w:vAlign w:val="center"/>
-          </w:tcPr>
-          <w:p>
-            <w:pPr>
-              <w:jc w:val="right"/>
-              <w:spacing w:after="0" w:before="0"/>
-              <w:ind w:firstLine="0" w:left="0" w:right="0"/>
-            </w:pPr>
-            <w:r xmlns:w="http://schemas.openxmlformats.org/wordprocessingml/2006/main" xmlns:wp="http://schemas.openxmlformats.org/drawingml/2006/wordprocessingDrawing" xmlns:r="http://schemas.openxmlformats.org/officeDocument/2006/relationships" xmlns:w14="http://schemas.microsoft.com/office/word/2010/wordml">
-              <w:rPr>
-                <w:rFonts w:ascii="Times" w:hAnsi="Times" w:eastAsia="Times" w:cs="Times"/>
-                <w:sz w:val="22"/>
-                <w:szCs w:val="22"/>
-                <w:color w:val="111111"/>
-              </w:rPr>
-              <w:t xml:space="preserve">0.07</w:t>
-            </w:r>
-          </w:p>
-        </w:tc>
-        <w:tc>
-          <w:tcPr>
-            <w:tcBorders/>
-            <w:shd w:val="clear" w:color="auto" w:fill="FFFFFF"/>
-            <w:tcMar>
-              <w:top w:w="0" w:type="dxa"/>
-              <w:bottom w:w="0" w:type="dxa"/>
-              <w:left w:w="0" w:type="dxa"/>
-              <w:right w:w="0" w:type="dxa"/>
-            </w:tcMar>
-            <w:vAlign w:val="center"/>
-          </w:tcPr>
-          <w:p>
-            <w:pPr>
-              <w:jc w:val="right"/>
-              <w:spacing w:after="0" w:before="0"/>
-              <w:ind w:firstLine="0" w:left="0" w:right="0"/>
-            </w:pPr>
-            <w:r xmlns:w="http://schemas.openxmlformats.org/wordprocessingml/2006/main" xmlns:wp="http://schemas.openxmlformats.org/drawingml/2006/wordprocessingDrawing" xmlns:r="http://schemas.openxmlformats.org/officeDocument/2006/relationships" xmlns:w14="http://schemas.microsoft.com/office/word/2010/wordml">
-              <w:rPr>
-                <w:rFonts w:ascii="Times" w:hAnsi="Times" w:eastAsia="Times" w:cs="Times"/>
-                <w:sz w:val="22"/>
-                <w:szCs w:val="22"/>
-                <w:color w:val="111111"/>
-              </w:rPr>
-              <w:t xml:space="preserve">0.38</w:t>
-            </w:r>
-          </w:p>
-        </w:tc>
-      </w:tr>
-      <w:tr>
-        <w:trPr>
-          <w:cantSplit/>
-          <w:trHeight w:val="360"/>
-        </w:trPr>
-        <w:tc>
-          <w:tcPr>
-            <w:tcBorders/>
-            <w:shd w:val="clear" w:color="auto" w:fill="FFFFFF"/>
-            <w:tcMar>
-              <w:top w:w="0" w:type="dxa"/>
-              <w:bottom w:w="0" w:type="dxa"/>
-              <w:left w:w="0" w:type="dxa"/>
-              <w:right w:w="0" w:type="dxa"/>
-            </w:tcMar>
-            <w:vAlign w:val="center"/>
-          </w:tcPr>
-          <w:p>
-            <w:pPr>
-              <w:jc w:val="left"/>
-              <w:spacing w:after="0" w:before="0"/>
-              <w:ind w:firstLine="0" w:left="0" w:right="0"/>
-            </w:pPr>
-            <w:r xmlns:w="http://schemas.openxmlformats.org/wordprocessingml/2006/main" xmlns:wp="http://schemas.openxmlformats.org/drawingml/2006/wordprocessingDrawing" xmlns:r="http://schemas.openxmlformats.org/officeDocument/2006/relationships" xmlns:w14="http://schemas.microsoft.com/office/word/2010/wordml">
-              <w:rPr>
-                <w:rFonts w:ascii="Times" w:hAnsi="Times" w:eastAsia="Times" w:cs="Times"/>
-                <w:sz w:val="22"/>
-                <w:szCs w:val="22"/>
-                <w:color w:val="111111"/>
-              </w:rPr>
-              <w:t xml:space="preserve">Lexical stress</w:t>
-            </w:r>
-          </w:p>
-        </w:tc>
-        <w:tc>
-          <w:tcPr>
-            <w:tcBorders/>
-            <w:shd w:val="clear" w:color="auto" w:fill="FFFFFF"/>
-            <w:tcMar>
-              <w:top w:w="0" w:type="dxa"/>
-              <w:bottom w:w="0" w:type="dxa"/>
-              <w:left w:w="0" w:type="dxa"/>
-              <w:right w:w="0" w:type="dxa"/>
-            </w:tcMar>
-            <w:vAlign w:val="center"/>
-          </w:tcPr>
-          <w:p>
-            <w:pPr>
-              <w:jc w:val="right"/>
-              <w:spacing w:after="0" w:before="0"/>
-              <w:ind w:firstLine="0" w:left="0" w:right="0"/>
-            </w:pPr>
-            <w:r xmlns:w="http://schemas.openxmlformats.org/wordprocessingml/2006/main" xmlns:wp="http://schemas.openxmlformats.org/drawingml/2006/wordprocessingDrawing" xmlns:r="http://schemas.openxmlformats.org/officeDocument/2006/relationships" xmlns:w14="http://schemas.microsoft.com/office/word/2010/wordml">
-              <w:rPr>
-                <w:rFonts w:ascii="Times" w:hAnsi="Times" w:eastAsia="Times" w:cs="Times"/>
-                <w:sz w:val="22"/>
-                <w:szCs w:val="22"/>
-                <w:color w:val="111111"/>
-              </w:rPr>
-              <w:t xml:space="preserve">-0.00</w:t>
-            </w:r>
-          </w:p>
-        </w:tc>
-        <w:tc>
-          <w:tcPr>
-            <w:tcBorders/>
-            <w:shd w:val="clear" w:color="auto" w:fill="FFFFFF"/>
-            <w:tcMar>
-              <w:top w:w="0" w:type="dxa"/>
-              <w:bottom w:w="0" w:type="dxa"/>
-              <w:left w:w="0" w:type="dxa"/>
-              <w:right w:w="0" w:type="dxa"/>
-            </w:tcMar>
-            <w:vAlign w:val="center"/>
-          </w:tcPr>
-          <w:p>
-            <w:pPr>
-              <w:jc w:val="right"/>
-              <w:spacing w:after="0" w:before="0"/>
-              <w:ind w:firstLine="0" w:left="0" w:right="0"/>
-            </w:pPr>
-            <w:r xmlns:w="http://schemas.openxmlformats.org/wordprocessingml/2006/main" xmlns:wp="http://schemas.openxmlformats.org/drawingml/2006/wordprocessingDrawing" xmlns:r="http://schemas.openxmlformats.org/officeDocument/2006/relationships" xmlns:w14="http://schemas.microsoft.com/office/word/2010/wordml">
-              <w:rPr>
-                <w:rFonts w:ascii="Times" w:hAnsi="Times" w:eastAsia="Times" w:cs="Times"/>
-                <w:sz w:val="22"/>
-                <w:szCs w:val="22"/>
-                <w:color w:val="111111"/>
-              </w:rPr>
-              <w:t xml:space="preserve">0.03</w:t>
-            </w:r>
-          </w:p>
-        </w:tc>
-        <w:tc>
-          <w:tcPr>
-            <w:tcBorders/>
-            <w:shd w:val="clear" w:color="auto" w:fill="FFFFFF"/>
-            <w:tcMar>
-              <w:top w:w="0" w:type="dxa"/>
-              <w:bottom w:w="0" w:type="dxa"/>
-              <w:left w:w="0" w:type="dxa"/>
-              <w:right w:w="0" w:type="dxa"/>
-            </w:tcMar>
-            <w:vAlign w:val="center"/>
-          </w:tcPr>
-          <w:p>
-            <w:pPr>
-              <w:jc w:val="right"/>
-              <w:spacing w:after="0" w:before="0"/>
-              <w:ind w:firstLine="0" w:left="0" w:right="0"/>
-            </w:pPr>
-            <w:r xmlns:w="http://schemas.openxmlformats.org/wordprocessingml/2006/main" xmlns:wp="http://schemas.openxmlformats.org/drawingml/2006/wordprocessingDrawing" xmlns:r="http://schemas.openxmlformats.org/officeDocument/2006/relationships" xmlns:w14="http://schemas.microsoft.com/office/word/2010/wordml">
-              <w:rPr>
-                <w:rFonts w:ascii="Times" w:hAnsi="Times" w:eastAsia="Times" w:cs="Times"/>
-                <w:sz w:val="22"/>
-                <w:szCs w:val="22"/>
-                <w:color w:val="111111"/>
-              </w:rPr>
-              <w:t xml:space="preserve">-0.06</w:t>
-            </w:r>
-          </w:p>
-        </w:tc>
-        <w:tc>
-          <w:tcPr>
-            <w:tcBorders/>
-            <w:shd w:val="clear" w:color="auto" w:fill="FFFFFF"/>
-            <w:tcMar>
-              <w:top w:w="0" w:type="dxa"/>
-              <w:bottom w:w="0" w:type="dxa"/>
-              <w:left w:w="0" w:type="dxa"/>
-              <w:right w:w="0" w:type="dxa"/>
-            </w:tcMar>
-            <w:vAlign w:val="center"/>
-          </w:tcPr>
-          <w:p>
-            <w:pPr>
-              <w:jc w:val="right"/>
-              <w:spacing w:after="0" w:before="0"/>
-              <w:ind w:firstLine="0" w:left="0" w:right="0"/>
-            </w:pPr>
-            <w:r xmlns:w="http://schemas.openxmlformats.org/wordprocessingml/2006/main" xmlns:wp="http://schemas.openxmlformats.org/drawingml/2006/wordprocessingDrawing" xmlns:r="http://schemas.openxmlformats.org/officeDocument/2006/relationships" xmlns:w14="http://schemas.microsoft.com/office/word/2010/wordml">
-              <w:rPr>
-                <w:rFonts w:ascii="Times" w:hAnsi="Times" w:eastAsia="Times" w:cs="Times"/>
-                <w:sz w:val="22"/>
-                <w:szCs w:val="22"/>
-                <w:color w:val="111111"/>
-              </w:rPr>
-              <w:t xml:space="preserve">0.05</w:t>
-            </w:r>
-          </w:p>
-        </w:tc>
-      </w:tr>
-      <w:tr>
-        <w:trPr>
-          <w:cantSplit/>
-          <w:trHeight w:val="360"/>
-        </w:trPr>
-        <w:tc>
-          <w:tcPr>
-            <w:tcBorders/>
-            <w:shd w:val="clear" w:color="auto" w:fill="FFFFFF"/>
-            <w:tcMar>
-              <w:top w:w="0" w:type="dxa"/>
-              <w:bottom w:w="0" w:type="dxa"/>
-              <w:left w:w="0" w:type="dxa"/>
-              <w:right w:w="0" w:type="dxa"/>
-            </w:tcMar>
-            <w:vAlign w:val="center"/>
-          </w:tcPr>
-          <w:p>
-            <w:pPr>
-              <w:jc w:val="left"/>
-              <w:spacing w:after="0" w:before="0"/>
-              <w:ind w:firstLine="0" w:left="0" w:right="0"/>
-            </w:pPr>
-            <w:r xmlns:w="http://schemas.openxmlformats.org/wordprocessingml/2006/main" xmlns:wp="http://schemas.openxmlformats.org/drawingml/2006/wordprocessingDrawing" xmlns:r="http://schemas.openxmlformats.org/officeDocument/2006/relationships" xmlns:w14="http://schemas.microsoft.com/office/word/2010/wordml">
-              <w:rPr>
-                <w:rFonts w:ascii="Times" w:hAnsi="Times" w:eastAsia="Times" w:cs="Times"/>
-                <w:sz w:val="22"/>
-                <w:szCs w:val="22"/>
-                <w:color w:val="111111"/>
-              </w:rPr>
-              <w:t xml:space="preserve">Item repetition</w:t>
-            </w:r>
-          </w:p>
-        </w:tc>
-        <w:tc>
-          <w:tcPr>
-            <w:tcBorders/>
-            <w:shd w:val="clear" w:color="auto" w:fill="FFFFFF"/>
-            <w:tcMar>
-              <w:top w:w="0" w:type="dxa"/>
-              <w:bottom w:w="0" w:type="dxa"/>
-              <w:left w:w="0" w:type="dxa"/>
-              <w:right w:w="0" w:type="dxa"/>
-            </w:tcMar>
-            <w:vAlign w:val="center"/>
-          </w:tcPr>
-          <w:p>
-            <w:pPr>
-              <w:jc w:val="right"/>
-              <w:spacing w:after="0" w:before="0"/>
-              <w:ind w:firstLine="0" w:left="0" w:right="0"/>
-            </w:pPr>
-            <w:r xmlns:w="http://schemas.openxmlformats.org/wordprocessingml/2006/main" xmlns:wp="http://schemas.openxmlformats.org/drawingml/2006/wordprocessingDrawing" xmlns:r="http://schemas.openxmlformats.org/officeDocument/2006/relationships" xmlns:w14="http://schemas.microsoft.com/office/word/2010/wordml">
-              <w:rPr>
-                <w:rFonts w:ascii="Times" w:hAnsi="Times" w:eastAsia="Times" w:cs="Times"/>
-                <w:sz w:val="22"/>
-                <w:szCs w:val="22"/>
-                <w:color w:val="111111"/>
-              </w:rPr>
-              <w:t xml:space="preserve">-0.01</w:t>
-            </w:r>
-          </w:p>
-        </w:tc>
-        <w:tc>
-          <w:tcPr>
-            <w:tcBorders/>
-            <w:shd w:val="clear" w:color="auto" w:fill="FFFFFF"/>
-            <w:tcMar>
-              <w:top w:w="0" w:type="dxa"/>
-              <w:bottom w:w="0" w:type="dxa"/>
-              <w:left w:w="0" w:type="dxa"/>
-              <w:right w:w="0" w:type="dxa"/>
-            </w:tcMar>
-            <w:vAlign w:val="center"/>
-          </w:tcPr>
-          <w:p>
-            <w:pPr>
-              <w:jc w:val="right"/>
-              <w:spacing w:after="0" w:before="0"/>
-              <w:ind w:firstLine="0" w:left="0" w:right="0"/>
-            </w:pPr>
-            <w:r xmlns:w="http://schemas.openxmlformats.org/wordprocessingml/2006/main" xmlns:wp="http://schemas.openxmlformats.org/drawingml/2006/wordprocessingDrawing" xmlns:r="http://schemas.openxmlformats.org/officeDocument/2006/relationships" xmlns:w14="http://schemas.microsoft.com/office/word/2010/wordml">
-              <w:rPr>
-                <w:rFonts w:ascii="Times" w:hAnsi="Times" w:eastAsia="Times" w:cs="Times"/>
-                <w:sz w:val="22"/>
-                <w:szCs w:val="22"/>
-                <w:color w:val="111111"/>
-              </w:rPr>
-              <w:t xml:space="preserve">0.03</w:t>
-            </w:r>
-          </w:p>
-        </w:tc>
-        <w:tc>
-          <w:tcPr>
-            <w:tcBorders/>
-            <w:shd w:val="clear" w:color="auto" w:fill="FFFFFF"/>
-            <w:tcMar>
-              <w:top w:w="0" w:type="dxa"/>
-              <w:bottom w:w="0" w:type="dxa"/>
-              <w:left w:w="0" w:type="dxa"/>
-              <w:right w:w="0" w:type="dxa"/>
-            </w:tcMar>
-            <w:vAlign w:val="center"/>
-          </w:tcPr>
-          <w:p>
-            <w:pPr>
-              <w:jc w:val="right"/>
-              <w:spacing w:after="0" w:before="0"/>
-              <w:ind w:firstLine="0" w:left="0" w:right="0"/>
-            </w:pPr>
-            <w:r xmlns:w="http://schemas.openxmlformats.org/wordprocessingml/2006/main" xmlns:wp="http://schemas.openxmlformats.org/drawingml/2006/wordprocessingDrawing" xmlns:r="http://schemas.openxmlformats.org/officeDocument/2006/relationships" xmlns:w14="http://schemas.microsoft.com/office/word/2010/wordml">
-              <w:rPr>
-                <w:rFonts w:ascii="Times" w:hAnsi="Times" w:eastAsia="Times" w:cs="Times"/>
-                <w:sz w:val="22"/>
-                <w:szCs w:val="22"/>
-                <w:color w:val="111111"/>
-              </w:rPr>
-              <w:t xml:space="preserve">-0.07</w:t>
-            </w:r>
-          </w:p>
-        </w:tc>
-        <w:tc>
-          <w:tcPr>
-            <w:tcBorders/>
-            <w:shd w:val="clear" w:color="auto" w:fill="FFFFFF"/>
-            <w:tcMar>
-              <w:top w:w="0" w:type="dxa"/>
-              <w:bottom w:w="0" w:type="dxa"/>
-              <w:left w:w="0" w:type="dxa"/>
-              <w:right w:w="0" w:type="dxa"/>
-            </w:tcMar>
-            <w:vAlign w:val="center"/>
-          </w:tcPr>
-          <w:p>
-            <w:pPr>
-              <w:jc w:val="right"/>
-              <w:spacing w:after="0" w:before="0"/>
-              <w:ind w:firstLine="0" w:left="0" w:right="0"/>
-            </w:pPr>
-            <w:r xmlns:w="http://schemas.openxmlformats.org/wordprocessingml/2006/main" xmlns:wp="http://schemas.openxmlformats.org/drawingml/2006/wordprocessingDrawing" xmlns:r="http://schemas.openxmlformats.org/officeDocument/2006/relationships" xmlns:w14="http://schemas.microsoft.com/office/word/2010/wordml">
-              <w:rPr>
-                <w:rFonts w:ascii="Times" w:hAnsi="Times" w:eastAsia="Times" w:cs="Times"/>
-                <w:sz w:val="22"/>
-                <w:szCs w:val="22"/>
-                <w:color w:val="111111"/>
-              </w:rPr>
-              <w:t xml:space="preserve">0.06</w:t>
-            </w:r>
-          </w:p>
-        </w:tc>
-      </w:tr>
-      <w:tr>
-        <w:trPr>
-          <w:cantSplit/>
-          <w:trHeight w:val="360"/>
-        </w:trPr>
-        <w:tc>
-          <w:tcPr>
-            <w:tcBorders/>
-            <w:shd w:val="clear" w:color="auto" w:fill="FFFFFF"/>
-            <w:tcMar>
-              <w:top w:w="0" w:type="dxa"/>
-              <w:bottom w:w="0" w:type="dxa"/>
-              <w:left w:w="0" w:type="dxa"/>
-              <w:right w:w="0" w:type="dxa"/>
-            </w:tcMar>
-            <w:vAlign w:val="center"/>
-          </w:tcPr>
-          <w:p>
-            <w:pPr>
-              <w:jc w:val="left"/>
-              <w:spacing w:after="0" w:before="0"/>
-              <w:ind w:firstLine="0" w:left="0" w:right="0"/>
-            </w:pPr>
-            <w:r xmlns:w="http://schemas.openxmlformats.org/wordprocessingml/2006/main" xmlns:wp="http://schemas.openxmlformats.org/drawingml/2006/wordprocessingDrawing" xmlns:r="http://schemas.openxmlformats.org/officeDocument/2006/relationships" xmlns:w14="http://schemas.microsoft.com/office/word/2010/wordml">
-              <w:rPr>
-                <w:rFonts w:ascii="Times" w:hAnsi="Times" w:eastAsia="Times" w:cs="Times"/>
-                <w:sz w:val="22"/>
-                <w:szCs w:val="22"/>
-                <w:color w:val="111111"/>
-              </w:rPr>
-              <w:t xml:space="preserve">Group x Phoneme</w:t>
-            </w:r>
-          </w:p>
-        </w:tc>
-        <w:tc>
-          <w:tcPr>
-            <w:tcBorders/>
-            <w:shd w:val="clear" w:color="auto" w:fill="FFFFFF"/>
-            <w:tcMar>
-              <w:top w:w="0" w:type="dxa"/>
-              <w:bottom w:w="0" w:type="dxa"/>
-              <w:left w:w="0" w:type="dxa"/>
-              <w:right w:w="0" w:type="dxa"/>
-            </w:tcMar>
-            <w:vAlign w:val="center"/>
-          </w:tcPr>
-          <w:p>
-            <w:pPr>
-              <w:jc w:val="right"/>
-              <w:spacing w:after="0" w:before="0"/>
-              <w:ind w:firstLine="0" w:left="0" w:right="0"/>
-            </w:pPr>
-            <w:r xmlns:w="http://schemas.openxmlformats.org/wordprocessingml/2006/main" xmlns:wp="http://schemas.openxmlformats.org/drawingml/2006/wordprocessingDrawing" xmlns:r="http://schemas.openxmlformats.org/officeDocument/2006/relationships" xmlns:w14="http://schemas.microsoft.com/office/word/2010/wordml">
-              <w:rPr>
-                <w:rFonts w:ascii="Times" w:hAnsi="Times" w:eastAsia="Times" w:cs="Times"/>
-                <w:sz w:val="22"/>
-                <w:szCs w:val="22"/>
-                <w:color w:val="111111"/>
-              </w:rPr>
-              <w:t xml:space="preserve">-0.22</w:t>
-            </w:r>
-          </w:p>
-        </w:tc>
-        <w:tc>
-          <w:tcPr>
-            <w:tcBorders/>
-            <w:shd w:val="clear" w:color="auto" w:fill="FFFFFF"/>
-            <w:tcMar>
-              <w:top w:w="0" w:type="dxa"/>
-              <w:bottom w:w="0" w:type="dxa"/>
-              <w:left w:w="0" w:type="dxa"/>
-              <w:right w:w="0" w:type="dxa"/>
-            </w:tcMar>
-            <w:vAlign w:val="center"/>
-          </w:tcPr>
-          <w:p>
-            <w:pPr>
-              <w:jc w:val="right"/>
-              <w:spacing w:after="0" w:before="0"/>
-              <w:ind w:firstLine="0" w:left="0" w:right="0"/>
-            </w:pPr>
-            <w:r xmlns:w="http://schemas.openxmlformats.org/wordprocessingml/2006/main" xmlns:wp="http://schemas.openxmlformats.org/drawingml/2006/wordprocessingDrawing" xmlns:r="http://schemas.openxmlformats.org/officeDocument/2006/relationships" xmlns:w14="http://schemas.microsoft.com/office/word/2010/wordml">
-              <w:rPr>
-                <w:rFonts w:ascii="Times" w:hAnsi="Times" w:eastAsia="Times" w:cs="Times"/>
-                <w:sz w:val="22"/>
-                <w:szCs w:val="22"/>
-                <w:color w:val="111111"/>
-              </w:rPr>
-              <w:t xml:space="preserve">0.08</w:t>
-            </w:r>
-          </w:p>
-        </w:tc>
-        <w:tc>
-          <w:tcPr>
-            <w:tcBorders/>
-            <w:shd w:val="clear" w:color="auto" w:fill="FFFFFF"/>
-            <w:tcMar>
-              <w:top w:w="0" w:type="dxa"/>
-              <w:bottom w:w="0" w:type="dxa"/>
-              <w:left w:w="0" w:type="dxa"/>
-              <w:right w:w="0" w:type="dxa"/>
-            </w:tcMar>
-            <w:vAlign w:val="center"/>
-          </w:tcPr>
-          <w:p>
-            <w:pPr>
-              <w:jc w:val="right"/>
-              <w:spacing w:after="0" w:before="0"/>
-              <w:ind w:firstLine="0" w:left="0" w:right="0"/>
-            </w:pPr>
-            <w:r xmlns:w="http://schemas.openxmlformats.org/wordprocessingml/2006/main" xmlns:wp="http://schemas.openxmlformats.org/drawingml/2006/wordprocessingDrawing" xmlns:r="http://schemas.openxmlformats.org/officeDocument/2006/relationships" xmlns:w14="http://schemas.microsoft.com/office/word/2010/wordml">
-              <w:rPr>
-                <w:rFonts w:ascii="Times" w:hAnsi="Times" w:eastAsia="Times" w:cs="Times"/>
-                <w:sz w:val="22"/>
-                <w:szCs w:val="22"/>
-                <w:color w:val="111111"/>
-              </w:rPr>
-              <w:t xml:space="preserve">-0.37</w:t>
-            </w:r>
-          </w:p>
-        </w:tc>
-        <w:tc>
-          <w:tcPr>
-            <w:tcBorders/>
-            <w:shd w:val="clear" w:color="auto" w:fill="FFFFFF"/>
-            <w:tcMar>
-              <w:top w:w="0" w:type="dxa"/>
-              <w:bottom w:w="0" w:type="dxa"/>
-              <w:left w:w="0" w:type="dxa"/>
-              <w:right w:w="0" w:type="dxa"/>
-            </w:tcMar>
-            <w:vAlign w:val="center"/>
-          </w:tcPr>
-          <w:p>
-            <w:pPr>
-              <w:jc w:val="right"/>
-              <w:spacing w:after="0" w:before="0"/>
-              <w:ind w:firstLine="0" w:left="0" w:right="0"/>
-            </w:pPr>
-            <w:r xmlns:w="http://schemas.openxmlformats.org/wordprocessingml/2006/main" xmlns:wp="http://schemas.openxmlformats.org/drawingml/2006/wordprocessingDrawing" xmlns:r="http://schemas.openxmlformats.org/officeDocument/2006/relationships" xmlns:w14="http://schemas.microsoft.com/office/word/2010/wordml">
-              <w:rPr>
-                <w:rFonts w:ascii="Times" w:hAnsi="Times" w:eastAsia="Times" w:cs="Times"/>
-                <w:sz w:val="22"/>
-                <w:szCs w:val="22"/>
-                <w:color w:val="111111"/>
-              </w:rPr>
-              <w:t xml:space="preserve">-0.07</w:t>
-            </w:r>
-          </w:p>
-        </w:tc>
-      </w:tr>
-      <w:tr>
-        <w:trPr>
-          <w:cantSplit/>
-          <w:trHeight w:val="360"/>
-        </w:trPr>
-        <w:tc>
-          <w:tcPr>
-            <w:tcBorders/>
-            <w:shd w:val="clear" w:color="auto" w:fill="FFFFFF"/>
-            <w:tcMar>
-              <w:top w:w="0" w:type="dxa"/>
-              <w:bottom w:w="0" w:type="dxa"/>
-              <w:left w:w="0" w:type="dxa"/>
-              <w:right w:w="0" w:type="dxa"/>
-            </w:tcMar>
-            <w:vAlign w:val="center"/>
-          </w:tcPr>
-          <w:p>
-            <w:pPr>
-              <w:jc w:val="left"/>
-              <w:spacing w:after="0" w:before="0"/>
-              <w:ind w:firstLine="0" w:left="0" w:right="0"/>
-            </w:pPr>
-            <w:r xmlns:w="http://schemas.openxmlformats.org/wordprocessingml/2006/main" xmlns:wp="http://schemas.openxmlformats.org/drawingml/2006/wordprocessingDrawing" xmlns:r="http://schemas.openxmlformats.org/officeDocument/2006/relationships" xmlns:w14="http://schemas.microsoft.com/office/word/2010/wordml">
-              <w:rPr>
-                <w:rFonts w:ascii="Times" w:hAnsi="Times" w:eastAsia="Times" w:cs="Times"/>
-                <w:sz w:val="22"/>
-                <w:szCs w:val="22"/>
-                <w:color w:val="111111"/>
-              </w:rPr>
-              <w:t xml:space="preserve">Group x Lexical stress</w:t>
-            </w:r>
-          </w:p>
-        </w:tc>
-        <w:tc>
-          <w:tcPr>
-            <w:tcBorders/>
-            <w:shd w:val="clear" w:color="auto" w:fill="FFFFFF"/>
-            <w:tcMar>
-              <w:top w:w="0" w:type="dxa"/>
-              <w:bottom w:w="0" w:type="dxa"/>
-              <w:left w:w="0" w:type="dxa"/>
-              <w:right w:w="0" w:type="dxa"/>
-            </w:tcMar>
-            <w:vAlign w:val="center"/>
-          </w:tcPr>
-          <w:p>
-            <w:pPr>
-              <w:jc w:val="right"/>
-              <w:spacing w:after="0" w:before="0"/>
-              <w:ind w:firstLine="0" w:left="0" w:right="0"/>
-            </w:pPr>
-            <w:r xmlns:w="http://schemas.openxmlformats.org/wordprocessingml/2006/main" xmlns:wp="http://schemas.openxmlformats.org/drawingml/2006/wordprocessingDrawing" xmlns:r="http://schemas.openxmlformats.org/officeDocument/2006/relationships" xmlns:w14="http://schemas.microsoft.com/office/word/2010/wordml">
-              <w:rPr>
-                <w:rFonts w:ascii="Times" w:hAnsi="Times" w:eastAsia="Times" w:cs="Times"/>
-                <w:sz w:val="22"/>
-                <w:szCs w:val="22"/>
-                <w:color w:val="111111"/>
-              </w:rPr>
-              <w:t xml:space="preserve">0.00</w:t>
-            </w:r>
-          </w:p>
-        </w:tc>
-        <w:tc>
-          <w:tcPr>
-            <w:tcBorders/>
-            <w:shd w:val="clear" w:color="auto" w:fill="FFFFFF"/>
-            <w:tcMar>
-              <w:top w:w="0" w:type="dxa"/>
-              <w:bottom w:w="0" w:type="dxa"/>
-              <w:left w:w="0" w:type="dxa"/>
-              <w:right w:w="0" w:type="dxa"/>
-            </w:tcMar>
-            <w:vAlign w:val="center"/>
-          </w:tcPr>
-          <w:p>
-            <w:pPr>
-              <w:jc w:val="right"/>
-              <w:spacing w:after="0" w:before="0"/>
-              <w:ind w:firstLine="0" w:left="0" w:right="0"/>
-            </w:pPr>
-            <w:r xmlns:w="http://schemas.openxmlformats.org/wordprocessingml/2006/main" xmlns:wp="http://schemas.openxmlformats.org/drawingml/2006/wordprocessingDrawing" xmlns:r="http://schemas.openxmlformats.org/officeDocument/2006/relationships" xmlns:w14="http://schemas.microsoft.com/office/word/2010/wordml">
-              <w:rPr>
-                <w:rFonts w:ascii="Times" w:hAnsi="Times" w:eastAsia="Times" w:cs="Times"/>
-                <w:sz w:val="22"/>
-                <w:szCs w:val="22"/>
-                <w:color w:val="111111"/>
-              </w:rPr>
-              <w:t xml:space="preserve">0.03</w:t>
-            </w:r>
-          </w:p>
-        </w:tc>
-        <w:tc>
-          <w:tcPr>
-            <w:tcBorders/>
-            <w:shd w:val="clear" w:color="auto" w:fill="FFFFFF"/>
-            <w:tcMar>
-              <w:top w:w="0" w:type="dxa"/>
-              <w:bottom w:w="0" w:type="dxa"/>
-              <w:left w:w="0" w:type="dxa"/>
-              <w:right w:w="0" w:type="dxa"/>
-            </w:tcMar>
-            <w:vAlign w:val="center"/>
-          </w:tcPr>
-          <w:p>
-            <w:pPr>
-              <w:jc w:val="right"/>
-              <w:spacing w:after="0" w:before="0"/>
-              <w:ind w:firstLine="0" w:left="0" w:right="0"/>
-            </w:pPr>
-            <w:r xmlns:w="http://schemas.openxmlformats.org/wordprocessingml/2006/main" xmlns:wp="http://schemas.openxmlformats.org/drawingml/2006/wordprocessingDrawing" xmlns:r="http://schemas.openxmlformats.org/officeDocument/2006/relationships" xmlns:w14="http://schemas.microsoft.com/office/word/2010/wordml">
-              <w:rPr>
-                <w:rFonts w:ascii="Times" w:hAnsi="Times" w:eastAsia="Times" w:cs="Times"/>
-                <w:sz w:val="22"/>
-                <w:szCs w:val="22"/>
-                <w:color w:val="111111"/>
-              </w:rPr>
-              <w:t xml:space="preserve">-0.05</w:t>
-            </w:r>
-          </w:p>
-        </w:tc>
-        <w:tc>
-          <w:tcPr>
-            <w:tcBorders/>
-            <w:shd w:val="clear" w:color="auto" w:fill="FFFFFF"/>
-            <w:tcMar>
-              <w:top w:w="0" w:type="dxa"/>
-              <w:bottom w:w="0" w:type="dxa"/>
-              <w:left w:w="0" w:type="dxa"/>
-              <w:right w:w="0" w:type="dxa"/>
-            </w:tcMar>
-            <w:vAlign w:val="center"/>
-          </w:tcPr>
-          <w:p>
-            <w:pPr>
-              <w:jc w:val="right"/>
-              <w:spacing w:after="0" w:before="0"/>
-              <w:ind w:firstLine="0" w:left="0" w:right="0"/>
-            </w:pPr>
-            <w:r xmlns:w="http://schemas.openxmlformats.org/wordprocessingml/2006/main" xmlns:wp="http://schemas.openxmlformats.org/drawingml/2006/wordprocessingDrawing" xmlns:r="http://schemas.openxmlformats.org/officeDocument/2006/relationships" xmlns:w14="http://schemas.microsoft.com/office/word/2010/wordml">
-              <w:rPr>
-                <w:rFonts w:ascii="Times" w:hAnsi="Times" w:eastAsia="Times" w:cs="Times"/>
-                <w:sz w:val="22"/>
-                <w:szCs w:val="22"/>
-                <w:color w:val="111111"/>
-              </w:rPr>
-              <w:t xml:space="preserve">0.05</w:t>
-            </w:r>
-          </w:p>
-        </w:tc>
-      </w:tr>
-      <w:tr>
-        <w:trPr>
-          <w:cantSplit/>
-          <w:trHeight w:val="360"/>
-        </w:trPr>
-        <w:tc>
-          <w:tcPr>
-            <w:tcBorders/>
-            <w:shd w:val="clear" w:color="auto" w:fill="FFFFFF"/>
-            <w:tcMar>
-              <w:top w:w="0" w:type="dxa"/>
-              <w:bottom w:w="0" w:type="dxa"/>
-              <w:left w:w="0" w:type="dxa"/>
-              <w:right w:w="0" w:type="dxa"/>
-            </w:tcMar>
-            <w:vAlign w:val="center"/>
-          </w:tcPr>
-          <w:p>
-            <w:pPr>
-              <w:jc w:val="left"/>
-              <w:spacing w:after="0" w:before="0"/>
-              <w:ind w:firstLine="0" w:left="0" w:right="0"/>
-            </w:pPr>
-            <w:r xmlns:w="http://schemas.openxmlformats.org/wordprocessingml/2006/main" xmlns:wp="http://schemas.openxmlformats.org/drawingml/2006/wordprocessingDrawing" xmlns:r="http://schemas.openxmlformats.org/officeDocument/2006/relationships" xmlns:w14="http://schemas.microsoft.com/office/word/2010/wordml">
-              <w:rPr>
-                <w:rFonts w:ascii="Times" w:hAnsi="Times" w:eastAsia="Times" w:cs="Times"/>
-                <w:sz w:val="22"/>
-                <w:szCs w:val="22"/>
-                <w:color w:val="111111"/>
-              </w:rPr>
-              <w:t xml:space="preserve">Phoneme x Lexical stress</w:t>
-            </w:r>
-          </w:p>
-        </w:tc>
-        <w:tc>
-          <w:tcPr>
-            <w:tcBorders/>
-            <w:shd w:val="clear" w:color="auto" w:fill="FFFFFF"/>
-            <w:tcMar>
-              <w:top w:w="0" w:type="dxa"/>
-              <w:bottom w:w="0" w:type="dxa"/>
-              <w:left w:w="0" w:type="dxa"/>
-              <w:right w:w="0" w:type="dxa"/>
-            </w:tcMar>
-            <w:vAlign w:val="center"/>
-          </w:tcPr>
-          <w:p>
-            <w:pPr>
-              <w:jc w:val="right"/>
-              <w:spacing w:after="0" w:before="0"/>
-              <w:ind w:firstLine="0" w:left="0" w:right="0"/>
-            </w:pPr>
-            <w:r xmlns:w="http://schemas.openxmlformats.org/wordprocessingml/2006/main" xmlns:wp="http://schemas.openxmlformats.org/drawingml/2006/wordprocessingDrawing" xmlns:r="http://schemas.openxmlformats.org/officeDocument/2006/relationships" xmlns:w14="http://schemas.microsoft.com/office/word/2010/wordml">
-              <w:rPr>
-                <w:rFonts w:ascii="Times" w:hAnsi="Times" w:eastAsia="Times" w:cs="Times"/>
-                <w:sz w:val="22"/>
-                <w:szCs w:val="22"/>
-                <w:color w:val="111111"/>
-              </w:rPr>
-              <w:t xml:space="preserve">0.00</w:t>
-            </w:r>
-          </w:p>
-        </w:tc>
-        <w:tc>
-          <w:tcPr>
-            <w:tcBorders/>
-            <w:shd w:val="clear" w:color="auto" w:fill="FFFFFF"/>
-            <w:tcMar>
-              <w:top w:w="0" w:type="dxa"/>
-              <w:bottom w:w="0" w:type="dxa"/>
-              <w:left w:w="0" w:type="dxa"/>
-              <w:right w:w="0" w:type="dxa"/>
-            </w:tcMar>
-            <w:vAlign w:val="center"/>
-          </w:tcPr>
-          <w:p>
-            <w:pPr>
-              <w:jc w:val="right"/>
-              <w:spacing w:after="0" w:before="0"/>
-              <w:ind w:firstLine="0" w:left="0" w:right="0"/>
-            </w:pPr>
-            <w:r xmlns:w="http://schemas.openxmlformats.org/wordprocessingml/2006/main" xmlns:wp="http://schemas.openxmlformats.org/drawingml/2006/wordprocessingDrawing" xmlns:r="http://schemas.openxmlformats.org/officeDocument/2006/relationships" xmlns:w14="http://schemas.microsoft.com/office/word/2010/wordml">
-              <w:rPr>
-                <w:rFonts w:ascii="Times" w:hAnsi="Times" w:eastAsia="Times" w:cs="Times"/>
-                <w:sz w:val="22"/>
-                <w:szCs w:val="22"/>
-                <w:color w:val="111111"/>
-              </w:rPr>
-              <w:t xml:space="preserve">0.03</w:t>
-            </w:r>
-          </w:p>
-        </w:tc>
-        <w:tc>
-          <w:tcPr>
-            <w:tcBorders/>
-            <w:shd w:val="clear" w:color="auto" w:fill="FFFFFF"/>
-            <w:tcMar>
-              <w:top w:w="0" w:type="dxa"/>
-              <w:bottom w:w="0" w:type="dxa"/>
-              <w:left w:w="0" w:type="dxa"/>
-              <w:right w:w="0" w:type="dxa"/>
-            </w:tcMar>
-            <w:vAlign w:val="center"/>
-          </w:tcPr>
-          <w:p>
-            <w:pPr>
-              <w:jc w:val="right"/>
-              <w:spacing w:after="0" w:before="0"/>
-              <w:ind w:firstLine="0" w:left="0" w:right="0"/>
-            </w:pPr>
-            <w:r xmlns:w="http://schemas.openxmlformats.org/wordprocessingml/2006/main" xmlns:wp="http://schemas.openxmlformats.org/drawingml/2006/wordprocessingDrawing" xmlns:r="http://schemas.openxmlformats.org/officeDocument/2006/relationships" xmlns:w14="http://schemas.microsoft.com/office/word/2010/wordml">
-              <w:rPr>
-                <w:rFonts w:ascii="Times" w:hAnsi="Times" w:eastAsia="Times" w:cs="Times"/>
-                <w:sz w:val="22"/>
-                <w:szCs w:val="22"/>
-                <w:color w:val="111111"/>
-              </w:rPr>
-              <w:t xml:space="preserve">-0.05</w:t>
-            </w:r>
-          </w:p>
-        </w:tc>
-        <w:tc>
-          <w:tcPr>
-            <w:tcBorders/>
-            <w:shd w:val="clear" w:color="auto" w:fill="FFFFFF"/>
-            <w:tcMar>
-              <w:top w:w="0" w:type="dxa"/>
-              <w:bottom w:w="0" w:type="dxa"/>
-              <w:left w:w="0" w:type="dxa"/>
-              <w:right w:w="0" w:type="dxa"/>
-            </w:tcMar>
-            <w:vAlign w:val="center"/>
-          </w:tcPr>
-          <w:p>
-            <w:pPr>
-              <w:jc w:val="right"/>
-              <w:spacing w:after="0" w:before="0"/>
-              <w:ind w:firstLine="0" w:left="0" w:right="0"/>
-            </w:pPr>
-            <w:r xmlns:w="http://schemas.openxmlformats.org/wordprocessingml/2006/main" xmlns:wp="http://schemas.openxmlformats.org/drawingml/2006/wordprocessingDrawing" xmlns:r="http://schemas.openxmlformats.org/officeDocument/2006/relationships" xmlns:w14="http://schemas.microsoft.com/office/word/2010/wordml">
-              <w:rPr>
-                <w:rFonts w:ascii="Times" w:hAnsi="Times" w:eastAsia="Times" w:cs="Times"/>
-                <w:sz w:val="22"/>
-                <w:szCs w:val="22"/>
-                <w:color w:val="111111"/>
-              </w:rPr>
-              <w:t xml:space="preserve">0.05</w:t>
-            </w:r>
-          </w:p>
-        </w:tc>
-      </w:tr>
-      <w:tr>
-        <w:trPr>
-          <w:cantSplit/>
-          <w:trHeight w:val="360"/>
-        </w:trPr>
-        <w:tc>
-          <w:tcPr>
-            <w:tcBorders>
-              <w:bottom w:val="single" w:sz="8" w:space="0" w:color="000000"/>
-            </w:tcBorders>
-            <w:shd w:val="clear" w:color="auto" w:fill="FFFFFF"/>
-            <w:tcMar>
-              <w:top w:w="0" w:type="dxa"/>
-              <w:bottom w:w="0" w:type="dxa"/>
-              <w:left w:w="0" w:type="dxa"/>
-              <w:right w:w="0" w:type="dxa"/>
-            </w:tcMar>
-            <w:vAlign w:val="center"/>
-          </w:tcPr>
-          <w:p>
-            <w:pPr>
-              <w:jc w:val="left"/>
-              <w:spacing w:after="0" w:before="0"/>
-              <w:ind w:firstLine="0" w:left="0" w:right="0"/>
-            </w:pPr>
-            <w:r xmlns:w="http://schemas.openxmlformats.org/wordprocessingml/2006/main" xmlns:wp="http://schemas.openxmlformats.org/drawingml/2006/wordprocessingDrawing" xmlns:r="http://schemas.openxmlformats.org/officeDocument/2006/relationships" xmlns:w14="http://schemas.microsoft.com/office/word/2010/wordml">
-              <w:rPr>
-                <w:rFonts w:ascii="Times" w:hAnsi="Times" w:eastAsia="Times" w:cs="Times"/>
-                <w:sz w:val="22"/>
-                <w:szCs w:val="22"/>
-                <w:color w:val="111111"/>
-              </w:rPr>
-              <w:t xml:space="preserve">Group x Phoneme x Lexical stress</w:t>
-            </w:r>
-          </w:p>
-        </w:tc>
-        <w:tc>
-          <w:tcPr>
-            <w:tcBorders>
-              <w:bottom w:val="single" w:sz="8" w:space="0" w:color="000000"/>
-            </w:tcBorders>
-            <w:shd w:val="clear" w:color="auto" w:fill="FFFFFF"/>
-            <w:tcMar>
-              <w:top w:w="0" w:type="dxa"/>
-              <w:bottom w:w="0" w:type="dxa"/>
-              <w:left w:w="0" w:type="dxa"/>
-              <w:right w:w="0" w:type="dxa"/>
-            </w:tcMar>
-            <w:vAlign w:val="center"/>
-          </w:tcPr>
-          <w:p>
-            <w:pPr>
-              <w:jc w:val="right"/>
-              <w:spacing w:after="0" w:before="0"/>
-              <w:ind w:firstLine="0" w:left="0" w:right="0"/>
-            </w:pPr>
-            <w:r xmlns:w="http://schemas.openxmlformats.org/wordprocessingml/2006/main" xmlns:wp="http://schemas.openxmlformats.org/drawingml/2006/wordprocessingDrawing" xmlns:r="http://schemas.openxmlformats.org/officeDocument/2006/relationships" xmlns:w14="http://schemas.microsoft.com/office/word/2010/wordml">
-              <w:rPr>
-                <w:rFonts w:ascii="Times" w:hAnsi="Times" w:eastAsia="Times" w:cs="Times"/>
-                <w:sz w:val="22"/>
-                <w:szCs w:val="22"/>
-                <w:color w:val="111111"/>
-              </w:rPr>
-              <w:t xml:space="preserve">-0.00</w:t>
-            </w:r>
-          </w:p>
-        </w:tc>
-        <w:tc>
-          <w:tcPr>
-            <w:tcBorders>
-              <w:bottom w:val="single" w:sz="8" w:space="0" w:color="000000"/>
-            </w:tcBorders>
-            <w:shd w:val="clear" w:color="auto" w:fill="FFFFFF"/>
-            <w:tcMar>
-              <w:top w:w="0" w:type="dxa"/>
-              <w:bottom w:w="0" w:type="dxa"/>
-              <w:left w:w="0" w:type="dxa"/>
-              <w:right w:w="0" w:type="dxa"/>
-            </w:tcMar>
-            <w:vAlign w:val="center"/>
-          </w:tcPr>
-          <w:p>
-            <w:pPr>
-              <w:jc w:val="right"/>
-              <w:spacing w:after="0" w:before="0"/>
-              <w:ind w:firstLine="0" w:left="0" w:right="0"/>
-            </w:pPr>
-            <w:r xmlns:w="http://schemas.openxmlformats.org/wordprocessingml/2006/main" xmlns:wp="http://schemas.openxmlformats.org/drawingml/2006/wordprocessingDrawing" xmlns:r="http://schemas.openxmlformats.org/officeDocument/2006/relationships" xmlns:w14="http://schemas.microsoft.com/office/word/2010/wordml">
-              <w:rPr>
-                <w:rFonts w:ascii="Times" w:hAnsi="Times" w:eastAsia="Times" w:cs="Times"/>
-                <w:sz w:val="22"/>
-                <w:szCs w:val="22"/>
-                <w:color w:val="111111"/>
-              </w:rPr>
-              <w:t xml:space="preserve">0.03</w:t>
-            </w:r>
-          </w:p>
-        </w:tc>
-        <w:tc>
-          <w:tcPr>
-            <w:tcBorders>
-              <w:bottom w:val="single" w:sz="8" w:space="0" w:color="000000"/>
-            </w:tcBorders>
-            <w:shd w:val="clear" w:color="auto" w:fill="FFFFFF"/>
-            <w:tcMar>
-              <w:top w:w="0" w:type="dxa"/>
-              <w:bottom w:w="0" w:type="dxa"/>
-              <w:left w:w="0" w:type="dxa"/>
-              <w:right w:w="0" w:type="dxa"/>
-            </w:tcMar>
-            <w:vAlign w:val="center"/>
-          </w:tcPr>
-          <w:p>
-            <w:pPr>
-              <w:jc w:val="right"/>
-              <w:spacing w:after="0" w:before="0"/>
-              <w:ind w:firstLine="0" w:left="0" w:right="0"/>
-            </w:pPr>
-            <w:r xmlns:w="http://schemas.openxmlformats.org/wordprocessingml/2006/main" xmlns:wp="http://schemas.openxmlformats.org/drawingml/2006/wordprocessingDrawing" xmlns:r="http://schemas.openxmlformats.org/officeDocument/2006/relationships" xmlns:w14="http://schemas.microsoft.com/office/word/2010/wordml">
-              <w:rPr>
-                <w:rFonts w:ascii="Times" w:hAnsi="Times" w:eastAsia="Times" w:cs="Times"/>
-                <w:sz w:val="22"/>
-                <w:szCs w:val="22"/>
-                <w:color w:val="111111"/>
-              </w:rPr>
-              <w:t xml:space="preserve">-0.05</w:t>
-            </w:r>
-          </w:p>
-        </w:tc>
-        <w:tc>
-          <w:tcPr>
-            <w:tcBorders>
-              <w:bottom w:val="single" w:sz="8" w:space="0" w:color="000000"/>
-            </w:tcBorders>
-            <w:shd w:val="clear" w:color="auto" w:fill="FFFFFF"/>
-            <w:tcMar>
-              <w:top w:w="0" w:type="dxa"/>
-              <w:bottom w:w="0" w:type="dxa"/>
-              <w:left w:w="0" w:type="dxa"/>
-              <w:right w:w="0" w:type="dxa"/>
-            </w:tcMar>
-            <w:vAlign w:val="center"/>
-          </w:tcPr>
-          <w:p>
-            <w:pPr>
-              <w:jc w:val="right"/>
-              <w:spacing w:after="0" w:before="0"/>
-              <w:ind w:firstLine="0" w:left="0" w:right="0"/>
-            </w:pPr>
-            <w:r xmlns:w="http://schemas.openxmlformats.org/wordprocessingml/2006/main" xmlns:wp="http://schemas.openxmlformats.org/drawingml/2006/wordprocessingDrawing" xmlns:r="http://schemas.openxmlformats.org/officeDocument/2006/relationships" xmlns:w14="http://schemas.microsoft.com/office/word/2010/wordml">
-              <w:rPr>
-                <w:rFonts w:ascii="Times" w:hAnsi="Times" w:eastAsia="Times" w:cs="Times"/>
-                <w:sz w:val="22"/>
-                <w:szCs w:val="22"/>
-                <w:color w:val="111111"/>
-              </w:rPr>
-              <w:t xml:space="preserve">0.05</w:t>
-            </w:r>
-          </w:p>
-        </w:tc>
-      </w:tr>
-    </w:tbl>
+      <w:bookmarkEnd w:id="36"/>
+    </w:p>
+    <w:p>
+      <w:pPr>
+        <w:pStyle w:val="CaptionedFigure"/>
+      </w:pPr>
+      <w:r>
+        <w:drawing>
+          <wp:inline>
+            <wp:extent cx="5969000" cy="3248011"/>
+            <wp:effectExtent b="0" l="0" r="0" t="0"/>
+            <wp:docPr descr="Figure 3: VOT and burst metrics of voiceless stops from bilingual speakers as a function of language (English, Spanish), place of articulation (Coronal, Bilabial), and lexical stress (Stressed, Unstressed). Transparent points represent raw data. Solid points indicate posterior means ± 95% and 80% credible intervals." title="" id="1" name="Picture"/>
+            <a:graphic>
+              <a:graphicData uri="http://schemas.openxmlformats.org/drawingml/2006/picture">
+                <pic:pic>
+                  <pic:nvPicPr>
+                    <pic:cNvPr descr="/Users/casillas/academia/research/in_progress/spanish_english_coronals/figs/poa_all_metrics.png" id="0" name="Picture"/>
+                    <pic:cNvPicPr>
+                      <a:picLocks noChangeArrowheads="1" noChangeAspect="1"/>
+                    </pic:cNvPicPr>
+                  </pic:nvPicPr>
+                  <pic:blipFill>
+                    <a:blip r:embed="rId37"/>
+                    <a:stretch>
+                      <a:fillRect/>
+                    </a:stretch>
+                  </pic:blipFill>
+                  <pic:spPr bwMode="auto">
+                    <a:xfrm>
+                      <a:off x="0" y="0"/>
+                      <a:ext cx="5969000" cy="3248011"/>
+                    </a:xfrm>
+                    <a:prstGeom prst="rect">
+                      <a:avLst/>
+                    </a:prstGeom>
+                    <a:noFill/>
+                    <a:ln w="9525">
+                      <a:noFill/>
+                      <a:headEnd/>
+                      <a:tailEnd/>
+                    </a:ln>
+                  </pic:spPr>
+                </pic:pic>
+              </a:graphicData>
+            </a:graphic>
+          </wp:inline>
+        </w:drawing>
+      </w:r>
+    </w:p>
+    <w:p>
+      <w:pPr>
+        <w:pStyle w:val="ImageCaption"/>
+      </w:pPr>
+      <w:r>
+        <w:t xml:space="preserve">Figure 3: VOT and burst metrics of voiceless stops from bilingual speakers as a function of language (English, Spanish), place of articulation (Coronal, Bilabial), and lexical stress (Stressed, Unstressed). Transparent points represent raw data. Solid points indicate posterior means ± 95% and 80% credible intervals.</w:t>
+      </w:r>
+    </w:p>
     <w:sectPr>
       <w:pgSz w:w="12240" w:h="15840"/>
       <w:pgMar w:top="1418" w:right="1418" w:bottom="1418" w:left="1418" w:header="720" w:footer="720" w:gutter="0"/>

</xml_diff>

<commit_message>
include model summary plots in results report
</commit_message>
<xml_diff>
--- a/docs/manuscripts/jipa/results.docx
+++ b/docs/manuscripts/jipa/results.docx
@@ -852,7 +852,7 @@
       <w:r>
         <w:drawing>
           <wp:inline>
-            <wp:extent cx="5969000" cy="3361810"/>
+            <wp:extent cx="5969000" cy="3201041"/>
             <wp:effectExtent b="0" l="0" r="0" t="0"/>
             <wp:docPr descr="Figure 1: VOT and burst metrics of coronal stops (/d/, /t/) from monolingual speakers as a function of language (English, Spanish), and lexical stress (Stressed, Unstressed). Transparent points represent raw data. Solid points indicate posterior means ± 95% and 80% credible intervals." title="" id="1" name="Picture"/>
             <a:graphic>
@@ -873,7 +873,7 @@
                   <pic:spPr bwMode="auto">
                     <a:xfrm>
                       <a:off x="0" y="0"/>
-                      <a:ext cx="5969000" cy="3361810"/>
+                      <a:ext cx="5969000" cy="3201041"/>
                     </a:xfrm>
                     <a:prstGeom prst="rect">
                       <a:avLst/>
@@ -902,35 +902,25 @@
     </w:p>
     <w:p>
       <w:pPr>
-        <w:pStyle w:val="berschrift2"/>
-      </w:pPr>
-      <w:bookmarkStart w:id="34" w:name="experiment-2-bilinguals"/>
-      <w:r>
-        <w:t xml:space="preserve">Experiment 2: Bilinguals</w:t>
-      </w:r>
-      <w:bookmarkEnd w:id="34"/>
-    </w:p>
-    <w:p>
-      <w:pPr>
         <w:pStyle w:val="CaptionedFigure"/>
       </w:pPr>
       <w:r>
         <w:drawing>
           <wp:inline>
-            <wp:extent cx="5969000" cy="3361810"/>
+            <wp:extent cx="5969000" cy="3387566"/>
             <wp:effectExtent b="0" l="0" r="0" t="0"/>
-            <wp:docPr descr="Figure 2: VOT and burst metrics of coronal stops (/d/, /t/) from bilingual speakers as a function of language (English, Spanish), and lexical stress (Stressed, Unstressed). Transparent points represent raw data. Solid points indicate posterior means ± 95% and 80% credible intervals." title="" id="1" name="Picture"/>
+            <wp:docPr descr="Figure 2: Model plot." title="" id="1" name="Picture"/>
             <a:graphic>
               <a:graphicData uri="http://schemas.openxmlformats.org/drawingml/2006/picture">
                 <pic:pic>
                   <pic:nvPicPr>
-                    <pic:cNvPr descr="/Users/casillas/academia/research/in_progress/spanish_english_coronals/figs/bi_all_metrics.png" id="0" name="Picture"/>
+                    <pic:cNvPr descr="/Users/casillas/academia/research/in_progress/spanish_english_coronals/figs/mono_summary.png" id="0" name="Picture"/>
                     <pic:cNvPicPr>
                       <a:picLocks noChangeArrowheads="1" noChangeAspect="1"/>
                     </pic:cNvPicPr>
                   </pic:nvPicPr>
                   <pic:blipFill>
-                    <a:blip r:embed="rId35"/>
+                    <a:blip r:embed="rId34"/>
                     <a:stretch>
                       <a:fillRect/>
                     </a:stretch>
@@ -938,7 +928,7 @@
                   <pic:spPr bwMode="auto">
                     <a:xfrm>
                       <a:off x="0" y="0"/>
-                      <a:ext cx="5969000" cy="3361810"/>
+                      <a:ext cx="5969000" cy="3387566"/>
                     </a:xfrm>
                     <a:prstGeom prst="rect">
                       <a:avLst/>
@@ -962,18 +952,18 @@
         <w:pStyle w:val="ImageCaption"/>
       </w:pPr>
       <w:r>
-        <w:t xml:space="preserve">Figure 2: VOT and burst metrics of coronal stops (/d/, /t/) from bilingual speakers as a function of language (English, Spanish), and lexical stress (Stressed, Unstressed). Transparent points represent raw data. Solid points indicate posterior means ± 95% and 80% credible intervals.</w:t>
+        <w:t xml:space="preserve">Figure 2: Model plot.</w:t>
       </w:r>
     </w:p>
     <w:p>
       <w:pPr>
         <w:pStyle w:val="berschrift2"/>
       </w:pPr>
-      <w:bookmarkStart w:id="36" w:name="experiment-3-bilingual-poa-data"/>
-      <w:r>
-        <w:t xml:space="preserve">Experiment 3: Bilingual POA data</w:t>
-      </w:r>
-      <w:bookmarkEnd w:id="36"/>
+      <w:bookmarkStart w:id="35" w:name="experiment-2-bilinguals"/>
+      <w:r>
+        <w:t xml:space="preserve">Experiment 2: Bilinguals</w:t>
+      </w:r>
+      <w:bookmarkEnd w:id="35"/>
     </w:p>
     <w:p>
       <w:pPr>
@@ -982,20 +972,20 @@
       <w:r>
         <w:drawing>
           <wp:inline>
-            <wp:extent cx="5969000" cy="3248011"/>
+            <wp:extent cx="5969000" cy="3201041"/>
             <wp:effectExtent b="0" l="0" r="0" t="0"/>
-            <wp:docPr descr="Figure 3: VOT and burst metrics of voiceless stops from bilingual speakers as a function of language (English, Spanish), place of articulation (Coronal, Bilabial), and lexical stress (Stressed, Unstressed). Transparent points represent raw data. Solid points indicate posterior means ± 95% and 80% credible intervals." title="" id="1" name="Picture"/>
+            <wp:docPr descr="Figure 3: VOT and burst metrics of coronal stops (/d/, /t/) from bilingual speakers as a function of language (English, Spanish), and lexical stress (Stressed, Unstressed). Transparent points represent raw data. Solid points indicate posterior means ± 95% and 80% credible intervals." title="" id="1" name="Picture"/>
             <a:graphic>
               <a:graphicData uri="http://schemas.openxmlformats.org/drawingml/2006/picture">
                 <pic:pic>
                   <pic:nvPicPr>
-                    <pic:cNvPr descr="/Users/casillas/academia/research/in_progress/spanish_english_coronals/figs/poa_all_metrics.png" id="0" name="Picture"/>
+                    <pic:cNvPr descr="/Users/casillas/academia/research/in_progress/spanish_english_coronals/figs/bi_all_metrics.png" id="0" name="Picture"/>
                     <pic:cNvPicPr>
                       <a:picLocks noChangeArrowheads="1" noChangeAspect="1"/>
                     </pic:cNvPicPr>
                   </pic:nvPicPr>
                   <pic:blipFill>
-                    <a:blip r:embed="rId37"/>
+                    <a:blip r:embed="rId36"/>
                     <a:stretch>
                       <a:fillRect/>
                     </a:stretch>
@@ -1003,7 +993,7 @@
                   <pic:spPr bwMode="auto">
                     <a:xfrm>
                       <a:off x="0" y="0"/>
-                      <a:ext cx="5969000" cy="3248011"/>
+                      <a:ext cx="5969000" cy="3201041"/>
                     </a:xfrm>
                     <a:prstGeom prst="rect">
                       <a:avLst/>
@@ -1027,7 +1017,182 @@
         <w:pStyle w:val="ImageCaption"/>
       </w:pPr>
       <w:r>
-        <w:t xml:space="preserve">Figure 3: VOT and burst metrics of voiceless stops from bilingual speakers as a function of language (English, Spanish), place of articulation (Coronal, Bilabial), and lexical stress (Stressed, Unstressed). Transparent points represent raw data. Solid points indicate posterior means ± 95% and 80% credible intervals.</w:t>
+        <w:t xml:space="preserve">Figure 3: VOT and burst metrics of coronal stops (/d/, /t/) from bilingual speakers as a function of language (English, Spanish), and lexical stress (Stressed, Unstressed). Transparent points represent raw data. Solid points indicate posterior means ± 95% and 80% credible intervals.</w:t>
+      </w:r>
+    </w:p>
+    <w:p>
+      <w:pPr>
+        <w:pStyle w:val="CaptionedFigure"/>
+      </w:pPr>
+      <w:r>
+        <w:drawing>
+          <wp:inline>
+            <wp:extent cx="5969000" cy="3387566"/>
+            <wp:effectExtent b="0" l="0" r="0" t="0"/>
+            <wp:docPr descr="Figure 4: Model plot." title="" id="1" name="Picture"/>
+            <a:graphic>
+              <a:graphicData uri="http://schemas.openxmlformats.org/drawingml/2006/picture">
+                <pic:pic>
+                  <pic:nvPicPr>
+                    <pic:cNvPr descr="/Users/casillas/academia/research/in_progress/spanish_english_coronals/figs/bi_summary.png" id="0" name="Picture"/>
+                    <pic:cNvPicPr>
+                      <a:picLocks noChangeArrowheads="1" noChangeAspect="1"/>
+                    </pic:cNvPicPr>
+                  </pic:nvPicPr>
+                  <pic:blipFill>
+                    <a:blip r:embed="rId37"/>
+                    <a:stretch>
+                      <a:fillRect/>
+                    </a:stretch>
+                  </pic:blipFill>
+                  <pic:spPr bwMode="auto">
+                    <a:xfrm>
+                      <a:off x="0" y="0"/>
+                      <a:ext cx="5969000" cy="3387566"/>
+                    </a:xfrm>
+                    <a:prstGeom prst="rect">
+                      <a:avLst/>
+                    </a:prstGeom>
+                    <a:noFill/>
+                    <a:ln w="9525">
+                      <a:noFill/>
+                      <a:headEnd/>
+                      <a:tailEnd/>
+                    </a:ln>
+                  </pic:spPr>
+                </pic:pic>
+              </a:graphicData>
+            </a:graphic>
+          </wp:inline>
+        </w:drawing>
+      </w:r>
+    </w:p>
+    <w:p>
+      <w:pPr>
+        <w:pStyle w:val="ImageCaption"/>
+      </w:pPr>
+      <w:r>
+        <w:t xml:space="preserve">Figure 4: Model plot.</w:t>
+      </w:r>
+    </w:p>
+    <w:p>
+      <w:pPr>
+        <w:pStyle w:val="berschrift2"/>
+      </w:pPr>
+      <w:bookmarkStart w:id="38" w:name="experiment-3-bilingual-poa-data"/>
+      <w:r>
+        <w:t xml:space="preserve">Experiment 3: Bilingual POA data</w:t>
+      </w:r>
+      <w:bookmarkEnd w:id="38"/>
+    </w:p>
+    <w:p>
+      <w:pPr>
+        <w:pStyle w:val="CaptionedFigure"/>
+      </w:pPr>
+      <w:r>
+        <w:drawing>
+          <wp:inline>
+            <wp:extent cx="5969000" cy="3201041"/>
+            <wp:effectExtent b="0" l="0" r="0" t="0"/>
+            <wp:docPr descr="Figure 5: VOT and burst metrics of voiceless stops from bilingual speakers as a function of language (English, Spanish), place of articulation (Coronal, Bilabial), and lexical stress (Stressed, Unstressed). Transparent points represent raw data. Solid points indicate posterior means ± 95% and 80% credible intervals." title="" id="1" name="Picture"/>
+            <a:graphic>
+              <a:graphicData uri="http://schemas.openxmlformats.org/drawingml/2006/picture">
+                <pic:pic>
+                  <pic:nvPicPr>
+                    <pic:cNvPr descr="/Users/casillas/academia/research/in_progress/spanish_english_coronals/figs/poa_all_metrics.png" id="0" name="Picture"/>
+                    <pic:cNvPicPr>
+                      <a:picLocks noChangeArrowheads="1" noChangeAspect="1"/>
+                    </pic:cNvPicPr>
+                  </pic:nvPicPr>
+                  <pic:blipFill>
+                    <a:blip r:embed="rId39"/>
+                    <a:stretch>
+                      <a:fillRect/>
+                    </a:stretch>
+                  </pic:blipFill>
+                  <pic:spPr bwMode="auto">
+                    <a:xfrm>
+                      <a:off x="0" y="0"/>
+                      <a:ext cx="5969000" cy="3201041"/>
+                    </a:xfrm>
+                    <a:prstGeom prst="rect">
+                      <a:avLst/>
+                    </a:prstGeom>
+                    <a:noFill/>
+                    <a:ln w="9525">
+                      <a:noFill/>
+                      <a:headEnd/>
+                      <a:tailEnd/>
+                    </a:ln>
+                  </pic:spPr>
+                </pic:pic>
+              </a:graphicData>
+            </a:graphic>
+          </wp:inline>
+        </w:drawing>
+      </w:r>
+    </w:p>
+    <w:p>
+      <w:pPr>
+        <w:pStyle w:val="ImageCaption"/>
+      </w:pPr>
+      <w:r>
+        <w:t xml:space="preserve">Figure 5: VOT and burst metrics of voiceless stops from bilingual speakers as a function of language (English, Spanish), place of articulation (Coronal, Bilabial), and lexical stress (Stressed, Unstressed). Transparent points represent raw data. Solid points indicate posterior means ± 95% and 80% credible intervals.</w:t>
+      </w:r>
+    </w:p>
+    <w:p>
+      <w:pPr>
+        <w:pStyle w:val="CaptionedFigure"/>
+      </w:pPr>
+      <w:r>
+        <w:drawing>
+          <wp:inline>
+            <wp:extent cx="5969000" cy="3387566"/>
+            <wp:effectExtent b="0" l="0" r="0" t="0"/>
+            <wp:docPr descr="Figure 6: Model plot." title="" id="1" name="Picture"/>
+            <a:graphic>
+              <a:graphicData uri="http://schemas.openxmlformats.org/drawingml/2006/picture">
+                <pic:pic>
+                  <pic:nvPicPr>
+                    <pic:cNvPr descr="/Users/casillas/academia/research/in_progress/spanish_english_coronals/figs/poa_summary.png" id="0" name="Picture"/>
+                    <pic:cNvPicPr>
+                      <a:picLocks noChangeArrowheads="1" noChangeAspect="1"/>
+                    </pic:cNvPicPr>
+                  </pic:nvPicPr>
+                  <pic:blipFill>
+                    <a:blip r:embed="rId40"/>
+                    <a:stretch>
+                      <a:fillRect/>
+                    </a:stretch>
+                  </pic:blipFill>
+                  <pic:spPr bwMode="auto">
+                    <a:xfrm>
+                      <a:off x="0" y="0"/>
+                      <a:ext cx="5969000" cy="3387566"/>
+                    </a:xfrm>
+                    <a:prstGeom prst="rect">
+                      <a:avLst/>
+                    </a:prstGeom>
+                    <a:noFill/>
+                    <a:ln w="9525">
+                      <a:noFill/>
+                      <a:headEnd/>
+                      <a:tailEnd/>
+                    </a:ln>
+                  </pic:spPr>
+                </pic:pic>
+              </a:graphicData>
+            </a:graphic>
+          </wp:inline>
+        </w:drawing>
+      </w:r>
+    </w:p>
+    <w:p>
+      <w:pPr>
+        <w:pStyle w:val="ImageCaption"/>
+      </w:pPr>
+      <w:r>
+        <w:t xml:space="preserve">Figure 6: Model plot.</w:t>
       </w:r>
     </w:p>
     <w:sectPr>

</xml_diff>